<commit_message>
Fixed project for iOS build, updated documentation
</commit_message>
<xml_diff>
--- a/Documentation/CrossPlatformDevelopment - Design Document.docx
+++ b/Documentation/CrossPlatformDevelopment - Design Document.docx
@@ -1,6 +1,6 @@
 
 <file path=word/document.xml><?xml version="1.0" encoding="utf-8"?>
-<w:document xmlns:wpc="http://schemas.microsoft.com/office/word/2010/wordprocessingCanvas" xmlns:cx="http://schemas.microsoft.com/office/drawing/2014/chartex" xmlns:cx1="http://schemas.microsoft.com/office/drawing/2015/9/8/chartex" xmlns:cx2="http://schemas.microsoft.com/office/drawing/2015/10/21/chartex" xmlns:cx3="http://schemas.microsoft.com/office/drawing/2016/5/9/chartex" xmlns:cx4="http://schemas.microsoft.com/office/drawing/2016/5/10/chartex" xmlns:cx5="http://schemas.microsoft.com/office/drawing/2016/5/11/chartex" xmlns:cx6="http://schemas.microsoft.com/office/drawing/2016/5/12/chartex" xmlns:cx7="http://schemas.microsoft.com/office/drawing/2016/5/13/chartex" xmlns:cx8="http://schemas.microsoft.com/office/drawing/2016/5/14/chartex" xmlns:mc="http://schemas.openxmlformats.org/markup-compatibility/2006" xmlns:aink="http://schemas.microsoft.com/office/drawing/2016/ink" xmlns:am3d="http://schemas.microsoft.com/office/drawing/2017/model3d" xmlns:o="urn:schemas-microsoft-com:office:office" xmlns:r="http://schemas.openxmlformats.org/officeDocument/2006/relationships" xmlns:m="http://schemas.openxmlformats.org/officeDocument/2006/math" xmlns:v="urn:schemas-microsoft-com:vml" xmlns:wp14="http://schemas.microsoft.com/office/word/2010/wordprocessingDrawing" xmlns:wp="http://schemas.openxmlformats.org/drawingml/2006/wordprocessingDrawing" xmlns:w10="urn:schemas-microsoft-com:office:word" xmlns:w="http://schemas.openxmlformats.org/wordprocessingml/2006/main" xmlns:w14="http://schemas.microsoft.com/office/word/2010/wordml" xmlns:w15="http://schemas.microsoft.com/office/word/2012/wordml" xmlns:w16cex="http://schemas.microsoft.com/office/word/2018/wordml/cex" xmlns:w16cid="http://schemas.microsoft.com/office/word/2016/wordml/cid" xmlns:w16="http://schemas.microsoft.com/office/word/2018/wordml" xmlns:w16se="http://schemas.microsoft.com/office/word/2015/wordml/symex" xmlns:wpg="http://schemas.microsoft.com/office/word/2010/wordprocessingGroup" xmlns:wpi="http://schemas.microsoft.com/office/word/2010/wordprocessingInk" xmlns:wne="http://schemas.microsoft.com/office/word/2006/wordml" xmlns:wps="http://schemas.microsoft.com/office/word/2010/wordprocessingShape" mc:Ignorable="w14 w15 w16se w16cid w16 w16cex wp14">
+<w:document xmlns:wpc="http://schemas.microsoft.com/office/word/2010/wordprocessingCanvas" xmlns:cx="http://schemas.microsoft.com/office/drawing/2014/chartex" xmlns:cx1="http://schemas.microsoft.com/office/drawing/2015/9/8/chartex" xmlns:cx2="http://schemas.microsoft.com/office/drawing/2015/10/21/chartex" xmlns:cx3="http://schemas.microsoft.com/office/drawing/2016/5/9/chartex" xmlns:cx4="http://schemas.microsoft.com/office/drawing/2016/5/10/chartex" xmlns:cx5="http://schemas.microsoft.com/office/drawing/2016/5/11/chartex" xmlns:cx6="http://schemas.microsoft.com/office/drawing/2016/5/12/chartex" xmlns:cx7="http://schemas.microsoft.com/office/drawing/2016/5/13/chartex" xmlns:cx8="http://schemas.microsoft.com/office/drawing/2016/5/14/chartex" xmlns:mc="http://schemas.openxmlformats.org/markup-compatibility/2006" xmlns:aink="http://schemas.microsoft.com/office/drawing/2016/ink" xmlns:am3d="http://schemas.microsoft.com/office/drawing/2017/model3d" xmlns:o="urn:schemas-microsoft-com:office:office" xmlns:r="http://schemas.openxmlformats.org/officeDocument/2006/relationships" xmlns:m="http://schemas.openxmlformats.org/officeDocument/2006/math" xmlns:v="urn:schemas-microsoft-com:vml" xmlns:wp14="http://schemas.microsoft.com/office/word/2010/wordprocessingDrawing" xmlns:wp="http://schemas.openxmlformats.org/drawingml/2006/wordprocessingDrawing" xmlns:w10="urn:schemas-microsoft-com:office:word" xmlns:w="http://schemas.openxmlformats.org/wordprocessingml/2006/main" xmlns:w14="http://schemas.microsoft.com/office/word/2010/wordml" xmlns:w15="http://schemas.microsoft.com/office/word/2012/wordml" xmlns:w16cid="http://schemas.microsoft.com/office/word/2016/wordml/cid" xmlns:w16se="http://schemas.microsoft.com/office/word/2015/wordml/symex" xmlns:wpg="http://schemas.microsoft.com/office/word/2010/wordprocessingGroup" xmlns:wpi="http://schemas.microsoft.com/office/word/2010/wordprocessingInk" xmlns:wne="http://schemas.microsoft.com/office/word/2006/wordml" xmlns:wps="http://schemas.microsoft.com/office/word/2010/wordprocessingShape" mc:Ignorable="w14 w15 w16se w16cid wp14">
   <w:body>
     <w:sdt>
       <w:sdtPr>
@@ -273,7 +273,7 @@
                   </wp:anchor>
                 </w:drawing>
               </mc:Choice>
-              <mc:Fallback>
+              <mc:Fallback xmlns:w16="http://schemas.microsoft.com/office/word/2018/wordml" xmlns:w16cex="http://schemas.microsoft.com/office/word/2018/wordml/cex">
                 <w:pict>
                   <v:group w14:anchorId="25AB37B3" id="Group 149" o:spid="_x0000_s1026" style="position:absolute;margin-left:0;margin-top:0;width:8in;height:95.7pt;z-index:251650050;mso-width-percent:941;mso-height-percent:121;mso-top-percent:23;mso-position-horizontal:center;mso-position-horizontal-relative:page;mso-position-vertical-relative:page;mso-width-percent:941;mso-height-percent:121;mso-top-percent:23" coordorigin="" coordsize="73152,12161" o:gfxdata="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">
                     <v:shape id="Rectangle 51" o:spid="_x0000_s1027" style="position:absolute;width:73152;height:11303;visibility:visible;mso-wrap-style:square;v-text-anchor:middle" coordsize="7312660,1129665" o:gfxdata="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" path="m,l7312660,r,1129665l3619500,733425,,1091565,,xe" fillcolor="#4472c4 [3204]" stroked="f" strokeweight="1pt">
@@ -376,6 +376,7 @@
                                     <w:dataBinding w:prefixMappings="xmlns:ns0='http://purl.org/dc/elements/1.1/' xmlns:ns1='http://schemas.openxmlformats.org/package/2006/metadata/core-properties' " w:xpath="/ns1:coreProperties[1]/ns0:title[1]" w:storeItemID="{6C3C8BC8-F283-45AE-878A-BAB7291924A1}"/>
                                     <w:text w:multiLine="1"/>
                                   </w:sdtPr>
+                                  <w:sdtEndPr/>
                                   <w:sdtContent>
                                     <w:r>
                                       <w:rPr>
@@ -420,6 +421,7 @@
                                   <w:dataBinding w:prefixMappings="xmlns:ns0='http://purl.org/dc/elements/1.1/' xmlns:ns1='http://schemas.openxmlformats.org/package/2006/metadata/core-properties' " w:xpath="/ns1:coreProperties[1]/ns0:subject[1]" w:storeItemID="{6C3C8BC8-F283-45AE-878A-BAB7291924A1}"/>
                                   <w:text/>
                                 </w:sdtPr>
+                                <w:sdtEndPr/>
                                 <w:sdtContent>
                                   <w:p>
                                     <w:pPr>
@@ -462,7 +464,7 @@
                   </wp:anchor>
                 </w:drawing>
               </mc:Choice>
-              <mc:Fallback>
+              <mc:Fallback xmlns:w16="http://schemas.microsoft.com/office/word/2018/wordml" xmlns:w16cex="http://schemas.microsoft.com/office/word/2018/wordml/cex">
                 <w:pict>
                   <v:shapetype w14:anchorId="05BB443E" id="_x0000_t202" coordsize="21600,21600" o:spt="202" path="m,l,21600r21600,l21600,xe">
                     <v:stroke joinstyle="miter"/>
@@ -6961,7 +6963,7 @@
               </wp:anchor>
             </w:drawing>
           </mc:Choice>
-          <mc:Fallback>
+          <mc:Fallback xmlns:w16="http://schemas.microsoft.com/office/word/2018/wordml" xmlns:w16cex="http://schemas.microsoft.com/office/word/2018/wordml/cex">
             <w:pict>
               <v:group w14:anchorId="099959EE" id="Group 17" o:spid="_x0000_s1027" style="position:absolute;margin-left:3.15pt;margin-top:18.35pt;width:270.6pt;height:61.35pt;z-index:251670530;mso-width-relative:margin;mso-height-relative:margin" coordsize="33111,7416" o:gfxdata="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">
                 <v:shapetype id="_x0000_t75" coordsize="21600,21600" o:spt="75" o:preferrelative="t" path="m@4@5l@4@11@9@11@9@5xe" filled="f" stroked="f">
@@ -8349,7 +8351,7 @@
               </wp:anchor>
             </w:drawing>
           </mc:Choice>
-          <mc:Fallback>
+          <mc:Fallback xmlns:w16="http://schemas.microsoft.com/office/word/2018/wordml" xmlns:w16cex="http://schemas.microsoft.com/office/word/2018/wordml/cex">
             <w:pict>
               <v:group w14:anchorId="6B085CAC" id="Group 38" o:spid="_x0000_s1038" style="position:absolute;margin-left:7.1pt;margin-top:18.4pt;width:511.25pt;height:179pt;z-index:251696130" coordsize="64928,22733" o:gfxdata="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">
                 <v:shape id="Picture 18" o:spid="_x0000_s1039" type="#_x0000_t75" style="position:absolute;width:36576;height:22733;visibility:visible;mso-wrap-style:square" o:gfxdata="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">
@@ -9047,7 +9049,7 @@
               </wp:anchor>
             </w:drawing>
           </mc:Choice>
-          <mc:Fallback>
+          <mc:Fallback xmlns:w16="http://schemas.microsoft.com/office/word/2018/wordml" xmlns:w16cex="http://schemas.microsoft.com/office/word/2018/wordml/cex">
             <w:pict>
               <v:group w14:anchorId="0120058D" id="Group 52" o:spid="_x0000_s1050" style="position:absolute;margin-left:6.6pt;margin-top:20.55pt;width:504.5pt;height:178.45pt;z-index:251712514" coordsize="64069,22663" o:gfxdata="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">
                 <v:shape id="Picture 19" o:spid="_x0000_s1051" type="#_x0000_t75" style="position:absolute;width:36836;height:22663;visibility:visible;mso-wrap-style:square" o:gfxdata="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">
@@ -9766,7 +9768,7 @@
               </wp:anchor>
             </w:drawing>
           </mc:Choice>
-          <mc:Fallback>
+          <mc:Fallback xmlns:w16="http://schemas.microsoft.com/office/word/2018/wordml" xmlns:w16cex="http://schemas.microsoft.com/office/word/2018/wordml/cex">
             <w:pict>
               <v:group w14:anchorId="17BB8971" id="Group 61" o:spid="_x0000_s1060" style="position:absolute;margin-left:6.1pt;margin-top:17.1pt;width:529.4pt;height:180.55pt;z-index:251728898" coordsize="67231,22930" o:gfxdata="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">
                 <v:shape id="Picture 20" o:spid="_x0000_s1061" type="#_x0000_t75" style="position:absolute;top:197;width:36772;height:22733;visibility:visible;mso-wrap-style:square" o:gfxdata="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">
@@ -10468,7 +10470,7 @@
               </wp:anchor>
             </w:drawing>
           </mc:Choice>
-          <mc:Fallback>
+          <mc:Fallback xmlns:w16="http://schemas.microsoft.com/office/word/2018/wordml" xmlns:w16cex="http://schemas.microsoft.com/office/word/2018/wordml/cex">
             <w:pict>
               <v:group w14:anchorId="56A78C5D" id="Group 134" o:spid="_x0000_s1070" style="position:absolute;margin-left:6.6pt;margin-top:16.2pt;width:541.8pt;height:180.95pt;z-index:251745282" coordsize="68808,22981" o:gfxdata="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">
                 <v:shape id="Picture 21" o:spid="_x0000_s1071" type="#_x0000_t75" style="position:absolute;top:394;width:36899;height:22587;visibility:visible;mso-wrap-style:square" o:gfxdata="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">
@@ -11132,7 +11134,7 @@
               </wp:anchor>
             </w:drawing>
           </mc:Choice>
-          <mc:Fallback>
+          <mc:Fallback xmlns:w16="http://schemas.microsoft.com/office/word/2018/wordml" xmlns:w16cex="http://schemas.microsoft.com/office/word/2018/wordml/cex">
             <w:pict>
               <v:group w14:anchorId="7C2479CB" id="Group 144" o:spid="_x0000_s1080" style="position:absolute;margin-left:6.6pt;margin-top:22.5pt;width:504.5pt;height:177.3pt;z-index:251761666" coordsize="64073,22517" o:gfxdata="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">
                 <v:shape id="Picture 22" o:spid="_x0000_s1081" type="#_x0000_t75" style="position:absolute;width:36703;height:22517;visibility:visible;mso-wrap-style:square" o:gfxdata="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">
@@ -11418,16 +11420,16 @@
         <mc:AlternateContent>
           <mc:Choice Requires="wpg">
             <w:drawing>
-              <wp:anchor distT="0" distB="0" distL="114300" distR="114300" simplePos="0" relativeHeight="251770882" behindDoc="0" locked="0" layoutInCell="1" allowOverlap="1" wp14:anchorId="0F8E6CE3" wp14:editId="4F39AB06">
+              <wp:anchor distT="0" distB="0" distL="114300" distR="114300" simplePos="0" relativeHeight="251770882" behindDoc="0" locked="0" layoutInCell="1" allowOverlap="1" wp14:anchorId="0F8E6CE3" wp14:editId="49628B6B">
                 <wp:simplePos x="0" y="0"/>
                 <wp:positionH relativeFrom="column">
-                  <wp:posOffset>57561</wp:posOffset>
+                  <wp:posOffset>56662</wp:posOffset>
                 </wp:positionH>
                 <wp:positionV relativeFrom="paragraph">
-                  <wp:posOffset>219112</wp:posOffset>
+                  <wp:posOffset>221810</wp:posOffset>
                 </wp:positionV>
-                <wp:extent cx="6532368" cy="2341880"/>
-                <wp:effectExtent l="0" t="0" r="0" b="1270"/>
+                <wp:extent cx="6532293" cy="2341880"/>
+                <wp:effectExtent l="0" t="0" r="0" b="0"/>
                 <wp:wrapNone/>
                 <wp:docPr id="153" name="Group 153"/>
                 <wp:cNvGraphicFramePr/>
@@ -11438,9 +11440,9 @@
                       <wpg:grpSpPr>
                         <a:xfrm>
                           <a:off x="0" y="0"/>
-                          <a:ext cx="6532368" cy="2341880"/>
+                          <a:ext cx="6532293" cy="2341880"/>
                           <a:chOff x="0" y="0"/>
-                          <a:chExt cx="6532368" cy="2341880"/>
+                          <a:chExt cx="6532293" cy="2341880"/>
                         </a:xfrm>
                       </wpg:grpSpPr>
                       <pic:pic xmlns:pic="http://schemas.openxmlformats.org/drawingml/2006/picture">
@@ -11544,8 +11546,8 @@
                         <wps:cNvSpPr txBox="1"/>
                         <wps:spPr>
                           <a:xfrm>
-                            <a:off x="3999678" y="190774"/>
-                            <a:ext cx="2532690" cy="565744"/>
+                            <a:off x="3999603" y="190773"/>
+                            <a:ext cx="2532690" cy="770519"/>
                           </a:xfrm>
                           <a:prstGeom prst="rect">
                             <a:avLst/>
@@ -11587,7 +11589,7 @@
                                   <w:szCs w:val="18"/>
                                   <w:lang w:val="en-AU"/>
                                 </w:rPr>
-                                <w:t xml:space="preserve"> appears only when the player is on a level and shows the player the pause menu. This </w:t>
+                                <w:t xml:space="preserve"> appears only when the player is on a level and shows the player the pause menu. </w:t>
                               </w:r>
                               <w:r>
                                 <w:rPr>
@@ -11595,7 +11597,7 @@
                                   <w:szCs w:val="18"/>
                                   <w:lang w:val="en-AU"/>
                                 </w:rPr>
-                                <w:t>overlay</w:t>
+                                <w:t xml:space="preserve">The button can be activated </w:t>
                               </w:r>
                               <w:r>
                                 <w:rPr>
@@ -11603,7 +11605,24 @@
                                   <w:szCs w:val="18"/>
                                   <w:lang w:val="en-AU"/>
                                 </w:rPr>
-                                <w:t xml:space="preserve"> will only appear</w:t>
+                                <w:t xml:space="preserve">alternatively </w:t>
+                              </w:r>
+                              <w:r>
+                                <w:rPr>
+                                  <w:sz w:val="18"/>
+                                  <w:szCs w:val="18"/>
+                                  <w:lang w:val="en-AU"/>
+                                </w:rPr>
+                                <w:t xml:space="preserve">via the </w:t>
+                              </w:r>
+                              <w:r>
+                                <w:rPr>
+                                  <w:i/>
+                                  <w:sz w:val="18"/>
+                                  <w:szCs w:val="18"/>
+                                  <w:lang w:val="en-AU"/>
+                                </w:rPr>
+                                <w:t>Escape</w:t>
                               </w:r>
                               <w:r>
                                 <w:rPr>
@@ -11619,17 +11638,16 @@
                                   <w:szCs w:val="18"/>
                                   <w:lang w:val="en-AU"/>
                                 </w:rPr>
-                                <w:t xml:space="preserve">on </w:t>
+                                <w:t xml:space="preserve">key on </w:t>
                               </w:r>
                               <w:r>
                                 <w:rPr>
                                   <w:b/>
-                                  <w:bCs/>
                                   <w:sz w:val="18"/>
                                   <w:szCs w:val="18"/>
                                   <w:lang w:val="en-AU"/>
                                 </w:rPr>
-                                <w:t>Android / iOS</w:t>
+                                <w:t>Windows / Web</w:t>
                               </w:r>
                               <w:r>
                                 <w:rPr>
@@ -11737,17 +11755,44 @@
           </mc:Choice>
           <mc:Fallback>
             <w:pict>
-              <v:group w14:anchorId="0F8E6CE3" id="Group 153" o:spid="_x0000_s1090" style="position:absolute;margin-left:4.55pt;margin-top:17.25pt;width:514.35pt;height:184.4pt;z-index:251770882" coordsize="65323,23418" o:gfxdata="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">
-                <v:shape id="Picture 23" o:spid="_x0000_s1091" type="#_x0000_t75" style="position:absolute;width:37293;height:23418;visibility:visible;mso-wrap-style:square" o:gfxdata="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">
+              <v:group w14:anchorId="0F8E6CE3" id="Group 153" o:spid="_x0000_s1090" style="position:absolute;margin-left:4.45pt;margin-top:17.45pt;width:514.35pt;height:184.4pt;z-index:251770882" coordsize="65322,23418" o:gfxdata="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">
+                <v:shapetype id="_x0000_t75" coordsize="21600,21600" o:spt="75" o:preferrelative="t" path="m@4@5l@4@11@9@11@9@5xe" filled="f" stroked="f">
+                  <v:stroke joinstyle="miter"/>
+                  <v:formulas>
+                    <v:f eqn="if lineDrawn pixelLineWidth 0"/>
+                    <v:f eqn="sum @0 1 0"/>
+                    <v:f eqn="sum 0 0 @1"/>
+                    <v:f eqn="prod @2 1 2"/>
+                    <v:f eqn="prod @3 21600 pixelWidth"/>
+                    <v:f eqn="prod @3 21600 pixelHeight"/>
+                    <v:f eqn="sum @0 0 1"/>
+                    <v:f eqn="prod @6 1 2"/>
+                    <v:f eqn="prod @7 21600 pixelWidth"/>
+                    <v:f eqn="sum @8 21600 0"/>
+                    <v:f eqn="prod @7 21600 pixelHeight"/>
+                    <v:f eqn="sum @10 21600 0"/>
+                  </v:formulas>
+                  <v:path o:extrusionok="f" gradientshapeok="t" o:connecttype="rect"/>
+                  <o:lock v:ext="edit" aspectratio="t"/>
+                </v:shapetype>
+                <v:shape id="Picture 23" o:spid="_x0000_s1091" type="#_x0000_t75" style="position:absolute;width:37293;height:23418;visibility:visible;mso-wrap-style:square" o:gfxdata="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">
                   <v:imagedata r:id="rId32" o:title=""/>
                 </v:shape>
-                <v:shape id="Straight Arrow Connector 146" o:spid="_x0000_s1092" type="#_x0000_t32" style="position:absolute;left:34602;top:2281;width:5667;height:738;flip:x y;visibility:visible;mso-wrap-style:square" o:connectortype="straight" o:gfxdata="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" strokecolor="#4472c4 [3204]" strokeweight=".5pt">
+                <v:shapetype id="_x0000_t32" coordsize="21600,21600" o:spt="32" o:oned="t" path="m,l21600,21600e" filled="f">
+                  <v:path arrowok="t" fillok="f" o:connecttype="none"/>
+                  <o:lock v:ext="edit" shapetype="t"/>
+                </v:shapetype>
+                <v:shape id="Straight Arrow Connector 146" o:spid="_x0000_s1092" type="#_x0000_t32" style="position:absolute;left:34602;top:2281;width:5667;height:738;flip:x y;visibility:visible;mso-wrap-style:square" o:connectortype="straight" o:gfxdata="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" strokecolor="#4472c4 [3204]" strokeweight=".5pt">
                   <v:stroke endarrow="block" joinstyle="miter"/>
                 </v:shape>
-                <v:shape id="Straight Arrow Connector 147" o:spid="_x0000_s1093" type="#_x0000_t32" style="position:absolute;left:10709;top:3860;width:29550;height:7389;flip:x y;visibility:visible;mso-wrap-style:square" o:connectortype="straight" o:gfxdata="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" strokecolor="#4472c4 [3204]" strokeweight=".5pt">
+                <v:shape id="Straight Arrow Connector 147" o:spid="_x0000_s1093" type="#_x0000_t32" style="position:absolute;left:10709;top:3860;width:29550;height:7389;flip:x y;visibility:visible;mso-wrap-style:square" o:connectortype="straight" o:gfxdata="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" strokecolor="#4472c4 [3204]" strokeweight=".5pt">
                   <v:stroke endarrow="block" joinstyle="miter"/>
                 </v:shape>
-                <v:shape id="Text Box 148" o:spid="_x0000_s1094" type="#_x0000_t202" style="position:absolute;left:39996;top:1907;width:25327;height:5658;visibility:visible;mso-wrap-style:square;v-text-anchor:top" o:gfxdata="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" filled="f" stroked="f" strokeweight=".5pt">
+                <v:shapetype id="_x0000_t202" coordsize="21600,21600" o:spt="202" path="m,l,21600r21600,l21600,xe">
+                  <v:stroke joinstyle="miter"/>
+                  <v:path gradientshapeok="t" o:connecttype="rect"/>
+                </v:shapetype>
+                <v:shape id="Text Box 148" o:spid="_x0000_s1094" type="#_x0000_t202" style="position:absolute;left:39996;top:1907;width:25326;height:7705;visibility:visible;mso-wrap-style:square;v-text-anchor:top" o:gfxdata="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" filled="f" stroked="f" strokeweight=".5pt">
                   <v:textbox>
                     <w:txbxContent>
                       <w:p>
@@ -11780,7 +11825,7 @@
                             <w:szCs w:val="18"/>
                             <w:lang w:val="en-AU"/>
                           </w:rPr>
-                          <w:t xml:space="preserve"> appears only when the player is on a level and shows the player the pause menu. This </w:t>
+                          <w:t xml:space="preserve"> appears only when the player is on a level and shows the player the pause menu. </w:t>
                         </w:r>
                         <w:r>
                           <w:rPr>
@@ -11788,7 +11833,7 @@
                             <w:szCs w:val="18"/>
                             <w:lang w:val="en-AU"/>
                           </w:rPr>
-                          <w:t>overlay</w:t>
+                          <w:t xml:space="preserve">The button can be activated </w:t>
                         </w:r>
                         <w:r>
                           <w:rPr>
@@ -11796,7 +11841,24 @@
                             <w:szCs w:val="18"/>
                             <w:lang w:val="en-AU"/>
                           </w:rPr>
-                          <w:t xml:space="preserve"> will only appear</w:t>
+                          <w:t xml:space="preserve">alternatively </w:t>
+                        </w:r>
+                        <w:r>
+                          <w:rPr>
+                            <w:sz w:val="18"/>
+                            <w:szCs w:val="18"/>
+                            <w:lang w:val="en-AU"/>
+                          </w:rPr>
+                          <w:t xml:space="preserve">via the </w:t>
+                        </w:r>
+                        <w:r>
+                          <w:rPr>
+                            <w:i/>
+                            <w:sz w:val="18"/>
+                            <w:szCs w:val="18"/>
+                            <w:lang w:val="en-AU"/>
+                          </w:rPr>
+                          <w:t>Escape</w:t>
                         </w:r>
                         <w:r>
                           <w:rPr>
@@ -11812,17 +11874,16 @@
                             <w:szCs w:val="18"/>
                             <w:lang w:val="en-AU"/>
                           </w:rPr>
-                          <w:t xml:space="preserve">on </w:t>
+                          <w:t xml:space="preserve">key on </w:t>
                         </w:r>
                         <w:r>
                           <w:rPr>
                             <w:b/>
-                            <w:bCs/>
                             <w:sz w:val="18"/>
                             <w:szCs w:val="18"/>
                             <w:lang w:val="en-AU"/>
                           </w:rPr>
-                          <w:t>Android / iOS</w:t>
+                          <w:t>Windows / Web</w:t>
                         </w:r>
                         <w:r>
                           <w:rPr>
@@ -11845,7 +11906,7 @@
                     </w:txbxContent>
                   </v:textbox>
                 </v:shape>
-                <v:shape id="Text Box 152" o:spid="_x0000_s1095" type="#_x0000_t202" style="position:absolute;left:39862;top:10130;width:24409;height:2829;visibility:visible;mso-wrap-style:square;v-text-anchor:top" o:gfxdata="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" filled="f" stroked="f" strokeweight=".5pt">
+                <v:shape id="Text Box 152" o:spid="_x0000_s1095" type="#_x0000_t202" style="position:absolute;left:39862;top:10130;width:24409;height:2829;visibility:visible;mso-wrap-style:square;v-text-anchor:top" o:gfxdata="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" filled="f" stroked="f" strokeweight=".5pt">
                   <v:textbox>
                     <w:txbxContent>
                       <w:p>
@@ -11950,6 +12011,8 @@
           <w:lang w:val="en-AU"/>
         </w:rPr>
       </w:pPr>
+      <w:bookmarkStart w:id="23" w:name="_GoBack"/>
+      <w:bookmarkEnd w:id="23"/>
     </w:p>
     <w:p>
       <w:pPr>
@@ -12211,15 +12274,7 @@
                                   <w:szCs w:val="18"/>
                                   <w:lang w:val="en-AU"/>
                                 </w:rPr>
-                                <w:t xml:space="preserve">. </w:t>
-                              </w:r>
-                              <w:r>
-                                <w:rPr>
-                                  <w:sz w:val="18"/>
-                                  <w:szCs w:val="18"/>
-                                  <w:lang w:val="en-AU"/>
-                                </w:rPr>
-                                <w:t xml:space="preserve">On </w:t>
+                                <w:t xml:space="preserve">. On </w:t>
                               </w:r>
                               <w:r>
                                 <w:rPr>
@@ -12237,23 +12292,7 @@
                                   <w:szCs w:val="18"/>
                                   <w:lang w:val="en-AU"/>
                                 </w:rPr>
-                                <w:t xml:space="preserve"> you </w:t>
-                              </w:r>
-                              <w:r>
-                                <w:rPr>
-                                  <w:sz w:val="18"/>
-                                  <w:szCs w:val="18"/>
-                                  <w:lang w:val="en-AU"/>
-                                </w:rPr>
-                                <w:t>can press</w:t>
-                              </w:r>
-                              <w:r>
-                                <w:rPr>
-                                  <w:sz w:val="18"/>
-                                  <w:szCs w:val="18"/>
-                                  <w:lang w:val="en-AU"/>
-                                </w:rPr>
-                                <w:t xml:space="preserve"> the </w:t>
+                                <w:t xml:space="preserve"> you can press the </w:t>
                               </w:r>
                               <w:r>
                                 <w:rPr>
@@ -12271,39 +12310,7 @@
                                   <w:szCs w:val="18"/>
                                   <w:lang w:val="en-AU"/>
                                 </w:rPr>
-                                <w:t xml:space="preserve"> key to </w:t>
-                              </w:r>
-                              <w:r>
-                                <w:rPr>
-                                  <w:sz w:val="18"/>
-                                  <w:szCs w:val="18"/>
-                                  <w:lang w:val="en-AU"/>
-                                </w:rPr>
-                                <w:t>hide the box</w:t>
-                              </w:r>
-                              <w:r>
-                                <w:rPr>
-                                  <w:sz w:val="18"/>
-                                  <w:szCs w:val="18"/>
-                                  <w:lang w:val="en-AU"/>
-                                </w:rPr>
-                                <w:t>,</w:t>
-                              </w:r>
-                              <w:r>
-                                <w:rPr>
-                                  <w:sz w:val="18"/>
-                                  <w:szCs w:val="18"/>
-                                  <w:lang w:val="en-AU"/>
-                                </w:rPr>
-                                <w:t xml:space="preserve"> or click the hide button</w:t>
-                              </w:r>
-                              <w:r>
-                                <w:rPr>
-                                  <w:sz w:val="18"/>
-                                  <w:szCs w:val="18"/>
-                                  <w:lang w:val="en-AU"/>
-                                </w:rPr>
-                                <w:t xml:space="preserve">. On </w:t>
+                                <w:t xml:space="preserve"> key to hide the box, or click the hide button. On </w:t>
                               </w:r>
                               <w:r>
                                 <w:rPr>
@@ -12321,47 +12328,7 @@
                                   <w:szCs w:val="18"/>
                                   <w:lang w:val="en-AU"/>
                                 </w:rPr>
-                                <w:t xml:space="preserve"> you must </w:t>
-                              </w:r>
-                              <w:r>
-                                <w:rPr>
-                                  <w:sz w:val="18"/>
-                                  <w:szCs w:val="18"/>
-                                  <w:lang w:val="en-AU"/>
-                                </w:rPr>
-                                <w:t>tap</w:t>
-                              </w:r>
-                              <w:r>
-                                <w:rPr>
-                                  <w:sz w:val="18"/>
-                                  <w:szCs w:val="18"/>
-                                  <w:lang w:val="en-AU"/>
-                                </w:rPr>
-                                <w:t xml:space="preserve"> </w:t>
-                              </w:r>
-                              <w:r>
-                                <w:rPr>
-                                  <w:sz w:val="18"/>
-                                  <w:szCs w:val="18"/>
-                                  <w:lang w:val="en-AU"/>
-                                </w:rPr>
-                                <w:t>the button</w:t>
-                              </w:r>
-                              <w:r>
-                                <w:rPr>
-                                  <w:sz w:val="18"/>
-                                  <w:szCs w:val="18"/>
-                                  <w:lang w:val="en-AU"/>
-                                </w:rPr>
-                                <w:t xml:space="preserve"> </w:t>
-                              </w:r>
-                              <w:r>
-                                <w:rPr>
-                                  <w:sz w:val="18"/>
-                                  <w:szCs w:val="18"/>
-                                  <w:lang w:val="en-AU"/>
-                                </w:rPr>
-                                <w:t>located just below.</w:t>
+                                <w:t xml:space="preserve"> you must tap the button located just below.</w:t>
                               </w:r>
                             </w:p>
                           </w:txbxContent>
@@ -12498,7 +12465,7 @@
               </wp:anchor>
             </w:drawing>
           </mc:Choice>
-          <mc:Fallback>
+          <mc:Fallback xmlns:w16="http://schemas.microsoft.com/office/word/2018/wordml" xmlns:w16cex="http://schemas.microsoft.com/office/word/2018/wordml/cex">
             <w:pict>
               <v:group w14:anchorId="625C5CE0" id="Group 161" o:spid="_x0000_s1096" style="position:absolute;margin-left:4.55pt;margin-top:21pt;width:523.15pt;height:181.9pt;z-index:251784194;mso-width-relative:margin" coordsize="66442,23101" o:gfxdata="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">
                 <v:shape id="Picture 24" o:spid="_x0000_s1097" type="#_x0000_t75" style="position:absolute;width:37166;height:23101;visibility:visible;mso-wrap-style:square" o:gfxdata="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">
@@ -12948,7 +12915,7 @@
           <w:lang w:val="en-AU"/>
         </w:rPr>
       </w:pPr>
-      <w:bookmarkStart w:id="23" w:name="_Toc49774307"/>
+      <w:bookmarkStart w:id="24" w:name="_Toc49774307"/>
       <w:r>
         <w:rPr>
           <w:lang w:val="en-AU"/>
@@ -12956,7 +12923,7 @@
         <w:lastRenderedPageBreak/>
         <w:t>Progress report and feedback Meeting Minutes</w:t>
       </w:r>
-      <w:bookmarkEnd w:id="23"/>
+      <w:bookmarkEnd w:id="24"/>
     </w:p>
     <w:p>
       <w:pPr>
@@ -12966,7 +12933,7 @@
           <w:lang w:val="en-AU"/>
         </w:rPr>
       </w:pPr>
-      <w:bookmarkStart w:id="24" w:name="_Toc49774308"/>
+      <w:bookmarkStart w:id="25" w:name="_Toc49774308"/>
       <w:r>
         <w:rPr>
           <w:lang w:val="en-AU"/>
@@ -12986,7 +12953,7 @@
         </w:rPr>
         <w:t xml:space="preserve"> September</w:t>
       </w:r>
-      <w:bookmarkEnd w:id="24"/>
+      <w:bookmarkEnd w:id="25"/>
     </w:p>
     <w:p>
       <w:pPr>
@@ -13255,7 +13222,7 @@
           <w:lang w:val="en-AU"/>
         </w:rPr>
       </w:pPr>
-      <w:bookmarkStart w:id="25" w:name="_Toc49774309"/>
+      <w:bookmarkStart w:id="26" w:name="_Toc49774309"/>
       <w:r>
         <w:rPr>
           <w:lang w:val="en-AU"/>
@@ -13275,7 +13242,7 @@
         </w:rPr>
         <w:t xml:space="preserve"> September</w:t>
       </w:r>
-      <w:bookmarkEnd w:id="25"/>
+      <w:bookmarkEnd w:id="26"/>
     </w:p>
     <w:p>
       <w:pPr>
@@ -13519,7 +13486,7 @@
           <w:lang w:val="en-AU"/>
         </w:rPr>
       </w:pPr>
-      <w:bookmarkStart w:id="26" w:name="_Toc49774310"/>
+      <w:bookmarkStart w:id="27" w:name="_Toc49774310"/>
       <w:r>
         <w:rPr>
           <w:lang w:val="en-AU"/>
@@ -13540,7 +13507,7 @@
         </w:rPr>
         <w:t xml:space="preserve"> September</w:t>
       </w:r>
-      <w:bookmarkEnd w:id="26"/>
+      <w:bookmarkEnd w:id="27"/>
     </w:p>
     <w:p>
       <w:pPr>
@@ -13789,7 +13756,7 @@
           <w:lang w:val="en-AU"/>
         </w:rPr>
       </w:pPr>
-      <w:bookmarkStart w:id="27" w:name="_Toc49774311"/>
+      <w:bookmarkStart w:id="28" w:name="_Toc49774311"/>
       <w:r>
         <w:rPr>
           <w:lang w:val="en-AU"/>
@@ -13809,7 +13776,7 @@
         </w:rPr>
         <w:t xml:space="preserve"> September</w:t>
       </w:r>
-      <w:bookmarkEnd w:id="27"/>
+      <w:bookmarkEnd w:id="28"/>
     </w:p>
     <w:p>
       <w:pPr>
@@ -14059,7 +14026,7 @@
 </file>
 
 <file path=word/endnotes.xml><?xml version="1.0" encoding="utf-8"?>
-<w:endnotes xmlns:wpc="http://schemas.microsoft.com/office/word/2010/wordprocessingCanvas" xmlns:cx="http://schemas.microsoft.com/office/drawing/2014/chartex" xmlns:cx1="http://schemas.microsoft.com/office/drawing/2015/9/8/chartex" xmlns:cx2="http://schemas.microsoft.com/office/drawing/2015/10/21/chartex" xmlns:cx3="http://schemas.microsoft.com/office/drawing/2016/5/9/chartex" xmlns:cx4="http://schemas.microsoft.com/office/drawing/2016/5/10/chartex" xmlns:cx5="http://schemas.microsoft.com/office/drawing/2016/5/11/chartex" xmlns:cx6="http://schemas.microsoft.com/office/drawing/2016/5/12/chartex" xmlns:cx7="http://schemas.microsoft.com/office/drawing/2016/5/13/chartex" xmlns:cx8="http://schemas.microsoft.com/office/drawing/2016/5/14/chartex" xmlns:mc="http://schemas.openxmlformats.org/markup-compatibility/2006" xmlns:aink="http://schemas.microsoft.com/office/drawing/2016/ink" xmlns:am3d="http://schemas.microsoft.com/office/drawing/2017/model3d" xmlns:o="urn:schemas-microsoft-com:office:office" xmlns:r="http://schemas.openxmlformats.org/officeDocument/2006/relationships" xmlns:m="http://schemas.openxmlformats.org/officeDocument/2006/math" xmlns:v="urn:schemas-microsoft-com:vml" xmlns:wp14="http://schemas.microsoft.com/office/word/2010/wordprocessingDrawing" xmlns:wp="http://schemas.openxmlformats.org/drawingml/2006/wordprocessingDrawing" xmlns:w10="urn:schemas-microsoft-com:office:word" xmlns:w="http://schemas.openxmlformats.org/wordprocessingml/2006/main" xmlns:w14="http://schemas.microsoft.com/office/word/2010/wordml" xmlns:w15="http://schemas.microsoft.com/office/word/2012/wordml" xmlns:w16cex="http://schemas.microsoft.com/office/word/2018/wordml/cex" xmlns:w16cid="http://schemas.microsoft.com/office/word/2016/wordml/cid" xmlns:w16="http://schemas.microsoft.com/office/word/2018/wordml" xmlns:w16se="http://schemas.microsoft.com/office/word/2015/wordml/symex" xmlns:wpg="http://schemas.microsoft.com/office/word/2010/wordprocessingGroup" xmlns:wpi="http://schemas.microsoft.com/office/word/2010/wordprocessingInk" xmlns:wne="http://schemas.microsoft.com/office/word/2006/wordml" xmlns:wps="http://schemas.microsoft.com/office/word/2010/wordprocessingShape" mc:Ignorable="w14 w15 w16se w16cid w16 w16cex wp14">
+<w:endnotes xmlns:wpc="http://schemas.microsoft.com/office/word/2010/wordprocessingCanvas" xmlns:cx="http://schemas.microsoft.com/office/drawing/2014/chartex" xmlns:cx1="http://schemas.microsoft.com/office/drawing/2015/9/8/chartex" xmlns:cx2="http://schemas.microsoft.com/office/drawing/2015/10/21/chartex" xmlns:cx3="http://schemas.microsoft.com/office/drawing/2016/5/9/chartex" xmlns:cx4="http://schemas.microsoft.com/office/drawing/2016/5/10/chartex" xmlns:cx5="http://schemas.microsoft.com/office/drawing/2016/5/11/chartex" xmlns:cx6="http://schemas.microsoft.com/office/drawing/2016/5/12/chartex" xmlns:cx7="http://schemas.microsoft.com/office/drawing/2016/5/13/chartex" xmlns:cx8="http://schemas.microsoft.com/office/drawing/2016/5/14/chartex" xmlns:mc="http://schemas.openxmlformats.org/markup-compatibility/2006" xmlns:aink="http://schemas.microsoft.com/office/drawing/2016/ink" xmlns:am3d="http://schemas.microsoft.com/office/drawing/2017/model3d" xmlns:o="urn:schemas-microsoft-com:office:office" xmlns:r="http://schemas.openxmlformats.org/officeDocument/2006/relationships" xmlns:m="http://schemas.openxmlformats.org/officeDocument/2006/math" xmlns:v="urn:schemas-microsoft-com:vml" xmlns:wp14="http://schemas.microsoft.com/office/word/2010/wordprocessingDrawing" xmlns:wp="http://schemas.openxmlformats.org/drawingml/2006/wordprocessingDrawing" xmlns:w10="urn:schemas-microsoft-com:office:word" xmlns:w="http://schemas.openxmlformats.org/wordprocessingml/2006/main" xmlns:w14="http://schemas.microsoft.com/office/word/2010/wordml" xmlns:w15="http://schemas.microsoft.com/office/word/2012/wordml" xmlns:w16cid="http://schemas.microsoft.com/office/word/2016/wordml/cid" xmlns:w16se="http://schemas.microsoft.com/office/word/2015/wordml/symex" xmlns:wpg="http://schemas.microsoft.com/office/word/2010/wordprocessingGroup" xmlns:wpi="http://schemas.microsoft.com/office/word/2010/wordprocessingInk" xmlns:wne="http://schemas.microsoft.com/office/word/2006/wordml" xmlns:wps="http://schemas.microsoft.com/office/word/2010/wordprocessingShape" mc:Ignorable="w14 w15 w16se w16cid wp14">
   <w:endnote w:type="separator" w:id="-1">
     <w:p>
       <w:pPr>
@@ -14091,7 +14058,7 @@
 </file>
 
 <file path=word/footer1.xml><?xml version="1.0" encoding="utf-8"?>
-<w:ftr xmlns:wpc="http://schemas.microsoft.com/office/word/2010/wordprocessingCanvas" xmlns:cx="http://schemas.microsoft.com/office/drawing/2014/chartex" xmlns:cx1="http://schemas.microsoft.com/office/drawing/2015/9/8/chartex" xmlns:cx2="http://schemas.microsoft.com/office/drawing/2015/10/21/chartex" xmlns:cx3="http://schemas.microsoft.com/office/drawing/2016/5/9/chartex" xmlns:cx4="http://schemas.microsoft.com/office/drawing/2016/5/10/chartex" xmlns:cx5="http://schemas.microsoft.com/office/drawing/2016/5/11/chartex" xmlns:cx6="http://schemas.microsoft.com/office/drawing/2016/5/12/chartex" xmlns:cx7="http://schemas.microsoft.com/office/drawing/2016/5/13/chartex" xmlns:cx8="http://schemas.microsoft.com/office/drawing/2016/5/14/chartex" xmlns:mc="http://schemas.openxmlformats.org/markup-compatibility/2006" xmlns:aink="http://schemas.microsoft.com/office/drawing/2016/ink" xmlns:am3d="http://schemas.microsoft.com/office/drawing/2017/model3d" xmlns:o="urn:schemas-microsoft-com:office:office" xmlns:r="http://schemas.openxmlformats.org/officeDocument/2006/relationships" xmlns:m="http://schemas.openxmlformats.org/officeDocument/2006/math" xmlns:v="urn:schemas-microsoft-com:vml" xmlns:wp14="http://schemas.microsoft.com/office/word/2010/wordprocessingDrawing" xmlns:wp="http://schemas.openxmlformats.org/drawingml/2006/wordprocessingDrawing" xmlns:w10="urn:schemas-microsoft-com:office:word" xmlns:w="http://schemas.openxmlformats.org/wordprocessingml/2006/main" xmlns:w14="http://schemas.microsoft.com/office/word/2010/wordml" xmlns:w15="http://schemas.microsoft.com/office/word/2012/wordml" xmlns:w16cex="http://schemas.microsoft.com/office/word/2018/wordml/cex" xmlns:w16cid="http://schemas.microsoft.com/office/word/2016/wordml/cid" xmlns:w16="http://schemas.microsoft.com/office/word/2018/wordml" xmlns:w16se="http://schemas.microsoft.com/office/word/2015/wordml/symex" xmlns:wpg="http://schemas.microsoft.com/office/word/2010/wordprocessingGroup" xmlns:wpi="http://schemas.microsoft.com/office/word/2010/wordprocessingInk" xmlns:wne="http://schemas.microsoft.com/office/word/2006/wordml" xmlns:wps="http://schemas.microsoft.com/office/word/2010/wordprocessingShape" mc:Ignorable="w14 w15 w16se w16cid w16 w16cex wp14">
+<w:ftr xmlns:wpc="http://schemas.microsoft.com/office/word/2010/wordprocessingCanvas" xmlns:cx="http://schemas.microsoft.com/office/drawing/2014/chartex" xmlns:cx1="http://schemas.microsoft.com/office/drawing/2015/9/8/chartex" xmlns:cx2="http://schemas.microsoft.com/office/drawing/2015/10/21/chartex" xmlns:cx3="http://schemas.microsoft.com/office/drawing/2016/5/9/chartex" xmlns:cx4="http://schemas.microsoft.com/office/drawing/2016/5/10/chartex" xmlns:cx5="http://schemas.microsoft.com/office/drawing/2016/5/11/chartex" xmlns:cx6="http://schemas.microsoft.com/office/drawing/2016/5/12/chartex" xmlns:cx7="http://schemas.microsoft.com/office/drawing/2016/5/13/chartex" xmlns:cx8="http://schemas.microsoft.com/office/drawing/2016/5/14/chartex" xmlns:mc="http://schemas.openxmlformats.org/markup-compatibility/2006" xmlns:aink="http://schemas.microsoft.com/office/drawing/2016/ink" xmlns:am3d="http://schemas.microsoft.com/office/drawing/2017/model3d" xmlns:o="urn:schemas-microsoft-com:office:office" xmlns:r="http://schemas.openxmlformats.org/officeDocument/2006/relationships" xmlns:m="http://schemas.openxmlformats.org/officeDocument/2006/math" xmlns:v="urn:schemas-microsoft-com:vml" xmlns:wp14="http://schemas.microsoft.com/office/word/2010/wordprocessingDrawing" xmlns:wp="http://schemas.openxmlformats.org/drawingml/2006/wordprocessingDrawing" xmlns:w10="urn:schemas-microsoft-com:office:word" xmlns:w="http://schemas.openxmlformats.org/wordprocessingml/2006/main" xmlns:w14="http://schemas.microsoft.com/office/word/2010/wordml" xmlns:w15="http://schemas.microsoft.com/office/word/2012/wordml" xmlns:w16cid="http://schemas.microsoft.com/office/word/2016/wordml/cid" xmlns:w16se="http://schemas.microsoft.com/office/word/2015/wordml/symex" xmlns:wpg="http://schemas.microsoft.com/office/word/2010/wordprocessingGroup" xmlns:wpi="http://schemas.microsoft.com/office/word/2010/wordprocessingInk" xmlns:wne="http://schemas.microsoft.com/office/word/2006/wordml" xmlns:wps="http://schemas.microsoft.com/office/word/2010/wordprocessingShape" mc:Ignorable="w14 w15 w16se w16cid wp14">
   <w:p>
     <w:pPr>
       <w:pStyle w:val="Footer"/>
@@ -14101,7 +14068,7 @@
 </file>
 
 <file path=word/footer2.xml><?xml version="1.0" encoding="utf-8"?>
-<w:ftr xmlns:wpc="http://schemas.microsoft.com/office/word/2010/wordprocessingCanvas" xmlns:cx="http://schemas.microsoft.com/office/drawing/2014/chartex" xmlns:cx1="http://schemas.microsoft.com/office/drawing/2015/9/8/chartex" xmlns:cx2="http://schemas.microsoft.com/office/drawing/2015/10/21/chartex" xmlns:cx3="http://schemas.microsoft.com/office/drawing/2016/5/9/chartex" xmlns:cx4="http://schemas.microsoft.com/office/drawing/2016/5/10/chartex" xmlns:cx5="http://schemas.microsoft.com/office/drawing/2016/5/11/chartex" xmlns:cx6="http://schemas.microsoft.com/office/drawing/2016/5/12/chartex" xmlns:cx7="http://schemas.microsoft.com/office/drawing/2016/5/13/chartex" xmlns:cx8="http://schemas.microsoft.com/office/drawing/2016/5/14/chartex" xmlns:mc="http://schemas.openxmlformats.org/markup-compatibility/2006" xmlns:aink="http://schemas.microsoft.com/office/drawing/2016/ink" xmlns:am3d="http://schemas.microsoft.com/office/drawing/2017/model3d" xmlns:o="urn:schemas-microsoft-com:office:office" xmlns:r="http://schemas.openxmlformats.org/officeDocument/2006/relationships" xmlns:m="http://schemas.openxmlformats.org/officeDocument/2006/math" xmlns:v="urn:schemas-microsoft-com:vml" xmlns:wp14="http://schemas.microsoft.com/office/word/2010/wordprocessingDrawing" xmlns:wp="http://schemas.openxmlformats.org/drawingml/2006/wordprocessingDrawing" xmlns:w10="urn:schemas-microsoft-com:office:word" xmlns:w="http://schemas.openxmlformats.org/wordprocessingml/2006/main" xmlns:w14="http://schemas.microsoft.com/office/word/2010/wordml" xmlns:w15="http://schemas.microsoft.com/office/word/2012/wordml" xmlns:w16cex="http://schemas.microsoft.com/office/word/2018/wordml/cex" xmlns:w16cid="http://schemas.microsoft.com/office/word/2016/wordml/cid" xmlns:w16="http://schemas.microsoft.com/office/word/2018/wordml" xmlns:w16se="http://schemas.microsoft.com/office/word/2015/wordml/symex" xmlns:wpg="http://schemas.microsoft.com/office/word/2010/wordprocessingGroup" xmlns:wpi="http://schemas.microsoft.com/office/word/2010/wordprocessingInk" xmlns:wne="http://schemas.microsoft.com/office/word/2006/wordml" xmlns:wps="http://schemas.microsoft.com/office/word/2010/wordprocessingShape" mc:Ignorable="w14 w15 w16se w16cid w16 w16cex wp14">
+<w:ftr xmlns:wpc="http://schemas.microsoft.com/office/word/2010/wordprocessingCanvas" xmlns:cx="http://schemas.microsoft.com/office/drawing/2014/chartex" xmlns:cx1="http://schemas.microsoft.com/office/drawing/2015/9/8/chartex" xmlns:cx2="http://schemas.microsoft.com/office/drawing/2015/10/21/chartex" xmlns:cx3="http://schemas.microsoft.com/office/drawing/2016/5/9/chartex" xmlns:cx4="http://schemas.microsoft.com/office/drawing/2016/5/10/chartex" xmlns:cx5="http://schemas.microsoft.com/office/drawing/2016/5/11/chartex" xmlns:cx6="http://schemas.microsoft.com/office/drawing/2016/5/12/chartex" xmlns:cx7="http://schemas.microsoft.com/office/drawing/2016/5/13/chartex" xmlns:cx8="http://schemas.microsoft.com/office/drawing/2016/5/14/chartex" xmlns:mc="http://schemas.openxmlformats.org/markup-compatibility/2006" xmlns:aink="http://schemas.microsoft.com/office/drawing/2016/ink" xmlns:am3d="http://schemas.microsoft.com/office/drawing/2017/model3d" xmlns:o="urn:schemas-microsoft-com:office:office" xmlns:r="http://schemas.openxmlformats.org/officeDocument/2006/relationships" xmlns:m="http://schemas.openxmlformats.org/officeDocument/2006/math" xmlns:v="urn:schemas-microsoft-com:vml" xmlns:wp14="http://schemas.microsoft.com/office/word/2010/wordprocessingDrawing" xmlns:wp="http://schemas.openxmlformats.org/drawingml/2006/wordprocessingDrawing" xmlns:w10="urn:schemas-microsoft-com:office:word" xmlns:w="http://schemas.openxmlformats.org/wordprocessingml/2006/main" xmlns:w14="http://schemas.microsoft.com/office/word/2010/wordml" xmlns:w15="http://schemas.microsoft.com/office/word/2012/wordml" xmlns:w16cid="http://schemas.microsoft.com/office/word/2016/wordml/cid" xmlns:w16se="http://schemas.microsoft.com/office/word/2015/wordml/symex" xmlns:wpg="http://schemas.microsoft.com/office/word/2010/wordprocessingGroup" xmlns:wpi="http://schemas.microsoft.com/office/word/2010/wordprocessingInk" xmlns:wne="http://schemas.microsoft.com/office/word/2006/wordml" xmlns:wps="http://schemas.microsoft.com/office/word/2010/wordprocessingShape" mc:Ignorable="w14 w15 w16se w16cid wp14">
   <w:p>
     <w:pPr>
       <w:pStyle w:val="Footer"/>
@@ -14111,7 +14078,7 @@
 </file>
 
 <file path=word/footer3.xml><?xml version="1.0" encoding="utf-8"?>
-<w:ftr xmlns:wpc="http://schemas.microsoft.com/office/word/2010/wordprocessingCanvas" xmlns:cx="http://schemas.microsoft.com/office/drawing/2014/chartex" xmlns:cx1="http://schemas.microsoft.com/office/drawing/2015/9/8/chartex" xmlns:cx2="http://schemas.microsoft.com/office/drawing/2015/10/21/chartex" xmlns:cx3="http://schemas.microsoft.com/office/drawing/2016/5/9/chartex" xmlns:cx4="http://schemas.microsoft.com/office/drawing/2016/5/10/chartex" xmlns:cx5="http://schemas.microsoft.com/office/drawing/2016/5/11/chartex" xmlns:cx6="http://schemas.microsoft.com/office/drawing/2016/5/12/chartex" xmlns:cx7="http://schemas.microsoft.com/office/drawing/2016/5/13/chartex" xmlns:cx8="http://schemas.microsoft.com/office/drawing/2016/5/14/chartex" xmlns:mc="http://schemas.openxmlformats.org/markup-compatibility/2006" xmlns:aink="http://schemas.microsoft.com/office/drawing/2016/ink" xmlns:am3d="http://schemas.microsoft.com/office/drawing/2017/model3d" xmlns:o="urn:schemas-microsoft-com:office:office" xmlns:r="http://schemas.openxmlformats.org/officeDocument/2006/relationships" xmlns:m="http://schemas.openxmlformats.org/officeDocument/2006/math" xmlns:v="urn:schemas-microsoft-com:vml" xmlns:wp14="http://schemas.microsoft.com/office/word/2010/wordprocessingDrawing" xmlns:wp="http://schemas.openxmlformats.org/drawingml/2006/wordprocessingDrawing" xmlns:w10="urn:schemas-microsoft-com:office:word" xmlns:w="http://schemas.openxmlformats.org/wordprocessingml/2006/main" xmlns:w14="http://schemas.microsoft.com/office/word/2010/wordml" xmlns:w15="http://schemas.microsoft.com/office/word/2012/wordml" xmlns:w16cex="http://schemas.microsoft.com/office/word/2018/wordml/cex" xmlns:w16cid="http://schemas.microsoft.com/office/word/2016/wordml/cid" xmlns:w16="http://schemas.microsoft.com/office/word/2018/wordml" xmlns:w16se="http://schemas.microsoft.com/office/word/2015/wordml/symex" xmlns:wpg="http://schemas.microsoft.com/office/word/2010/wordprocessingGroup" xmlns:wpi="http://schemas.microsoft.com/office/word/2010/wordprocessingInk" xmlns:wne="http://schemas.microsoft.com/office/word/2006/wordml" xmlns:wps="http://schemas.microsoft.com/office/word/2010/wordprocessingShape" mc:Ignorable="w14 w15 w16se w16cid w16 w16cex wp14">
+<w:ftr xmlns:wpc="http://schemas.microsoft.com/office/word/2010/wordprocessingCanvas" xmlns:cx="http://schemas.microsoft.com/office/drawing/2014/chartex" xmlns:cx1="http://schemas.microsoft.com/office/drawing/2015/9/8/chartex" xmlns:cx2="http://schemas.microsoft.com/office/drawing/2015/10/21/chartex" xmlns:cx3="http://schemas.microsoft.com/office/drawing/2016/5/9/chartex" xmlns:cx4="http://schemas.microsoft.com/office/drawing/2016/5/10/chartex" xmlns:cx5="http://schemas.microsoft.com/office/drawing/2016/5/11/chartex" xmlns:cx6="http://schemas.microsoft.com/office/drawing/2016/5/12/chartex" xmlns:cx7="http://schemas.microsoft.com/office/drawing/2016/5/13/chartex" xmlns:cx8="http://schemas.microsoft.com/office/drawing/2016/5/14/chartex" xmlns:mc="http://schemas.openxmlformats.org/markup-compatibility/2006" xmlns:aink="http://schemas.microsoft.com/office/drawing/2016/ink" xmlns:am3d="http://schemas.microsoft.com/office/drawing/2017/model3d" xmlns:o="urn:schemas-microsoft-com:office:office" xmlns:r="http://schemas.openxmlformats.org/officeDocument/2006/relationships" xmlns:m="http://schemas.openxmlformats.org/officeDocument/2006/math" xmlns:v="urn:schemas-microsoft-com:vml" xmlns:wp14="http://schemas.microsoft.com/office/word/2010/wordprocessingDrawing" xmlns:wp="http://schemas.openxmlformats.org/drawingml/2006/wordprocessingDrawing" xmlns:w10="urn:schemas-microsoft-com:office:word" xmlns:w="http://schemas.openxmlformats.org/wordprocessingml/2006/main" xmlns:w14="http://schemas.microsoft.com/office/word/2010/wordml" xmlns:w15="http://schemas.microsoft.com/office/word/2012/wordml" xmlns:w16cid="http://schemas.microsoft.com/office/word/2016/wordml/cid" xmlns:w16se="http://schemas.microsoft.com/office/word/2015/wordml/symex" xmlns:wpg="http://schemas.microsoft.com/office/word/2010/wordprocessingGroup" xmlns:wpi="http://schemas.microsoft.com/office/word/2010/wordprocessingInk" xmlns:wne="http://schemas.microsoft.com/office/word/2006/wordml" xmlns:wps="http://schemas.microsoft.com/office/word/2010/wordprocessingShape" mc:Ignorable="w14 w15 w16se w16cid wp14">
   <w:p>
     <w:pPr>
       <w:pStyle w:val="Footer"/>
@@ -14121,7 +14088,7 @@
 </file>
 
 <file path=word/footnotes.xml><?xml version="1.0" encoding="utf-8"?>
-<w:footnotes xmlns:wpc="http://schemas.microsoft.com/office/word/2010/wordprocessingCanvas" xmlns:cx="http://schemas.microsoft.com/office/drawing/2014/chartex" xmlns:cx1="http://schemas.microsoft.com/office/drawing/2015/9/8/chartex" xmlns:cx2="http://schemas.microsoft.com/office/drawing/2015/10/21/chartex" xmlns:cx3="http://schemas.microsoft.com/office/drawing/2016/5/9/chartex" xmlns:cx4="http://schemas.microsoft.com/office/drawing/2016/5/10/chartex" xmlns:cx5="http://schemas.microsoft.com/office/drawing/2016/5/11/chartex" xmlns:cx6="http://schemas.microsoft.com/office/drawing/2016/5/12/chartex" xmlns:cx7="http://schemas.microsoft.com/office/drawing/2016/5/13/chartex" xmlns:cx8="http://schemas.microsoft.com/office/drawing/2016/5/14/chartex" xmlns:mc="http://schemas.openxmlformats.org/markup-compatibility/2006" xmlns:aink="http://schemas.microsoft.com/office/drawing/2016/ink" xmlns:am3d="http://schemas.microsoft.com/office/drawing/2017/model3d" xmlns:o="urn:schemas-microsoft-com:office:office" xmlns:r="http://schemas.openxmlformats.org/officeDocument/2006/relationships" xmlns:m="http://schemas.openxmlformats.org/officeDocument/2006/math" xmlns:v="urn:schemas-microsoft-com:vml" xmlns:wp14="http://schemas.microsoft.com/office/word/2010/wordprocessingDrawing" xmlns:wp="http://schemas.openxmlformats.org/drawingml/2006/wordprocessingDrawing" xmlns:w10="urn:schemas-microsoft-com:office:word" xmlns:w="http://schemas.openxmlformats.org/wordprocessingml/2006/main" xmlns:w14="http://schemas.microsoft.com/office/word/2010/wordml" xmlns:w15="http://schemas.microsoft.com/office/word/2012/wordml" xmlns:w16cex="http://schemas.microsoft.com/office/word/2018/wordml/cex" xmlns:w16cid="http://schemas.microsoft.com/office/word/2016/wordml/cid" xmlns:w16="http://schemas.microsoft.com/office/word/2018/wordml" xmlns:w16se="http://schemas.microsoft.com/office/word/2015/wordml/symex" xmlns:wpg="http://schemas.microsoft.com/office/word/2010/wordprocessingGroup" xmlns:wpi="http://schemas.microsoft.com/office/word/2010/wordprocessingInk" xmlns:wne="http://schemas.microsoft.com/office/word/2006/wordml" xmlns:wps="http://schemas.microsoft.com/office/word/2010/wordprocessingShape" mc:Ignorable="w14 w15 w16se w16cid w16 w16cex wp14">
+<w:footnotes xmlns:wpc="http://schemas.microsoft.com/office/word/2010/wordprocessingCanvas" xmlns:cx="http://schemas.microsoft.com/office/drawing/2014/chartex" xmlns:cx1="http://schemas.microsoft.com/office/drawing/2015/9/8/chartex" xmlns:cx2="http://schemas.microsoft.com/office/drawing/2015/10/21/chartex" xmlns:cx3="http://schemas.microsoft.com/office/drawing/2016/5/9/chartex" xmlns:cx4="http://schemas.microsoft.com/office/drawing/2016/5/10/chartex" xmlns:cx5="http://schemas.microsoft.com/office/drawing/2016/5/11/chartex" xmlns:cx6="http://schemas.microsoft.com/office/drawing/2016/5/12/chartex" xmlns:cx7="http://schemas.microsoft.com/office/drawing/2016/5/13/chartex" xmlns:cx8="http://schemas.microsoft.com/office/drawing/2016/5/14/chartex" xmlns:mc="http://schemas.openxmlformats.org/markup-compatibility/2006" xmlns:aink="http://schemas.microsoft.com/office/drawing/2016/ink" xmlns:am3d="http://schemas.microsoft.com/office/drawing/2017/model3d" xmlns:o="urn:schemas-microsoft-com:office:office" xmlns:r="http://schemas.openxmlformats.org/officeDocument/2006/relationships" xmlns:m="http://schemas.openxmlformats.org/officeDocument/2006/math" xmlns:v="urn:schemas-microsoft-com:vml" xmlns:wp14="http://schemas.microsoft.com/office/word/2010/wordprocessingDrawing" xmlns:wp="http://schemas.openxmlformats.org/drawingml/2006/wordprocessingDrawing" xmlns:w10="urn:schemas-microsoft-com:office:word" xmlns:w="http://schemas.openxmlformats.org/wordprocessingml/2006/main" xmlns:w14="http://schemas.microsoft.com/office/word/2010/wordml" xmlns:w15="http://schemas.microsoft.com/office/word/2012/wordml" xmlns:w16cid="http://schemas.microsoft.com/office/word/2016/wordml/cid" xmlns:w16se="http://schemas.microsoft.com/office/word/2015/wordml/symex" xmlns:wpg="http://schemas.microsoft.com/office/word/2010/wordprocessingGroup" xmlns:wpi="http://schemas.microsoft.com/office/word/2010/wordprocessingInk" xmlns:wne="http://schemas.microsoft.com/office/word/2006/wordml" xmlns:wps="http://schemas.microsoft.com/office/word/2010/wordprocessingShape" mc:Ignorable="w14 w15 w16se w16cid wp14">
   <w:footnote w:type="separator" w:id="-1">
     <w:p>
       <w:pPr>
@@ -14153,7 +14120,7 @@
 </file>
 
 <file path=word/header1.xml><?xml version="1.0" encoding="utf-8"?>
-<w:hdr xmlns:wpc="http://schemas.microsoft.com/office/word/2010/wordprocessingCanvas" xmlns:cx="http://schemas.microsoft.com/office/drawing/2014/chartex" xmlns:cx1="http://schemas.microsoft.com/office/drawing/2015/9/8/chartex" xmlns:cx2="http://schemas.microsoft.com/office/drawing/2015/10/21/chartex" xmlns:cx3="http://schemas.microsoft.com/office/drawing/2016/5/9/chartex" xmlns:cx4="http://schemas.microsoft.com/office/drawing/2016/5/10/chartex" xmlns:cx5="http://schemas.microsoft.com/office/drawing/2016/5/11/chartex" xmlns:cx6="http://schemas.microsoft.com/office/drawing/2016/5/12/chartex" xmlns:cx7="http://schemas.microsoft.com/office/drawing/2016/5/13/chartex" xmlns:cx8="http://schemas.microsoft.com/office/drawing/2016/5/14/chartex" xmlns:mc="http://schemas.openxmlformats.org/markup-compatibility/2006" xmlns:aink="http://schemas.microsoft.com/office/drawing/2016/ink" xmlns:am3d="http://schemas.microsoft.com/office/drawing/2017/model3d" xmlns:o="urn:schemas-microsoft-com:office:office" xmlns:r="http://schemas.openxmlformats.org/officeDocument/2006/relationships" xmlns:m="http://schemas.openxmlformats.org/officeDocument/2006/math" xmlns:v="urn:schemas-microsoft-com:vml" xmlns:wp14="http://schemas.microsoft.com/office/word/2010/wordprocessingDrawing" xmlns:wp="http://schemas.openxmlformats.org/drawingml/2006/wordprocessingDrawing" xmlns:w10="urn:schemas-microsoft-com:office:word" xmlns:w="http://schemas.openxmlformats.org/wordprocessingml/2006/main" xmlns:w14="http://schemas.microsoft.com/office/word/2010/wordml" xmlns:w15="http://schemas.microsoft.com/office/word/2012/wordml" xmlns:w16cex="http://schemas.microsoft.com/office/word/2018/wordml/cex" xmlns:w16cid="http://schemas.microsoft.com/office/word/2016/wordml/cid" xmlns:w16="http://schemas.microsoft.com/office/word/2018/wordml" xmlns:w16se="http://schemas.microsoft.com/office/word/2015/wordml/symex" xmlns:wpg="http://schemas.microsoft.com/office/word/2010/wordprocessingGroup" xmlns:wpi="http://schemas.microsoft.com/office/word/2010/wordprocessingInk" xmlns:wne="http://schemas.microsoft.com/office/word/2006/wordml" xmlns:wps="http://schemas.microsoft.com/office/word/2010/wordprocessingShape" mc:Ignorable="w14 w15 w16se w16cid w16 w16cex wp14">
+<w:hdr xmlns:wpc="http://schemas.microsoft.com/office/word/2010/wordprocessingCanvas" xmlns:cx="http://schemas.microsoft.com/office/drawing/2014/chartex" xmlns:cx1="http://schemas.microsoft.com/office/drawing/2015/9/8/chartex" xmlns:cx2="http://schemas.microsoft.com/office/drawing/2015/10/21/chartex" xmlns:cx3="http://schemas.microsoft.com/office/drawing/2016/5/9/chartex" xmlns:cx4="http://schemas.microsoft.com/office/drawing/2016/5/10/chartex" xmlns:cx5="http://schemas.microsoft.com/office/drawing/2016/5/11/chartex" xmlns:cx6="http://schemas.microsoft.com/office/drawing/2016/5/12/chartex" xmlns:cx7="http://schemas.microsoft.com/office/drawing/2016/5/13/chartex" xmlns:cx8="http://schemas.microsoft.com/office/drawing/2016/5/14/chartex" xmlns:mc="http://schemas.openxmlformats.org/markup-compatibility/2006" xmlns:aink="http://schemas.microsoft.com/office/drawing/2016/ink" xmlns:am3d="http://schemas.microsoft.com/office/drawing/2017/model3d" xmlns:o="urn:schemas-microsoft-com:office:office" xmlns:r="http://schemas.openxmlformats.org/officeDocument/2006/relationships" xmlns:m="http://schemas.openxmlformats.org/officeDocument/2006/math" xmlns:v="urn:schemas-microsoft-com:vml" xmlns:wp14="http://schemas.microsoft.com/office/word/2010/wordprocessingDrawing" xmlns:wp="http://schemas.openxmlformats.org/drawingml/2006/wordprocessingDrawing" xmlns:w10="urn:schemas-microsoft-com:office:word" xmlns:w="http://schemas.openxmlformats.org/wordprocessingml/2006/main" xmlns:w14="http://schemas.microsoft.com/office/word/2010/wordml" xmlns:w15="http://schemas.microsoft.com/office/word/2012/wordml" xmlns:w16cid="http://schemas.microsoft.com/office/word/2016/wordml/cid" xmlns:w16se="http://schemas.microsoft.com/office/word/2015/wordml/symex" xmlns:wpg="http://schemas.microsoft.com/office/word/2010/wordprocessingGroup" xmlns:wpi="http://schemas.microsoft.com/office/word/2010/wordprocessingInk" xmlns:wne="http://schemas.microsoft.com/office/word/2006/wordml" xmlns:wps="http://schemas.microsoft.com/office/word/2010/wordprocessingShape" mc:Ignorable="w14 w15 w16se w16cid wp14">
   <w:p>
     <w:pPr>
       <w:pStyle w:val="Header"/>
@@ -14163,7 +14130,7 @@
 </file>
 
 <file path=word/header2.xml><?xml version="1.0" encoding="utf-8"?>
-<w:hdr xmlns:wpc="http://schemas.microsoft.com/office/word/2010/wordprocessingCanvas" xmlns:cx="http://schemas.microsoft.com/office/drawing/2014/chartex" xmlns:cx1="http://schemas.microsoft.com/office/drawing/2015/9/8/chartex" xmlns:cx2="http://schemas.microsoft.com/office/drawing/2015/10/21/chartex" xmlns:cx3="http://schemas.microsoft.com/office/drawing/2016/5/9/chartex" xmlns:cx4="http://schemas.microsoft.com/office/drawing/2016/5/10/chartex" xmlns:cx5="http://schemas.microsoft.com/office/drawing/2016/5/11/chartex" xmlns:cx6="http://schemas.microsoft.com/office/drawing/2016/5/12/chartex" xmlns:cx7="http://schemas.microsoft.com/office/drawing/2016/5/13/chartex" xmlns:cx8="http://schemas.microsoft.com/office/drawing/2016/5/14/chartex" xmlns:mc="http://schemas.openxmlformats.org/markup-compatibility/2006" xmlns:aink="http://schemas.microsoft.com/office/drawing/2016/ink" xmlns:am3d="http://schemas.microsoft.com/office/drawing/2017/model3d" xmlns:o="urn:schemas-microsoft-com:office:office" xmlns:r="http://schemas.openxmlformats.org/officeDocument/2006/relationships" xmlns:m="http://schemas.openxmlformats.org/officeDocument/2006/math" xmlns:v="urn:schemas-microsoft-com:vml" xmlns:wp14="http://schemas.microsoft.com/office/word/2010/wordprocessingDrawing" xmlns:wp="http://schemas.openxmlformats.org/drawingml/2006/wordprocessingDrawing" xmlns:w10="urn:schemas-microsoft-com:office:word" xmlns:w="http://schemas.openxmlformats.org/wordprocessingml/2006/main" xmlns:w14="http://schemas.microsoft.com/office/word/2010/wordml" xmlns:w15="http://schemas.microsoft.com/office/word/2012/wordml" xmlns:w16cex="http://schemas.microsoft.com/office/word/2018/wordml/cex" xmlns:w16cid="http://schemas.microsoft.com/office/word/2016/wordml/cid" xmlns:w16="http://schemas.microsoft.com/office/word/2018/wordml" xmlns:w16se="http://schemas.microsoft.com/office/word/2015/wordml/symex" xmlns:wpg="http://schemas.microsoft.com/office/word/2010/wordprocessingGroup" xmlns:wpi="http://schemas.microsoft.com/office/word/2010/wordprocessingInk" xmlns:wne="http://schemas.microsoft.com/office/word/2006/wordml" xmlns:wps="http://schemas.microsoft.com/office/word/2010/wordprocessingShape" mc:Ignorable="w14 w15 w16se w16cid w16 w16cex wp14">
+<w:hdr xmlns:wpc="http://schemas.microsoft.com/office/word/2010/wordprocessingCanvas" xmlns:cx="http://schemas.microsoft.com/office/drawing/2014/chartex" xmlns:cx1="http://schemas.microsoft.com/office/drawing/2015/9/8/chartex" xmlns:cx2="http://schemas.microsoft.com/office/drawing/2015/10/21/chartex" xmlns:cx3="http://schemas.microsoft.com/office/drawing/2016/5/9/chartex" xmlns:cx4="http://schemas.microsoft.com/office/drawing/2016/5/10/chartex" xmlns:cx5="http://schemas.microsoft.com/office/drawing/2016/5/11/chartex" xmlns:cx6="http://schemas.microsoft.com/office/drawing/2016/5/12/chartex" xmlns:cx7="http://schemas.microsoft.com/office/drawing/2016/5/13/chartex" xmlns:cx8="http://schemas.microsoft.com/office/drawing/2016/5/14/chartex" xmlns:mc="http://schemas.openxmlformats.org/markup-compatibility/2006" xmlns:aink="http://schemas.microsoft.com/office/drawing/2016/ink" xmlns:am3d="http://schemas.microsoft.com/office/drawing/2017/model3d" xmlns:o="urn:schemas-microsoft-com:office:office" xmlns:r="http://schemas.openxmlformats.org/officeDocument/2006/relationships" xmlns:m="http://schemas.openxmlformats.org/officeDocument/2006/math" xmlns:v="urn:schemas-microsoft-com:vml" xmlns:wp14="http://schemas.microsoft.com/office/word/2010/wordprocessingDrawing" xmlns:wp="http://schemas.openxmlformats.org/drawingml/2006/wordprocessingDrawing" xmlns:w10="urn:schemas-microsoft-com:office:word" xmlns:w="http://schemas.openxmlformats.org/wordprocessingml/2006/main" xmlns:w14="http://schemas.microsoft.com/office/word/2010/wordml" xmlns:w15="http://schemas.microsoft.com/office/word/2012/wordml" xmlns:w16cid="http://schemas.microsoft.com/office/word/2016/wordml/cid" xmlns:w16se="http://schemas.microsoft.com/office/word/2015/wordml/symex" xmlns:wpg="http://schemas.microsoft.com/office/word/2010/wordprocessingGroup" xmlns:wpi="http://schemas.microsoft.com/office/word/2010/wordprocessingInk" xmlns:wne="http://schemas.microsoft.com/office/word/2006/wordml" xmlns:wps="http://schemas.microsoft.com/office/word/2010/wordprocessingShape" mc:Ignorable="w14 w15 w16se w16cid wp14">
   <w:p>
     <w:pPr>
       <w:pStyle w:val="Header"/>
@@ -14173,7 +14140,7 @@
 </file>
 
 <file path=word/header3.xml><?xml version="1.0" encoding="utf-8"?>
-<w:hdr xmlns:wpc="http://schemas.microsoft.com/office/word/2010/wordprocessingCanvas" xmlns:cx="http://schemas.microsoft.com/office/drawing/2014/chartex" xmlns:cx1="http://schemas.microsoft.com/office/drawing/2015/9/8/chartex" xmlns:cx2="http://schemas.microsoft.com/office/drawing/2015/10/21/chartex" xmlns:cx3="http://schemas.microsoft.com/office/drawing/2016/5/9/chartex" xmlns:cx4="http://schemas.microsoft.com/office/drawing/2016/5/10/chartex" xmlns:cx5="http://schemas.microsoft.com/office/drawing/2016/5/11/chartex" xmlns:cx6="http://schemas.microsoft.com/office/drawing/2016/5/12/chartex" xmlns:cx7="http://schemas.microsoft.com/office/drawing/2016/5/13/chartex" xmlns:cx8="http://schemas.microsoft.com/office/drawing/2016/5/14/chartex" xmlns:mc="http://schemas.openxmlformats.org/markup-compatibility/2006" xmlns:aink="http://schemas.microsoft.com/office/drawing/2016/ink" xmlns:am3d="http://schemas.microsoft.com/office/drawing/2017/model3d" xmlns:o="urn:schemas-microsoft-com:office:office" xmlns:r="http://schemas.openxmlformats.org/officeDocument/2006/relationships" xmlns:m="http://schemas.openxmlformats.org/officeDocument/2006/math" xmlns:v="urn:schemas-microsoft-com:vml" xmlns:wp14="http://schemas.microsoft.com/office/word/2010/wordprocessingDrawing" xmlns:wp="http://schemas.openxmlformats.org/drawingml/2006/wordprocessingDrawing" xmlns:w10="urn:schemas-microsoft-com:office:word" xmlns:w="http://schemas.openxmlformats.org/wordprocessingml/2006/main" xmlns:w14="http://schemas.microsoft.com/office/word/2010/wordml" xmlns:w15="http://schemas.microsoft.com/office/word/2012/wordml" xmlns:w16cex="http://schemas.microsoft.com/office/word/2018/wordml/cex" xmlns:w16cid="http://schemas.microsoft.com/office/word/2016/wordml/cid" xmlns:w16="http://schemas.microsoft.com/office/word/2018/wordml" xmlns:w16se="http://schemas.microsoft.com/office/word/2015/wordml/symex" xmlns:wpg="http://schemas.microsoft.com/office/word/2010/wordprocessingGroup" xmlns:wpi="http://schemas.microsoft.com/office/word/2010/wordprocessingInk" xmlns:wne="http://schemas.microsoft.com/office/word/2006/wordml" xmlns:wps="http://schemas.microsoft.com/office/word/2010/wordprocessingShape" mc:Ignorable="w14 w15 w16se w16cid w16 w16cex wp14">
+<w:hdr xmlns:wpc="http://schemas.microsoft.com/office/word/2010/wordprocessingCanvas" xmlns:cx="http://schemas.microsoft.com/office/drawing/2014/chartex" xmlns:cx1="http://schemas.microsoft.com/office/drawing/2015/9/8/chartex" xmlns:cx2="http://schemas.microsoft.com/office/drawing/2015/10/21/chartex" xmlns:cx3="http://schemas.microsoft.com/office/drawing/2016/5/9/chartex" xmlns:cx4="http://schemas.microsoft.com/office/drawing/2016/5/10/chartex" xmlns:cx5="http://schemas.microsoft.com/office/drawing/2016/5/11/chartex" xmlns:cx6="http://schemas.microsoft.com/office/drawing/2016/5/12/chartex" xmlns:cx7="http://schemas.microsoft.com/office/drawing/2016/5/13/chartex" xmlns:cx8="http://schemas.microsoft.com/office/drawing/2016/5/14/chartex" xmlns:mc="http://schemas.openxmlformats.org/markup-compatibility/2006" xmlns:aink="http://schemas.microsoft.com/office/drawing/2016/ink" xmlns:am3d="http://schemas.microsoft.com/office/drawing/2017/model3d" xmlns:o="urn:schemas-microsoft-com:office:office" xmlns:r="http://schemas.openxmlformats.org/officeDocument/2006/relationships" xmlns:m="http://schemas.openxmlformats.org/officeDocument/2006/math" xmlns:v="urn:schemas-microsoft-com:vml" xmlns:wp14="http://schemas.microsoft.com/office/word/2010/wordprocessingDrawing" xmlns:wp="http://schemas.openxmlformats.org/drawingml/2006/wordprocessingDrawing" xmlns:w10="urn:schemas-microsoft-com:office:word" xmlns:w="http://schemas.openxmlformats.org/wordprocessingml/2006/main" xmlns:w14="http://schemas.microsoft.com/office/word/2010/wordml" xmlns:w15="http://schemas.microsoft.com/office/word/2012/wordml" xmlns:w16cid="http://schemas.microsoft.com/office/word/2016/wordml/cid" xmlns:w16se="http://schemas.microsoft.com/office/word/2015/wordml/symex" xmlns:wpg="http://schemas.microsoft.com/office/word/2010/wordprocessingGroup" xmlns:wpi="http://schemas.microsoft.com/office/word/2010/wordprocessingInk" xmlns:wne="http://schemas.microsoft.com/office/word/2006/wordml" xmlns:wps="http://schemas.microsoft.com/office/word/2010/wordprocessingShape" mc:Ignorable="w14 w15 w16se w16cid wp14">
   <w:p>
     <w:pPr>
       <w:pStyle w:val="Header"/>
@@ -14183,7 +14150,7 @@
 </file>
 
 <file path=word/numbering.xml><?xml version="1.0" encoding="utf-8"?>
-<w:numbering xmlns:wpc="http://schemas.microsoft.com/office/word/2010/wordprocessingCanvas" xmlns:cx="http://schemas.microsoft.com/office/drawing/2014/chartex" xmlns:cx1="http://schemas.microsoft.com/office/drawing/2015/9/8/chartex" xmlns:cx2="http://schemas.microsoft.com/office/drawing/2015/10/21/chartex" xmlns:cx3="http://schemas.microsoft.com/office/drawing/2016/5/9/chartex" xmlns:cx4="http://schemas.microsoft.com/office/drawing/2016/5/10/chartex" xmlns:cx5="http://schemas.microsoft.com/office/drawing/2016/5/11/chartex" xmlns:cx6="http://schemas.microsoft.com/office/drawing/2016/5/12/chartex" xmlns:cx7="http://schemas.microsoft.com/office/drawing/2016/5/13/chartex" xmlns:cx8="http://schemas.microsoft.com/office/drawing/2016/5/14/chartex" xmlns:mc="http://schemas.openxmlformats.org/markup-compatibility/2006" xmlns:aink="http://schemas.microsoft.com/office/drawing/2016/ink" xmlns:am3d="http://schemas.microsoft.com/office/drawing/2017/model3d" xmlns:o="urn:schemas-microsoft-com:office:office" xmlns:r="http://schemas.openxmlformats.org/officeDocument/2006/relationships" xmlns:m="http://schemas.openxmlformats.org/officeDocument/2006/math" xmlns:v="urn:schemas-microsoft-com:vml" xmlns:wp14="http://schemas.microsoft.com/office/word/2010/wordprocessingDrawing" xmlns:wp="http://schemas.openxmlformats.org/drawingml/2006/wordprocessingDrawing" xmlns:w10="urn:schemas-microsoft-com:office:word" xmlns:w="http://schemas.openxmlformats.org/wordprocessingml/2006/main" xmlns:w14="http://schemas.microsoft.com/office/word/2010/wordml" xmlns:w15="http://schemas.microsoft.com/office/word/2012/wordml" xmlns:w16cex="http://schemas.microsoft.com/office/word/2018/wordml/cex" xmlns:w16cid="http://schemas.microsoft.com/office/word/2016/wordml/cid" xmlns:w16="http://schemas.microsoft.com/office/word/2018/wordml" xmlns:w16se="http://schemas.microsoft.com/office/word/2015/wordml/symex" xmlns:wpg="http://schemas.microsoft.com/office/word/2010/wordprocessingGroup" xmlns:wpi="http://schemas.microsoft.com/office/word/2010/wordprocessingInk" xmlns:wne="http://schemas.microsoft.com/office/word/2006/wordml" xmlns:wps="http://schemas.microsoft.com/office/word/2010/wordprocessingShape" mc:Ignorable="w14 w15 w16se w16cid w16 w16cex wp14">
+<w:numbering xmlns:wpc="http://schemas.microsoft.com/office/word/2010/wordprocessingCanvas" xmlns:cx="http://schemas.microsoft.com/office/drawing/2014/chartex" xmlns:cx1="http://schemas.microsoft.com/office/drawing/2015/9/8/chartex" xmlns:cx2="http://schemas.microsoft.com/office/drawing/2015/10/21/chartex" xmlns:cx3="http://schemas.microsoft.com/office/drawing/2016/5/9/chartex" xmlns:cx4="http://schemas.microsoft.com/office/drawing/2016/5/10/chartex" xmlns:cx5="http://schemas.microsoft.com/office/drawing/2016/5/11/chartex" xmlns:cx6="http://schemas.microsoft.com/office/drawing/2016/5/12/chartex" xmlns:cx7="http://schemas.microsoft.com/office/drawing/2016/5/13/chartex" xmlns:cx8="http://schemas.microsoft.com/office/drawing/2016/5/14/chartex" xmlns:mc="http://schemas.openxmlformats.org/markup-compatibility/2006" xmlns:aink="http://schemas.microsoft.com/office/drawing/2016/ink" xmlns:am3d="http://schemas.microsoft.com/office/drawing/2017/model3d" xmlns:o="urn:schemas-microsoft-com:office:office" xmlns:r="http://schemas.openxmlformats.org/officeDocument/2006/relationships" xmlns:m="http://schemas.openxmlformats.org/officeDocument/2006/math" xmlns:v="urn:schemas-microsoft-com:vml" xmlns:wp14="http://schemas.microsoft.com/office/word/2010/wordprocessingDrawing" xmlns:wp="http://schemas.openxmlformats.org/drawingml/2006/wordprocessingDrawing" xmlns:w10="urn:schemas-microsoft-com:office:word" xmlns:w="http://schemas.openxmlformats.org/wordprocessingml/2006/main" xmlns:w14="http://schemas.microsoft.com/office/word/2010/wordml" xmlns:w15="http://schemas.microsoft.com/office/word/2012/wordml" xmlns:w16cid="http://schemas.microsoft.com/office/word/2016/wordml/cid" xmlns:w16se="http://schemas.microsoft.com/office/word/2015/wordml/symex" xmlns:wpg="http://schemas.microsoft.com/office/word/2010/wordprocessingGroup" xmlns:wpi="http://schemas.microsoft.com/office/word/2010/wordprocessingInk" xmlns:wne="http://schemas.microsoft.com/office/word/2006/wordml" xmlns:wps="http://schemas.microsoft.com/office/word/2010/wordprocessingShape" mc:Ignorable="w14 w15 w16se w16cid wp14">
   <w:abstractNum w:abstractNumId="0" w15:restartNumberingAfterBreak="0">
     <w:nsid w:val="07102C02"/>
     <w:multiLevelType w:val="hybridMultilevel"/>
@@ -15901,7 +15868,7 @@
 </file>
 
 <file path=word/styles.xml><?xml version="1.0" encoding="utf-8"?>
-<w:styles xmlns:mc="http://schemas.openxmlformats.org/markup-compatibility/2006" xmlns:r="http://schemas.openxmlformats.org/officeDocument/2006/relationships" xmlns:w="http://schemas.openxmlformats.org/wordprocessingml/2006/main" xmlns:w14="http://schemas.microsoft.com/office/word/2010/wordml" xmlns:w15="http://schemas.microsoft.com/office/word/2012/wordml" xmlns:w16cex="http://schemas.microsoft.com/office/word/2018/wordml/cex" xmlns:w16cid="http://schemas.microsoft.com/office/word/2016/wordml/cid" xmlns:w16="http://schemas.microsoft.com/office/word/2018/wordml" xmlns:w16se="http://schemas.microsoft.com/office/word/2015/wordml/symex" mc:Ignorable="w14 w15 w16se w16cid w16 w16cex">
+<w:styles xmlns:mc="http://schemas.openxmlformats.org/markup-compatibility/2006" xmlns:r="http://schemas.openxmlformats.org/officeDocument/2006/relationships" xmlns:w="http://schemas.openxmlformats.org/wordprocessingml/2006/main" xmlns:w14="http://schemas.microsoft.com/office/word/2010/wordml" xmlns:w15="http://schemas.microsoft.com/office/word/2012/wordml" xmlns:w16cid="http://schemas.microsoft.com/office/word/2016/wordml/cid" xmlns:w16se="http://schemas.microsoft.com/office/word/2015/wordml/symex" mc:Ignorable="w14 w15 w16se w16cid">
   <w:docDefaults>
     <w:rPrDefault>
       <w:rPr>
@@ -15917,7 +15884,7 @@
       </w:pPr>
     </w:pPrDefault>
   </w:docDefaults>
-  <w:latentStyles w:defLockedState="0" w:defUIPriority="99" w:defSemiHidden="0" w:defUnhideWhenUsed="0" w:defQFormat="0" w:count="376">
+  <w:latentStyles w:defLockedState="0" w:defUIPriority="99" w:defSemiHidden="0" w:defUnhideWhenUsed="0" w:defQFormat="0" w:count="375">
     <w:lsdException w:name="Normal" w:uiPriority="0" w:qFormat="1"/>
     <w:lsdException w:name="heading 1" w:uiPriority="9" w:qFormat="1"/>
     <w:lsdException w:name="heading 2" w:semiHidden="1" w:uiPriority="9" w:unhideWhenUsed="1" w:qFormat="1"/>
@@ -16293,7 +16260,6 @@
     <w:lsdException w:name="Smart Hyperlink" w:semiHidden="1" w:unhideWhenUsed="1"/>
     <w:lsdException w:name="Hashtag" w:semiHidden="1" w:unhideWhenUsed="1"/>
     <w:lsdException w:name="Unresolved Mention" w:semiHidden="1" w:unhideWhenUsed="1"/>
-    <w:lsdException w:name="Smart Link" w:semiHidden="1" w:unhideWhenUsed="1"/>
   </w:latentStyles>
   <w:style w:type="paragraph" w:default="1" w:styleId="Normal">
     <w:name w:val="Normal"/>
@@ -16367,6 +16333,7 @@
   <w:style w:type="character" w:default="1" w:styleId="DefaultParagraphFont">
     <w:name w:val="Default Paragraph Font"/>
     <w:uiPriority w:val="1"/>
+    <w:semiHidden/>
     <w:unhideWhenUsed/>
   </w:style>
   <w:style w:type="table" w:default="1" w:styleId="TableNormal">
@@ -16955,15 +16922,6 @@
 </file>
 
 <file path=customXml/item1.xml><?xml version="1.0" encoding="utf-8"?>
-<?mso-contentType ?>
-<FormTemplates xmlns="http://schemas.microsoft.com/sharepoint/v3/contenttype/forms">
-  <Display>DocumentLibraryForm</Display>
-  <Edit>DocumentLibraryForm</Edit>
-  <New>DocumentLibraryForm</New>
-</FormTemplates>
-</file>
-
-<file path=customXml/item2.xml><?xml version="1.0" encoding="utf-8"?>
 <ct:contentTypeSchema xmlns:ct="http://schemas.microsoft.com/office/2006/metadata/contentType" xmlns:ma="http://schemas.microsoft.com/office/2006/metadata/properties/metaAttributes" ct:_="" ma:_="" ma:contentTypeName="Document" ma:contentTypeID="0x01010074F10D0031F0BF458937D03CD959F800" ma:contentTypeVersion="7" ma:contentTypeDescription="Create a new document." ma:contentTypeScope="" ma:versionID="cd5dc5177ce39f5eefd2d36a9017b873">
   <xsd:schema xmlns:xsd="http://www.w3.org/2001/XMLSchema" xmlns:xs="http://www.w3.org/2001/XMLSchema" xmlns:p="http://schemas.microsoft.com/office/2006/metadata/properties" xmlns:ns2="d3e75b01-560b-433b-b252-2f7f4dd541a7" targetNamespace="http://schemas.microsoft.com/office/2006/metadata/properties" ma:root="true" ma:fieldsID="78457aa718daa4f1f188928f54b95684" ns2:_="">
     <xsd:import namespace="d3e75b01-560b-433b-b252-2f7f4dd541a7"/>
@@ -17127,6 +17085,15 @@
 </ct:contentTypeSchema>
 </file>
 
+<file path=customXml/item2.xml><?xml version="1.0" encoding="utf-8"?>
+<?mso-contentType ?>
+<FormTemplates xmlns="http://schemas.microsoft.com/sharepoint/v3/contenttype/forms">
+  <Display>DocumentLibraryForm</Display>
+  <Edit>DocumentLibraryForm</Edit>
+  <New>DocumentLibraryForm</New>
+</FormTemplates>
+</file>
+
 <file path=customXml/item3.xml><?xml version="1.0" encoding="utf-8"?>
 <p:properties xmlns:p="http://schemas.microsoft.com/office/2006/metadata/properties" xmlns:xsi="http://www.w3.org/2001/XMLSchema-instance" xmlns:pc="http://schemas.microsoft.com/office/infopath/2007/PartnerControls">
   <documentManagement/>
@@ -17138,14 +17105,6 @@
 </file>
 
 <file path=customXml/itemProps1.xml><?xml version="1.0" encoding="utf-8"?>
-<ds:datastoreItem xmlns:ds="http://schemas.openxmlformats.org/officeDocument/2006/customXml" ds:itemID="{26BADB16-F778-4390-B3BD-D305E5FB0029}">
-  <ds:schemaRefs>
-    <ds:schemaRef ds:uri="http://schemas.microsoft.com/sharepoint/v3/contenttype/forms"/>
-  </ds:schemaRefs>
-</ds:datastoreItem>
-</file>
-
-<file path=customXml/itemProps2.xml><?xml version="1.0" encoding="utf-8"?>
 <ds:datastoreItem xmlns:ds="http://schemas.openxmlformats.org/officeDocument/2006/customXml" ds:itemID="{84FE7808-B688-48F8-AF1F-BC6ABC3FAE52}">
   <ds:schemaRefs>
     <ds:schemaRef ds:uri="http://schemas.microsoft.com/office/2006/metadata/contentType"/>
@@ -17163,6 +17122,14 @@
 </ds:datastoreItem>
 </file>
 
+<file path=customXml/itemProps2.xml><?xml version="1.0" encoding="utf-8"?>
+<ds:datastoreItem xmlns:ds="http://schemas.openxmlformats.org/officeDocument/2006/customXml" ds:itemID="{26BADB16-F778-4390-B3BD-D305E5FB0029}">
+  <ds:schemaRefs>
+    <ds:schemaRef ds:uri="http://schemas.microsoft.com/sharepoint/v3/contenttype/forms"/>
+  </ds:schemaRefs>
+</ds:datastoreItem>
+</file>
+
 <file path=customXml/itemProps3.xml><?xml version="1.0" encoding="utf-8"?>
 <ds:datastoreItem xmlns:ds="http://schemas.openxmlformats.org/officeDocument/2006/customXml" ds:itemID="{071FDEA6-ED5E-46A7-95B6-1C51358923E8}">
   <ds:schemaRefs>
@@ -17173,7 +17140,7 @@
 </file>
 
 <file path=customXml/itemProps4.xml><?xml version="1.0" encoding="utf-8"?>
-<ds:datastoreItem xmlns:ds="http://schemas.openxmlformats.org/officeDocument/2006/customXml" ds:itemID="{3447162F-B1F8-4076-BDC2-BCB8D188EDB2}">
+<ds:datastoreItem xmlns:ds="http://schemas.openxmlformats.org/officeDocument/2006/customXml" ds:itemID="{8EAE08F1-661B-ED4C-9772-1926756FABB4}">
   <ds:schemaRefs>
     <ds:schemaRef ds:uri="http://schemas.openxmlformats.org/officeDocument/2006/bibliography"/>
   </ds:schemaRefs>

</xml_diff>

<commit_message>
Fixed builds, project, docs and added demo vid
</commit_message>
<xml_diff>
--- a/Documentation/CrossPlatformDevelopment - Design Document.docx
+++ b/Documentation/CrossPlatformDevelopment - Design Document.docx
@@ -1,6 +1,6 @@
 
 <file path=word/document.xml><?xml version="1.0" encoding="utf-8"?>
-<w:document xmlns:wpc="http://schemas.microsoft.com/office/word/2010/wordprocessingCanvas" xmlns:cx="http://schemas.microsoft.com/office/drawing/2014/chartex" xmlns:cx1="http://schemas.microsoft.com/office/drawing/2015/9/8/chartex" xmlns:cx2="http://schemas.microsoft.com/office/drawing/2015/10/21/chartex" xmlns:cx3="http://schemas.microsoft.com/office/drawing/2016/5/9/chartex" xmlns:cx4="http://schemas.microsoft.com/office/drawing/2016/5/10/chartex" xmlns:cx5="http://schemas.microsoft.com/office/drawing/2016/5/11/chartex" xmlns:cx6="http://schemas.microsoft.com/office/drawing/2016/5/12/chartex" xmlns:cx7="http://schemas.microsoft.com/office/drawing/2016/5/13/chartex" xmlns:cx8="http://schemas.microsoft.com/office/drawing/2016/5/14/chartex" xmlns:mc="http://schemas.openxmlformats.org/markup-compatibility/2006" xmlns:aink="http://schemas.microsoft.com/office/drawing/2016/ink" xmlns:am3d="http://schemas.microsoft.com/office/drawing/2017/model3d" xmlns:o="urn:schemas-microsoft-com:office:office" xmlns:r="http://schemas.openxmlformats.org/officeDocument/2006/relationships" xmlns:m="http://schemas.openxmlformats.org/officeDocument/2006/math" xmlns:v="urn:schemas-microsoft-com:vml" xmlns:wp14="http://schemas.microsoft.com/office/word/2010/wordprocessingDrawing" xmlns:wp="http://schemas.openxmlformats.org/drawingml/2006/wordprocessingDrawing" xmlns:w10="urn:schemas-microsoft-com:office:word" xmlns:w="http://schemas.openxmlformats.org/wordprocessingml/2006/main" xmlns:w14="http://schemas.microsoft.com/office/word/2010/wordml" xmlns:w15="http://schemas.microsoft.com/office/word/2012/wordml" xmlns:w16cid="http://schemas.microsoft.com/office/word/2016/wordml/cid" xmlns:w16se="http://schemas.microsoft.com/office/word/2015/wordml/symex" xmlns:wpg="http://schemas.microsoft.com/office/word/2010/wordprocessingGroup" xmlns:wpi="http://schemas.microsoft.com/office/word/2010/wordprocessingInk" xmlns:wne="http://schemas.microsoft.com/office/word/2006/wordml" xmlns:wps="http://schemas.microsoft.com/office/word/2010/wordprocessingShape" mc:Ignorable="w14 w15 w16se w16cid wp14">
+<w:document xmlns:wpc="http://schemas.microsoft.com/office/word/2010/wordprocessingCanvas" xmlns:cx="http://schemas.microsoft.com/office/drawing/2014/chartex" xmlns:cx1="http://schemas.microsoft.com/office/drawing/2015/9/8/chartex" xmlns:cx2="http://schemas.microsoft.com/office/drawing/2015/10/21/chartex" xmlns:cx3="http://schemas.microsoft.com/office/drawing/2016/5/9/chartex" xmlns:cx4="http://schemas.microsoft.com/office/drawing/2016/5/10/chartex" xmlns:cx5="http://schemas.microsoft.com/office/drawing/2016/5/11/chartex" xmlns:cx6="http://schemas.microsoft.com/office/drawing/2016/5/12/chartex" xmlns:cx7="http://schemas.microsoft.com/office/drawing/2016/5/13/chartex" xmlns:cx8="http://schemas.microsoft.com/office/drawing/2016/5/14/chartex" xmlns:mc="http://schemas.openxmlformats.org/markup-compatibility/2006" xmlns:aink="http://schemas.microsoft.com/office/drawing/2016/ink" xmlns:am3d="http://schemas.microsoft.com/office/drawing/2017/model3d" xmlns:o="urn:schemas-microsoft-com:office:office" xmlns:r="http://schemas.openxmlformats.org/officeDocument/2006/relationships" xmlns:m="http://schemas.openxmlformats.org/officeDocument/2006/math" xmlns:v="urn:schemas-microsoft-com:vml" xmlns:wp14="http://schemas.microsoft.com/office/word/2010/wordprocessingDrawing" xmlns:wp="http://schemas.openxmlformats.org/drawingml/2006/wordprocessingDrawing" xmlns:w10="urn:schemas-microsoft-com:office:word" xmlns:w="http://schemas.openxmlformats.org/wordprocessingml/2006/main" xmlns:w14="http://schemas.microsoft.com/office/word/2010/wordml" xmlns:w15="http://schemas.microsoft.com/office/word/2012/wordml" xmlns:w16cex="http://schemas.microsoft.com/office/word/2018/wordml/cex" xmlns:w16cid="http://schemas.microsoft.com/office/word/2016/wordml/cid" xmlns:w16="http://schemas.microsoft.com/office/word/2018/wordml" xmlns:w16se="http://schemas.microsoft.com/office/word/2015/wordml/symex" xmlns:wpg="http://schemas.microsoft.com/office/word/2010/wordprocessingGroup" xmlns:wpi="http://schemas.microsoft.com/office/word/2010/wordprocessingInk" xmlns:wne="http://schemas.microsoft.com/office/word/2006/wordml" xmlns:wps="http://schemas.microsoft.com/office/word/2010/wordprocessingShape" mc:Ignorable="w14 w15 w16se w16cid w16 w16cex wp14">
   <w:body>
     <w:sdt>
       <w:sdtPr>
@@ -273,7 +273,7 @@
                   </wp:anchor>
                 </w:drawing>
               </mc:Choice>
-              <mc:Fallback xmlns:w16="http://schemas.microsoft.com/office/word/2018/wordml" xmlns:w16cex="http://schemas.microsoft.com/office/word/2018/wordml/cex">
+              <mc:Fallback>
                 <w:pict>
                   <v:group w14:anchorId="25AB37B3" id="Group 149" o:spid="_x0000_s1026" style="position:absolute;margin-left:0;margin-top:0;width:8in;height:95.7pt;z-index:251650050;mso-width-percent:941;mso-height-percent:121;mso-top-percent:23;mso-position-horizontal:center;mso-position-horizontal-relative:page;mso-position-vertical-relative:page;mso-width-percent:941;mso-height-percent:121;mso-top-percent:23" coordorigin="" coordsize="73152,12161" o:gfxdata="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">
                     <v:shape id="Rectangle 51" o:spid="_x0000_s1027" style="position:absolute;width:73152;height:11303;visibility:visible;mso-wrap-style:square;v-text-anchor:middle" coordsize="7312660,1129665" o:gfxdata="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" path="m,l7312660,r,1129665l3619500,733425,,1091565,,xe" fillcolor="#4472c4 [3204]" stroked="f" strokeweight="1pt">
@@ -376,7 +376,6 @@
                                     <w:dataBinding w:prefixMappings="xmlns:ns0='http://purl.org/dc/elements/1.1/' xmlns:ns1='http://schemas.openxmlformats.org/package/2006/metadata/core-properties' " w:xpath="/ns1:coreProperties[1]/ns0:title[1]" w:storeItemID="{6C3C8BC8-F283-45AE-878A-BAB7291924A1}"/>
                                     <w:text w:multiLine="1"/>
                                   </w:sdtPr>
-                                  <w:sdtEndPr/>
                                   <w:sdtContent>
                                     <w:r>
                                       <w:rPr>
@@ -421,7 +420,6 @@
                                   <w:dataBinding w:prefixMappings="xmlns:ns0='http://purl.org/dc/elements/1.1/' xmlns:ns1='http://schemas.openxmlformats.org/package/2006/metadata/core-properties' " w:xpath="/ns1:coreProperties[1]/ns0:subject[1]" w:storeItemID="{6C3C8BC8-F283-45AE-878A-BAB7291924A1}"/>
                                   <w:text/>
                                 </w:sdtPr>
-                                <w:sdtEndPr/>
                                 <w:sdtContent>
                                   <w:p>
                                     <w:pPr>
@@ -464,7 +462,7 @@
                   </wp:anchor>
                 </w:drawing>
               </mc:Choice>
-              <mc:Fallback xmlns:w16="http://schemas.microsoft.com/office/word/2018/wordml" xmlns:w16cex="http://schemas.microsoft.com/office/word/2018/wordml/cex">
+              <mc:Fallback>
                 <w:pict>
                   <v:shapetype w14:anchorId="05BB443E" id="_x0000_t202" coordsize="21600,21600" o:spt="202" path="m,l,21600r21600,l21600,xe">
                     <v:stroke joinstyle="miter"/>
@@ -6963,7 +6961,7 @@
               </wp:anchor>
             </w:drawing>
           </mc:Choice>
-          <mc:Fallback xmlns:w16="http://schemas.microsoft.com/office/word/2018/wordml" xmlns:w16cex="http://schemas.microsoft.com/office/word/2018/wordml/cex">
+          <mc:Fallback>
             <w:pict>
               <v:group w14:anchorId="099959EE" id="Group 17" o:spid="_x0000_s1027" style="position:absolute;margin-left:3.15pt;margin-top:18.35pt;width:270.6pt;height:61.35pt;z-index:251670530;mso-width-relative:margin;mso-height-relative:margin" coordsize="33111,7416" o:gfxdata="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">
                 <v:shapetype id="_x0000_t75" coordsize="21600,21600" o:spt="75" o:preferrelative="t" path="m@4@5l@4@11@9@11@9@5xe" filled="f" stroked="f">
@@ -8351,7 +8349,7 @@
               </wp:anchor>
             </w:drawing>
           </mc:Choice>
-          <mc:Fallback xmlns:w16="http://schemas.microsoft.com/office/word/2018/wordml" xmlns:w16cex="http://schemas.microsoft.com/office/word/2018/wordml/cex">
+          <mc:Fallback>
             <w:pict>
               <v:group w14:anchorId="6B085CAC" id="Group 38" o:spid="_x0000_s1038" style="position:absolute;margin-left:7.1pt;margin-top:18.4pt;width:511.25pt;height:179pt;z-index:251696130" coordsize="64928,22733" o:gfxdata="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">
                 <v:shape id="Picture 18" o:spid="_x0000_s1039" type="#_x0000_t75" style="position:absolute;width:36576;height:22733;visibility:visible;mso-wrap-style:square" o:gfxdata="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">
@@ -9049,7 +9047,7 @@
               </wp:anchor>
             </w:drawing>
           </mc:Choice>
-          <mc:Fallback xmlns:w16="http://schemas.microsoft.com/office/word/2018/wordml" xmlns:w16cex="http://schemas.microsoft.com/office/word/2018/wordml/cex">
+          <mc:Fallback>
             <w:pict>
               <v:group w14:anchorId="0120058D" id="Group 52" o:spid="_x0000_s1050" style="position:absolute;margin-left:6.6pt;margin-top:20.55pt;width:504.5pt;height:178.45pt;z-index:251712514" coordsize="64069,22663" o:gfxdata="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">
                 <v:shape id="Picture 19" o:spid="_x0000_s1051" type="#_x0000_t75" style="position:absolute;width:36836;height:22663;visibility:visible;mso-wrap-style:square" o:gfxdata="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">
@@ -9768,7 +9766,7 @@
               </wp:anchor>
             </w:drawing>
           </mc:Choice>
-          <mc:Fallback xmlns:w16="http://schemas.microsoft.com/office/word/2018/wordml" xmlns:w16cex="http://schemas.microsoft.com/office/word/2018/wordml/cex">
+          <mc:Fallback>
             <w:pict>
               <v:group w14:anchorId="17BB8971" id="Group 61" o:spid="_x0000_s1060" style="position:absolute;margin-left:6.1pt;margin-top:17.1pt;width:529.4pt;height:180.55pt;z-index:251728898" coordsize="67231,22930" o:gfxdata="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">
                 <v:shape id="Picture 20" o:spid="_x0000_s1061" type="#_x0000_t75" style="position:absolute;top:197;width:36772;height:22733;visibility:visible;mso-wrap-style:square" o:gfxdata="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">
@@ -10470,7 +10468,7 @@
               </wp:anchor>
             </w:drawing>
           </mc:Choice>
-          <mc:Fallback xmlns:w16="http://schemas.microsoft.com/office/word/2018/wordml" xmlns:w16cex="http://schemas.microsoft.com/office/word/2018/wordml/cex">
+          <mc:Fallback>
             <w:pict>
               <v:group w14:anchorId="56A78C5D" id="Group 134" o:spid="_x0000_s1070" style="position:absolute;margin-left:6.6pt;margin-top:16.2pt;width:541.8pt;height:180.95pt;z-index:251745282" coordsize="68808,22981" o:gfxdata="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">
                 <v:shape id="Picture 21" o:spid="_x0000_s1071" type="#_x0000_t75" style="position:absolute;top:394;width:36899;height:22587;visibility:visible;mso-wrap-style:square" o:gfxdata="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">
@@ -11134,7 +11132,7 @@
               </wp:anchor>
             </w:drawing>
           </mc:Choice>
-          <mc:Fallback xmlns:w16="http://schemas.microsoft.com/office/word/2018/wordml" xmlns:w16cex="http://schemas.microsoft.com/office/word/2018/wordml/cex">
+          <mc:Fallback>
             <w:pict>
               <v:group w14:anchorId="7C2479CB" id="Group 144" o:spid="_x0000_s1080" style="position:absolute;margin-left:6.6pt;margin-top:22.5pt;width:504.5pt;height:177.3pt;z-index:251761666" coordsize="64073,22517" o:gfxdata="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">
                 <v:shape id="Picture 22" o:spid="_x0000_s1081" type="#_x0000_t75" style="position:absolute;width:36703;height:22517;visibility:visible;mso-wrap-style:square" o:gfxdata="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">
@@ -11420,16 +11418,16 @@
         <mc:AlternateContent>
           <mc:Choice Requires="wpg">
             <w:drawing>
-              <wp:anchor distT="0" distB="0" distL="114300" distR="114300" simplePos="0" relativeHeight="251770882" behindDoc="0" locked="0" layoutInCell="1" allowOverlap="1" wp14:anchorId="0F8E6CE3" wp14:editId="49628B6B">
+              <wp:anchor distT="0" distB="0" distL="114300" distR="114300" simplePos="0" relativeHeight="251770882" behindDoc="0" locked="0" layoutInCell="1" allowOverlap="1" wp14:anchorId="0F8E6CE3" wp14:editId="4F39AB06">
                 <wp:simplePos x="0" y="0"/>
                 <wp:positionH relativeFrom="column">
-                  <wp:posOffset>56662</wp:posOffset>
+                  <wp:posOffset>57561</wp:posOffset>
                 </wp:positionH>
                 <wp:positionV relativeFrom="paragraph">
-                  <wp:posOffset>221810</wp:posOffset>
+                  <wp:posOffset>219112</wp:posOffset>
                 </wp:positionV>
-                <wp:extent cx="6532293" cy="2341880"/>
-                <wp:effectExtent l="0" t="0" r="0" b="0"/>
+                <wp:extent cx="6532368" cy="2341880"/>
+                <wp:effectExtent l="0" t="0" r="0" b="1270"/>
                 <wp:wrapNone/>
                 <wp:docPr id="153" name="Group 153"/>
                 <wp:cNvGraphicFramePr/>
@@ -11440,9 +11438,9 @@
                       <wpg:grpSpPr>
                         <a:xfrm>
                           <a:off x="0" y="0"/>
-                          <a:ext cx="6532293" cy="2341880"/>
+                          <a:ext cx="6532368" cy="2341880"/>
                           <a:chOff x="0" y="0"/>
-                          <a:chExt cx="6532293" cy="2341880"/>
+                          <a:chExt cx="6532368" cy="2341880"/>
                         </a:xfrm>
                       </wpg:grpSpPr>
                       <pic:pic xmlns:pic="http://schemas.openxmlformats.org/drawingml/2006/picture">
@@ -11546,8 +11544,8 @@
                         <wps:cNvSpPr txBox="1"/>
                         <wps:spPr>
                           <a:xfrm>
-                            <a:off x="3999603" y="190773"/>
-                            <a:ext cx="2532690" cy="770519"/>
+                            <a:off x="3999678" y="190774"/>
+                            <a:ext cx="2532690" cy="565744"/>
                           </a:xfrm>
                           <a:prstGeom prst="rect">
                             <a:avLst/>
@@ -11589,7 +11587,7 @@
                                   <w:szCs w:val="18"/>
                                   <w:lang w:val="en-AU"/>
                                 </w:rPr>
-                                <w:t xml:space="preserve"> appears only when the player is on a level and shows the player the pause menu. </w:t>
+                                <w:t xml:space="preserve"> appears only when the player is on a level and shows the player the pause menu. This </w:t>
                               </w:r>
                               <w:r>
                                 <w:rPr>
@@ -11597,7 +11595,7 @@
                                   <w:szCs w:val="18"/>
                                   <w:lang w:val="en-AU"/>
                                 </w:rPr>
-                                <w:t xml:space="preserve">The button can be activated </w:t>
+                                <w:t>overlay</w:t>
                               </w:r>
                               <w:r>
                                 <w:rPr>
@@ -11605,24 +11603,7 @@
                                   <w:szCs w:val="18"/>
                                   <w:lang w:val="en-AU"/>
                                 </w:rPr>
-                                <w:t xml:space="preserve">alternatively </w:t>
-                              </w:r>
-                              <w:r>
-                                <w:rPr>
-                                  <w:sz w:val="18"/>
-                                  <w:szCs w:val="18"/>
-                                  <w:lang w:val="en-AU"/>
-                                </w:rPr>
-                                <w:t xml:space="preserve">via the </w:t>
-                              </w:r>
-                              <w:r>
-                                <w:rPr>
-                                  <w:i/>
-                                  <w:sz w:val="18"/>
-                                  <w:szCs w:val="18"/>
-                                  <w:lang w:val="en-AU"/>
-                                </w:rPr>
-                                <w:t>Escape</w:t>
+                                <w:t xml:space="preserve"> will only appear</w:t>
                               </w:r>
                               <w:r>
                                 <w:rPr>
@@ -11638,16 +11619,17 @@
                                   <w:szCs w:val="18"/>
                                   <w:lang w:val="en-AU"/>
                                 </w:rPr>
-                                <w:t xml:space="preserve">key on </w:t>
+                                <w:t xml:space="preserve">on </w:t>
                               </w:r>
                               <w:r>
                                 <w:rPr>
                                   <w:b/>
+                                  <w:bCs/>
                                   <w:sz w:val="18"/>
                                   <w:szCs w:val="18"/>
                                   <w:lang w:val="en-AU"/>
                                 </w:rPr>
-                                <w:t>Windows / Web</w:t>
+                                <w:t>Android / iOS</w:t>
                               </w:r>
                               <w:r>
                                 <w:rPr>
@@ -11755,44 +11737,17 @@
           </mc:Choice>
           <mc:Fallback>
             <w:pict>
-              <v:group w14:anchorId="0F8E6CE3" id="Group 153" o:spid="_x0000_s1090" style="position:absolute;margin-left:4.45pt;margin-top:17.45pt;width:514.35pt;height:184.4pt;z-index:251770882" coordsize="65322,23418" o:gfxdata="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">
-                <v:shapetype id="_x0000_t75" coordsize="21600,21600" o:spt="75" o:preferrelative="t" path="m@4@5l@4@11@9@11@9@5xe" filled="f" stroked="f">
-                  <v:stroke joinstyle="miter"/>
-                  <v:formulas>
-                    <v:f eqn="if lineDrawn pixelLineWidth 0"/>
-                    <v:f eqn="sum @0 1 0"/>
-                    <v:f eqn="sum 0 0 @1"/>
-                    <v:f eqn="prod @2 1 2"/>
-                    <v:f eqn="prod @3 21600 pixelWidth"/>
-                    <v:f eqn="prod @3 21600 pixelHeight"/>
-                    <v:f eqn="sum @0 0 1"/>
-                    <v:f eqn="prod @6 1 2"/>
-                    <v:f eqn="prod @7 21600 pixelWidth"/>
-                    <v:f eqn="sum @8 21600 0"/>
-                    <v:f eqn="prod @7 21600 pixelHeight"/>
-                    <v:f eqn="sum @10 21600 0"/>
-                  </v:formulas>
-                  <v:path o:extrusionok="f" gradientshapeok="t" o:connecttype="rect"/>
-                  <o:lock v:ext="edit" aspectratio="t"/>
-                </v:shapetype>
-                <v:shape id="Picture 23" o:spid="_x0000_s1091" type="#_x0000_t75" style="position:absolute;width:37293;height:23418;visibility:visible;mso-wrap-style:square" o:gfxdata="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">
+              <v:group w14:anchorId="0F8E6CE3" id="Group 153" o:spid="_x0000_s1090" style="position:absolute;margin-left:4.55pt;margin-top:17.25pt;width:514.35pt;height:184.4pt;z-index:251770882" coordsize="65323,23418" o:gfxdata="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">
+                <v:shape id="Picture 23" o:spid="_x0000_s1091" type="#_x0000_t75" style="position:absolute;width:37293;height:23418;visibility:visible;mso-wrap-style:square" o:gfxdata="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">
                   <v:imagedata r:id="rId32" o:title=""/>
                 </v:shape>
-                <v:shapetype id="_x0000_t32" coordsize="21600,21600" o:spt="32" o:oned="t" path="m,l21600,21600e" filled="f">
-                  <v:path arrowok="t" fillok="f" o:connecttype="none"/>
-                  <o:lock v:ext="edit" shapetype="t"/>
-                </v:shapetype>
-                <v:shape id="Straight Arrow Connector 146" o:spid="_x0000_s1092" type="#_x0000_t32" style="position:absolute;left:34602;top:2281;width:5667;height:738;flip:x y;visibility:visible;mso-wrap-style:square" o:connectortype="straight" o:gfxdata="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" strokecolor="#4472c4 [3204]" strokeweight=".5pt">
+                <v:shape id="Straight Arrow Connector 146" o:spid="_x0000_s1092" type="#_x0000_t32" style="position:absolute;left:34602;top:2281;width:5667;height:738;flip:x y;visibility:visible;mso-wrap-style:square" o:connectortype="straight" o:gfxdata="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" strokecolor="#4472c4 [3204]" strokeweight=".5pt">
                   <v:stroke endarrow="block" joinstyle="miter"/>
                 </v:shape>
-                <v:shape id="Straight Arrow Connector 147" o:spid="_x0000_s1093" type="#_x0000_t32" style="position:absolute;left:10709;top:3860;width:29550;height:7389;flip:x y;visibility:visible;mso-wrap-style:square" o:connectortype="straight" o:gfxdata="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" strokecolor="#4472c4 [3204]" strokeweight=".5pt">
+                <v:shape id="Straight Arrow Connector 147" o:spid="_x0000_s1093" type="#_x0000_t32" style="position:absolute;left:10709;top:3860;width:29550;height:7389;flip:x y;visibility:visible;mso-wrap-style:square" o:connectortype="straight" o:gfxdata="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" strokecolor="#4472c4 [3204]" strokeweight=".5pt">
                   <v:stroke endarrow="block" joinstyle="miter"/>
                 </v:shape>
-                <v:shapetype id="_x0000_t202" coordsize="21600,21600" o:spt="202" path="m,l,21600r21600,l21600,xe">
-                  <v:stroke joinstyle="miter"/>
-                  <v:path gradientshapeok="t" o:connecttype="rect"/>
-                </v:shapetype>
-                <v:shape id="Text Box 148" o:spid="_x0000_s1094" type="#_x0000_t202" style="position:absolute;left:39996;top:1907;width:25326;height:7705;visibility:visible;mso-wrap-style:square;v-text-anchor:top" o:gfxdata="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" filled="f" stroked="f" strokeweight=".5pt">
+                <v:shape id="Text Box 148" o:spid="_x0000_s1094" type="#_x0000_t202" style="position:absolute;left:39996;top:1907;width:25327;height:5658;visibility:visible;mso-wrap-style:square;v-text-anchor:top" o:gfxdata="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" filled="f" stroked="f" strokeweight=".5pt">
                   <v:textbox>
                     <w:txbxContent>
                       <w:p>
@@ -11825,7 +11780,7 @@
                             <w:szCs w:val="18"/>
                             <w:lang w:val="en-AU"/>
                           </w:rPr>
-                          <w:t xml:space="preserve"> appears only when the player is on a level and shows the player the pause menu. </w:t>
+                          <w:t xml:space="preserve"> appears only when the player is on a level and shows the player the pause menu. This </w:t>
                         </w:r>
                         <w:r>
                           <w:rPr>
@@ -11833,7 +11788,7 @@
                             <w:szCs w:val="18"/>
                             <w:lang w:val="en-AU"/>
                           </w:rPr>
-                          <w:t xml:space="preserve">The button can be activated </w:t>
+                          <w:t>overlay</w:t>
                         </w:r>
                         <w:r>
                           <w:rPr>
@@ -11841,24 +11796,7 @@
                             <w:szCs w:val="18"/>
                             <w:lang w:val="en-AU"/>
                           </w:rPr>
-                          <w:t xml:space="preserve">alternatively </w:t>
-                        </w:r>
-                        <w:r>
-                          <w:rPr>
-                            <w:sz w:val="18"/>
-                            <w:szCs w:val="18"/>
-                            <w:lang w:val="en-AU"/>
-                          </w:rPr>
-                          <w:t xml:space="preserve">via the </w:t>
-                        </w:r>
-                        <w:r>
-                          <w:rPr>
-                            <w:i/>
-                            <w:sz w:val="18"/>
-                            <w:szCs w:val="18"/>
-                            <w:lang w:val="en-AU"/>
-                          </w:rPr>
-                          <w:t>Escape</w:t>
+                          <w:t xml:space="preserve"> will only appear</w:t>
                         </w:r>
                         <w:r>
                           <w:rPr>
@@ -11874,16 +11812,17 @@
                             <w:szCs w:val="18"/>
                             <w:lang w:val="en-AU"/>
                           </w:rPr>
-                          <w:t xml:space="preserve">key on </w:t>
+                          <w:t xml:space="preserve">on </w:t>
                         </w:r>
                         <w:r>
                           <w:rPr>
                             <w:b/>
+                            <w:bCs/>
                             <w:sz w:val="18"/>
                             <w:szCs w:val="18"/>
                             <w:lang w:val="en-AU"/>
                           </w:rPr>
-                          <w:t>Windows / Web</w:t>
+                          <w:t>Android / iOS</w:t>
                         </w:r>
                         <w:r>
                           <w:rPr>
@@ -11906,7 +11845,7 @@
                     </w:txbxContent>
                   </v:textbox>
                 </v:shape>
-                <v:shape id="Text Box 152" o:spid="_x0000_s1095" type="#_x0000_t202" style="position:absolute;left:39862;top:10130;width:24409;height:2829;visibility:visible;mso-wrap-style:square;v-text-anchor:top" o:gfxdata="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" filled="f" stroked="f" strokeweight=".5pt">
+                <v:shape id="Text Box 152" o:spid="_x0000_s1095" type="#_x0000_t202" style="position:absolute;left:39862;top:10130;width:24409;height:2829;visibility:visible;mso-wrap-style:square;v-text-anchor:top" o:gfxdata="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" filled="f" stroked="f" strokeweight=".5pt">
                   <v:textbox>
                     <w:txbxContent>
                       <w:p>
@@ -12011,8 +11950,6 @@
           <w:lang w:val="en-AU"/>
         </w:rPr>
       </w:pPr>
-      <w:bookmarkStart w:id="23" w:name="_GoBack"/>
-      <w:bookmarkEnd w:id="23"/>
     </w:p>
     <w:p>
       <w:pPr>
@@ -12274,7 +12211,15 @@
                                   <w:szCs w:val="18"/>
                                   <w:lang w:val="en-AU"/>
                                 </w:rPr>
-                                <w:t xml:space="preserve">. On </w:t>
+                                <w:t xml:space="preserve">. </w:t>
+                              </w:r>
+                              <w:r>
+                                <w:rPr>
+                                  <w:sz w:val="18"/>
+                                  <w:szCs w:val="18"/>
+                                  <w:lang w:val="en-AU"/>
+                                </w:rPr>
+                                <w:t xml:space="preserve">On </w:t>
                               </w:r>
                               <w:r>
                                 <w:rPr>
@@ -12292,7 +12237,23 @@
                                   <w:szCs w:val="18"/>
                                   <w:lang w:val="en-AU"/>
                                 </w:rPr>
-                                <w:t xml:space="preserve"> you can press the </w:t>
+                                <w:t xml:space="preserve"> you </w:t>
+                              </w:r>
+                              <w:r>
+                                <w:rPr>
+                                  <w:sz w:val="18"/>
+                                  <w:szCs w:val="18"/>
+                                  <w:lang w:val="en-AU"/>
+                                </w:rPr>
+                                <w:t>can press</w:t>
+                              </w:r>
+                              <w:r>
+                                <w:rPr>
+                                  <w:sz w:val="18"/>
+                                  <w:szCs w:val="18"/>
+                                  <w:lang w:val="en-AU"/>
+                                </w:rPr>
+                                <w:t xml:space="preserve"> the </w:t>
                               </w:r>
                               <w:r>
                                 <w:rPr>
@@ -12310,7 +12271,39 @@
                                   <w:szCs w:val="18"/>
                                   <w:lang w:val="en-AU"/>
                                 </w:rPr>
-                                <w:t xml:space="preserve"> key to hide the box, or click the hide button. On </w:t>
+                                <w:t xml:space="preserve"> key to </w:t>
+                              </w:r>
+                              <w:r>
+                                <w:rPr>
+                                  <w:sz w:val="18"/>
+                                  <w:szCs w:val="18"/>
+                                  <w:lang w:val="en-AU"/>
+                                </w:rPr>
+                                <w:t>hide the box</w:t>
+                              </w:r>
+                              <w:r>
+                                <w:rPr>
+                                  <w:sz w:val="18"/>
+                                  <w:szCs w:val="18"/>
+                                  <w:lang w:val="en-AU"/>
+                                </w:rPr>
+                                <w:t>,</w:t>
+                              </w:r>
+                              <w:r>
+                                <w:rPr>
+                                  <w:sz w:val="18"/>
+                                  <w:szCs w:val="18"/>
+                                  <w:lang w:val="en-AU"/>
+                                </w:rPr>
+                                <w:t xml:space="preserve"> or click the hide button</w:t>
+                              </w:r>
+                              <w:r>
+                                <w:rPr>
+                                  <w:sz w:val="18"/>
+                                  <w:szCs w:val="18"/>
+                                  <w:lang w:val="en-AU"/>
+                                </w:rPr>
+                                <w:t xml:space="preserve">. On </w:t>
                               </w:r>
                               <w:r>
                                 <w:rPr>
@@ -12328,7 +12321,47 @@
                                   <w:szCs w:val="18"/>
                                   <w:lang w:val="en-AU"/>
                                 </w:rPr>
-                                <w:t xml:space="preserve"> you must tap the button located just below.</w:t>
+                                <w:t xml:space="preserve"> you must </w:t>
+                              </w:r>
+                              <w:r>
+                                <w:rPr>
+                                  <w:sz w:val="18"/>
+                                  <w:szCs w:val="18"/>
+                                  <w:lang w:val="en-AU"/>
+                                </w:rPr>
+                                <w:t>tap</w:t>
+                              </w:r>
+                              <w:r>
+                                <w:rPr>
+                                  <w:sz w:val="18"/>
+                                  <w:szCs w:val="18"/>
+                                  <w:lang w:val="en-AU"/>
+                                </w:rPr>
+                                <w:t xml:space="preserve"> </w:t>
+                              </w:r>
+                              <w:r>
+                                <w:rPr>
+                                  <w:sz w:val="18"/>
+                                  <w:szCs w:val="18"/>
+                                  <w:lang w:val="en-AU"/>
+                                </w:rPr>
+                                <w:t>the button</w:t>
+                              </w:r>
+                              <w:r>
+                                <w:rPr>
+                                  <w:sz w:val="18"/>
+                                  <w:szCs w:val="18"/>
+                                  <w:lang w:val="en-AU"/>
+                                </w:rPr>
+                                <w:t xml:space="preserve"> </w:t>
+                              </w:r>
+                              <w:r>
+                                <w:rPr>
+                                  <w:sz w:val="18"/>
+                                  <w:szCs w:val="18"/>
+                                  <w:lang w:val="en-AU"/>
+                                </w:rPr>
+                                <w:t>located just below.</w:t>
                               </w:r>
                             </w:p>
                           </w:txbxContent>
@@ -12465,7 +12498,7 @@
               </wp:anchor>
             </w:drawing>
           </mc:Choice>
-          <mc:Fallback xmlns:w16="http://schemas.microsoft.com/office/word/2018/wordml" xmlns:w16cex="http://schemas.microsoft.com/office/word/2018/wordml/cex">
+          <mc:Fallback>
             <w:pict>
               <v:group w14:anchorId="625C5CE0" id="Group 161" o:spid="_x0000_s1096" style="position:absolute;margin-left:4.55pt;margin-top:21pt;width:523.15pt;height:181.9pt;z-index:251784194;mso-width-relative:margin" coordsize="66442,23101" o:gfxdata="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">
                 <v:shape id="Picture 24" o:spid="_x0000_s1097" type="#_x0000_t75" style="position:absolute;width:37166;height:23101;visibility:visible;mso-wrap-style:square" o:gfxdata="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">
@@ -12915,7 +12948,7 @@
           <w:lang w:val="en-AU"/>
         </w:rPr>
       </w:pPr>
-      <w:bookmarkStart w:id="24" w:name="_Toc49774307"/>
+      <w:bookmarkStart w:id="23" w:name="_Toc49774307"/>
       <w:r>
         <w:rPr>
           <w:lang w:val="en-AU"/>
@@ -12923,7 +12956,7 @@
         <w:lastRenderedPageBreak/>
         <w:t>Progress report and feedback Meeting Minutes</w:t>
       </w:r>
-      <w:bookmarkEnd w:id="24"/>
+      <w:bookmarkEnd w:id="23"/>
     </w:p>
     <w:p>
       <w:pPr>
@@ -12933,7 +12966,7 @@
           <w:lang w:val="en-AU"/>
         </w:rPr>
       </w:pPr>
-      <w:bookmarkStart w:id="25" w:name="_Toc49774308"/>
+      <w:bookmarkStart w:id="24" w:name="_Toc49774308"/>
       <w:r>
         <w:rPr>
           <w:lang w:val="en-AU"/>
@@ -12953,7 +12986,7 @@
         </w:rPr>
         <w:t xml:space="preserve"> September</w:t>
       </w:r>
-      <w:bookmarkEnd w:id="25"/>
+      <w:bookmarkEnd w:id="24"/>
     </w:p>
     <w:p>
       <w:pPr>
@@ -13222,7 +13255,7 @@
           <w:lang w:val="en-AU"/>
         </w:rPr>
       </w:pPr>
-      <w:bookmarkStart w:id="26" w:name="_Toc49774309"/>
+      <w:bookmarkStart w:id="25" w:name="_Toc49774309"/>
       <w:r>
         <w:rPr>
           <w:lang w:val="en-AU"/>
@@ -13242,7 +13275,7 @@
         </w:rPr>
         <w:t xml:space="preserve"> September</w:t>
       </w:r>
-      <w:bookmarkEnd w:id="26"/>
+      <w:bookmarkEnd w:id="25"/>
     </w:p>
     <w:p>
       <w:pPr>
@@ -13486,7 +13519,7 @@
           <w:lang w:val="en-AU"/>
         </w:rPr>
       </w:pPr>
-      <w:bookmarkStart w:id="27" w:name="_Toc49774310"/>
+      <w:bookmarkStart w:id="26" w:name="_Toc49774310"/>
       <w:r>
         <w:rPr>
           <w:lang w:val="en-AU"/>
@@ -13507,7 +13540,7 @@
         </w:rPr>
         <w:t xml:space="preserve"> September</w:t>
       </w:r>
-      <w:bookmarkEnd w:id="27"/>
+      <w:bookmarkEnd w:id="26"/>
     </w:p>
     <w:p>
       <w:pPr>
@@ -13756,7 +13789,7 @@
           <w:lang w:val="en-AU"/>
         </w:rPr>
       </w:pPr>
-      <w:bookmarkStart w:id="28" w:name="_Toc49774311"/>
+      <w:bookmarkStart w:id="27" w:name="_Toc49774311"/>
       <w:r>
         <w:rPr>
           <w:lang w:val="en-AU"/>
@@ -13776,7 +13809,7 @@
         </w:rPr>
         <w:t xml:space="preserve"> September</w:t>
       </w:r>
-      <w:bookmarkEnd w:id="28"/>
+      <w:bookmarkEnd w:id="27"/>
     </w:p>
     <w:p>
       <w:pPr>
@@ -14026,7 +14059,7 @@
 </file>
 
 <file path=word/endnotes.xml><?xml version="1.0" encoding="utf-8"?>
-<w:endnotes xmlns:wpc="http://schemas.microsoft.com/office/word/2010/wordprocessingCanvas" xmlns:cx="http://schemas.microsoft.com/office/drawing/2014/chartex" xmlns:cx1="http://schemas.microsoft.com/office/drawing/2015/9/8/chartex" xmlns:cx2="http://schemas.microsoft.com/office/drawing/2015/10/21/chartex" xmlns:cx3="http://schemas.microsoft.com/office/drawing/2016/5/9/chartex" xmlns:cx4="http://schemas.microsoft.com/office/drawing/2016/5/10/chartex" xmlns:cx5="http://schemas.microsoft.com/office/drawing/2016/5/11/chartex" xmlns:cx6="http://schemas.microsoft.com/office/drawing/2016/5/12/chartex" xmlns:cx7="http://schemas.microsoft.com/office/drawing/2016/5/13/chartex" xmlns:cx8="http://schemas.microsoft.com/office/drawing/2016/5/14/chartex" xmlns:mc="http://schemas.openxmlformats.org/markup-compatibility/2006" xmlns:aink="http://schemas.microsoft.com/office/drawing/2016/ink" xmlns:am3d="http://schemas.microsoft.com/office/drawing/2017/model3d" xmlns:o="urn:schemas-microsoft-com:office:office" xmlns:r="http://schemas.openxmlformats.org/officeDocument/2006/relationships" xmlns:m="http://schemas.openxmlformats.org/officeDocument/2006/math" xmlns:v="urn:schemas-microsoft-com:vml" xmlns:wp14="http://schemas.microsoft.com/office/word/2010/wordprocessingDrawing" xmlns:wp="http://schemas.openxmlformats.org/drawingml/2006/wordprocessingDrawing" xmlns:w10="urn:schemas-microsoft-com:office:word" xmlns:w="http://schemas.openxmlformats.org/wordprocessingml/2006/main" xmlns:w14="http://schemas.microsoft.com/office/word/2010/wordml" xmlns:w15="http://schemas.microsoft.com/office/word/2012/wordml" xmlns:w16cid="http://schemas.microsoft.com/office/word/2016/wordml/cid" xmlns:w16se="http://schemas.microsoft.com/office/word/2015/wordml/symex" xmlns:wpg="http://schemas.microsoft.com/office/word/2010/wordprocessingGroup" xmlns:wpi="http://schemas.microsoft.com/office/word/2010/wordprocessingInk" xmlns:wne="http://schemas.microsoft.com/office/word/2006/wordml" xmlns:wps="http://schemas.microsoft.com/office/word/2010/wordprocessingShape" mc:Ignorable="w14 w15 w16se w16cid wp14">
+<w:endnotes xmlns:wpc="http://schemas.microsoft.com/office/word/2010/wordprocessingCanvas" xmlns:cx="http://schemas.microsoft.com/office/drawing/2014/chartex" xmlns:cx1="http://schemas.microsoft.com/office/drawing/2015/9/8/chartex" xmlns:cx2="http://schemas.microsoft.com/office/drawing/2015/10/21/chartex" xmlns:cx3="http://schemas.microsoft.com/office/drawing/2016/5/9/chartex" xmlns:cx4="http://schemas.microsoft.com/office/drawing/2016/5/10/chartex" xmlns:cx5="http://schemas.microsoft.com/office/drawing/2016/5/11/chartex" xmlns:cx6="http://schemas.microsoft.com/office/drawing/2016/5/12/chartex" xmlns:cx7="http://schemas.microsoft.com/office/drawing/2016/5/13/chartex" xmlns:cx8="http://schemas.microsoft.com/office/drawing/2016/5/14/chartex" xmlns:mc="http://schemas.openxmlformats.org/markup-compatibility/2006" xmlns:aink="http://schemas.microsoft.com/office/drawing/2016/ink" xmlns:am3d="http://schemas.microsoft.com/office/drawing/2017/model3d" xmlns:o="urn:schemas-microsoft-com:office:office" xmlns:r="http://schemas.openxmlformats.org/officeDocument/2006/relationships" xmlns:m="http://schemas.openxmlformats.org/officeDocument/2006/math" xmlns:v="urn:schemas-microsoft-com:vml" xmlns:wp14="http://schemas.microsoft.com/office/word/2010/wordprocessingDrawing" xmlns:wp="http://schemas.openxmlformats.org/drawingml/2006/wordprocessingDrawing" xmlns:w10="urn:schemas-microsoft-com:office:word" xmlns:w="http://schemas.openxmlformats.org/wordprocessingml/2006/main" xmlns:w14="http://schemas.microsoft.com/office/word/2010/wordml" xmlns:w15="http://schemas.microsoft.com/office/word/2012/wordml" xmlns:w16cex="http://schemas.microsoft.com/office/word/2018/wordml/cex" xmlns:w16cid="http://schemas.microsoft.com/office/word/2016/wordml/cid" xmlns:w16="http://schemas.microsoft.com/office/word/2018/wordml" xmlns:w16se="http://schemas.microsoft.com/office/word/2015/wordml/symex" xmlns:wpg="http://schemas.microsoft.com/office/word/2010/wordprocessingGroup" xmlns:wpi="http://schemas.microsoft.com/office/word/2010/wordprocessingInk" xmlns:wne="http://schemas.microsoft.com/office/word/2006/wordml" xmlns:wps="http://schemas.microsoft.com/office/word/2010/wordprocessingShape" mc:Ignorable="w14 w15 w16se w16cid w16 w16cex wp14">
   <w:endnote w:type="separator" w:id="-1">
     <w:p>
       <w:pPr>
@@ -14058,7 +14091,7 @@
 </file>
 
 <file path=word/footer1.xml><?xml version="1.0" encoding="utf-8"?>
-<w:ftr xmlns:wpc="http://schemas.microsoft.com/office/word/2010/wordprocessingCanvas" xmlns:cx="http://schemas.microsoft.com/office/drawing/2014/chartex" xmlns:cx1="http://schemas.microsoft.com/office/drawing/2015/9/8/chartex" xmlns:cx2="http://schemas.microsoft.com/office/drawing/2015/10/21/chartex" xmlns:cx3="http://schemas.microsoft.com/office/drawing/2016/5/9/chartex" xmlns:cx4="http://schemas.microsoft.com/office/drawing/2016/5/10/chartex" xmlns:cx5="http://schemas.microsoft.com/office/drawing/2016/5/11/chartex" xmlns:cx6="http://schemas.microsoft.com/office/drawing/2016/5/12/chartex" xmlns:cx7="http://schemas.microsoft.com/office/drawing/2016/5/13/chartex" xmlns:cx8="http://schemas.microsoft.com/office/drawing/2016/5/14/chartex" xmlns:mc="http://schemas.openxmlformats.org/markup-compatibility/2006" xmlns:aink="http://schemas.microsoft.com/office/drawing/2016/ink" xmlns:am3d="http://schemas.microsoft.com/office/drawing/2017/model3d" xmlns:o="urn:schemas-microsoft-com:office:office" xmlns:r="http://schemas.openxmlformats.org/officeDocument/2006/relationships" xmlns:m="http://schemas.openxmlformats.org/officeDocument/2006/math" xmlns:v="urn:schemas-microsoft-com:vml" xmlns:wp14="http://schemas.microsoft.com/office/word/2010/wordprocessingDrawing" xmlns:wp="http://schemas.openxmlformats.org/drawingml/2006/wordprocessingDrawing" xmlns:w10="urn:schemas-microsoft-com:office:word" xmlns:w="http://schemas.openxmlformats.org/wordprocessingml/2006/main" xmlns:w14="http://schemas.microsoft.com/office/word/2010/wordml" xmlns:w15="http://schemas.microsoft.com/office/word/2012/wordml" xmlns:w16cid="http://schemas.microsoft.com/office/word/2016/wordml/cid" xmlns:w16se="http://schemas.microsoft.com/office/word/2015/wordml/symex" xmlns:wpg="http://schemas.microsoft.com/office/word/2010/wordprocessingGroup" xmlns:wpi="http://schemas.microsoft.com/office/word/2010/wordprocessingInk" xmlns:wne="http://schemas.microsoft.com/office/word/2006/wordml" xmlns:wps="http://schemas.microsoft.com/office/word/2010/wordprocessingShape" mc:Ignorable="w14 w15 w16se w16cid wp14">
+<w:ftr xmlns:wpc="http://schemas.microsoft.com/office/word/2010/wordprocessingCanvas" xmlns:cx="http://schemas.microsoft.com/office/drawing/2014/chartex" xmlns:cx1="http://schemas.microsoft.com/office/drawing/2015/9/8/chartex" xmlns:cx2="http://schemas.microsoft.com/office/drawing/2015/10/21/chartex" xmlns:cx3="http://schemas.microsoft.com/office/drawing/2016/5/9/chartex" xmlns:cx4="http://schemas.microsoft.com/office/drawing/2016/5/10/chartex" xmlns:cx5="http://schemas.microsoft.com/office/drawing/2016/5/11/chartex" xmlns:cx6="http://schemas.microsoft.com/office/drawing/2016/5/12/chartex" xmlns:cx7="http://schemas.microsoft.com/office/drawing/2016/5/13/chartex" xmlns:cx8="http://schemas.microsoft.com/office/drawing/2016/5/14/chartex" xmlns:mc="http://schemas.openxmlformats.org/markup-compatibility/2006" xmlns:aink="http://schemas.microsoft.com/office/drawing/2016/ink" xmlns:am3d="http://schemas.microsoft.com/office/drawing/2017/model3d" xmlns:o="urn:schemas-microsoft-com:office:office" xmlns:r="http://schemas.openxmlformats.org/officeDocument/2006/relationships" xmlns:m="http://schemas.openxmlformats.org/officeDocument/2006/math" xmlns:v="urn:schemas-microsoft-com:vml" xmlns:wp14="http://schemas.microsoft.com/office/word/2010/wordprocessingDrawing" xmlns:wp="http://schemas.openxmlformats.org/drawingml/2006/wordprocessingDrawing" xmlns:w10="urn:schemas-microsoft-com:office:word" xmlns:w="http://schemas.openxmlformats.org/wordprocessingml/2006/main" xmlns:w14="http://schemas.microsoft.com/office/word/2010/wordml" xmlns:w15="http://schemas.microsoft.com/office/word/2012/wordml" xmlns:w16cex="http://schemas.microsoft.com/office/word/2018/wordml/cex" xmlns:w16cid="http://schemas.microsoft.com/office/word/2016/wordml/cid" xmlns:w16="http://schemas.microsoft.com/office/word/2018/wordml" xmlns:w16se="http://schemas.microsoft.com/office/word/2015/wordml/symex" xmlns:wpg="http://schemas.microsoft.com/office/word/2010/wordprocessingGroup" xmlns:wpi="http://schemas.microsoft.com/office/word/2010/wordprocessingInk" xmlns:wne="http://schemas.microsoft.com/office/word/2006/wordml" xmlns:wps="http://schemas.microsoft.com/office/word/2010/wordprocessingShape" mc:Ignorable="w14 w15 w16se w16cid w16 w16cex wp14">
   <w:p>
     <w:pPr>
       <w:pStyle w:val="Footer"/>
@@ -14068,7 +14101,7 @@
 </file>
 
 <file path=word/footer2.xml><?xml version="1.0" encoding="utf-8"?>
-<w:ftr xmlns:wpc="http://schemas.microsoft.com/office/word/2010/wordprocessingCanvas" xmlns:cx="http://schemas.microsoft.com/office/drawing/2014/chartex" xmlns:cx1="http://schemas.microsoft.com/office/drawing/2015/9/8/chartex" xmlns:cx2="http://schemas.microsoft.com/office/drawing/2015/10/21/chartex" xmlns:cx3="http://schemas.microsoft.com/office/drawing/2016/5/9/chartex" xmlns:cx4="http://schemas.microsoft.com/office/drawing/2016/5/10/chartex" xmlns:cx5="http://schemas.microsoft.com/office/drawing/2016/5/11/chartex" xmlns:cx6="http://schemas.microsoft.com/office/drawing/2016/5/12/chartex" xmlns:cx7="http://schemas.microsoft.com/office/drawing/2016/5/13/chartex" xmlns:cx8="http://schemas.microsoft.com/office/drawing/2016/5/14/chartex" xmlns:mc="http://schemas.openxmlformats.org/markup-compatibility/2006" xmlns:aink="http://schemas.microsoft.com/office/drawing/2016/ink" xmlns:am3d="http://schemas.microsoft.com/office/drawing/2017/model3d" xmlns:o="urn:schemas-microsoft-com:office:office" xmlns:r="http://schemas.openxmlformats.org/officeDocument/2006/relationships" xmlns:m="http://schemas.openxmlformats.org/officeDocument/2006/math" xmlns:v="urn:schemas-microsoft-com:vml" xmlns:wp14="http://schemas.microsoft.com/office/word/2010/wordprocessingDrawing" xmlns:wp="http://schemas.openxmlformats.org/drawingml/2006/wordprocessingDrawing" xmlns:w10="urn:schemas-microsoft-com:office:word" xmlns:w="http://schemas.openxmlformats.org/wordprocessingml/2006/main" xmlns:w14="http://schemas.microsoft.com/office/word/2010/wordml" xmlns:w15="http://schemas.microsoft.com/office/word/2012/wordml" xmlns:w16cid="http://schemas.microsoft.com/office/word/2016/wordml/cid" xmlns:w16se="http://schemas.microsoft.com/office/word/2015/wordml/symex" xmlns:wpg="http://schemas.microsoft.com/office/word/2010/wordprocessingGroup" xmlns:wpi="http://schemas.microsoft.com/office/word/2010/wordprocessingInk" xmlns:wne="http://schemas.microsoft.com/office/word/2006/wordml" xmlns:wps="http://schemas.microsoft.com/office/word/2010/wordprocessingShape" mc:Ignorable="w14 w15 w16se w16cid wp14">
+<w:ftr xmlns:wpc="http://schemas.microsoft.com/office/word/2010/wordprocessingCanvas" xmlns:cx="http://schemas.microsoft.com/office/drawing/2014/chartex" xmlns:cx1="http://schemas.microsoft.com/office/drawing/2015/9/8/chartex" xmlns:cx2="http://schemas.microsoft.com/office/drawing/2015/10/21/chartex" xmlns:cx3="http://schemas.microsoft.com/office/drawing/2016/5/9/chartex" xmlns:cx4="http://schemas.microsoft.com/office/drawing/2016/5/10/chartex" xmlns:cx5="http://schemas.microsoft.com/office/drawing/2016/5/11/chartex" xmlns:cx6="http://schemas.microsoft.com/office/drawing/2016/5/12/chartex" xmlns:cx7="http://schemas.microsoft.com/office/drawing/2016/5/13/chartex" xmlns:cx8="http://schemas.microsoft.com/office/drawing/2016/5/14/chartex" xmlns:mc="http://schemas.openxmlformats.org/markup-compatibility/2006" xmlns:aink="http://schemas.microsoft.com/office/drawing/2016/ink" xmlns:am3d="http://schemas.microsoft.com/office/drawing/2017/model3d" xmlns:o="urn:schemas-microsoft-com:office:office" xmlns:r="http://schemas.openxmlformats.org/officeDocument/2006/relationships" xmlns:m="http://schemas.openxmlformats.org/officeDocument/2006/math" xmlns:v="urn:schemas-microsoft-com:vml" xmlns:wp14="http://schemas.microsoft.com/office/word/2010/wordprocessingDrawing" xmlns:wp="http://schemas.openxmlformats.org/drawingml/2006/wordprocessingDrawing" xmlns:w10="urn:schemas-microsoft-com:office:word" xmlns:w="http://schemas.openxmlformats.org/wordprocessingml/2006/main" xmlns:w14="http://schemas.microsoft.com/office/word/2010/wordml" xmlns:w15="http://schemas.microsoft.com/office/word/2012/wordml" xmlns:w16cex="http://schemas.microsoft.com/office/word/2018/wordml/cex" xmlns:w16cid="http://schemas.microsoft.com/office/word/2016/wordml/cid" xmlns:w16="http://schemas.microsoft.com/office/word/2018/wordml" xmlns:w16se="http://schemas.microsoft.com/office/word/2015/wordml/symex" xmlns:wpg="http://schemas.microsoft.com/office/word/2010/wordprocessingGroup" xmlns:wpi="http://schemas.microsoft.com/office/word/2010/wordprocessingInk" xmlns:wne="http://schemas.microsoft.com/office/word/2006/wordml" xmlns:wps="http://schemas.microsoft.com/office/word/2010/wordprocessingShape" mc:Ignorable="w14 w15 w16se w16cid w16 w16cex wp14">
   <w:p>
     <w:pPr>
       <w:pStyle w:val="Footer"/>
@@ -14078,7 +14111,7 @@
 </file>
 
 <file path=word/footer3.xml><?xml version="1.0" encoding="utf-8"?>
-<w:ftr xmlns:wpc="http://schemas.microsoft.com/office/word/2010/wordprocessingCanvas" xmlns:cx="http://schemas.microsoft.com/office/drawing/2014/chartex" xmlns:cx1="http://schemas.microsoft.com/office/drawing/2015/9/8/chartex" xmlns:cx2="http://schemas.microsoft.com/office/drawing/2015/10/21/chartex" xmlns:cx3="http://schemas.microsoft.com/office/drawing/2016/5/9/chartex" xmlns:cx4="http://schemas.microsoft.com/office/drawing/2016/5/10/chartex" xmlns:cx5="http://schemas.microsoft.com/office/drawing/2016/5/11/chartex" xmlns:cx6="http://schemas.microsoft.com/office/drawing/2016/5/12/chartex" xmlns:cx7="http://schemas.microsoft.com/office/drawing/2016/5/13/chartex" xmlns:cx8="http://schemas.microsoft.com/office/drawing/2016/5/14/chartex" xmlns:mc="http://schemas.openxmlformats.org/markup-compatibility/2006" xmlns:aink="http://schemas.microsoft.com/office/drawing/2016/ink" xmlns:am3d="http://schemas.microsoft.com/office/drawing/2017/model3d" xmlns:o="urn:schemas-microsoft-com:office:office" xmlns:r="http://schemas.openxmlformats.org/officeDocument/2006/relationships" xmlns:m="http://schemas.openxmlformats.org/officeDocument/2006/math" xmlns:v="urn:schemas-microsoft-com:vml" xmlns:wp14="http://schemas.microsoft.com/office/word/2010/wordprocessingDrawing" xmlns:wp="http://schemas.openxmlformats.org/drawingml/2006/wordprocessingDrawing" xmlns:w10="urn:schemas-microsoft-com:office:word" xmlns:w="http://schemas.openxmlformats.org/wordprocessingml/2006/main" xmlns:w14="http://schemas.microsoft.com/office/word/2010/wordml" xmlns:w15="http://schemas.microsoft.com/office/word/2012/wordml" xmlns:w16cid="http://schemas.microsoft.com/office/word/2016/wordml/cid" xmlns:w16se="http://schemas.microsoft.com/office/word/2015/wordml/symex" xmlns:wpg="http://schemas.microsoft.com/office/word/2010/wordprocessingGroup" xmlns:wpi="http://schemas.microsoft.com/office/word/2010/wordprocessingInk" xmlns:wne="http://schemas.microsoft.com/office/word/2006/wordml" xmlns:wps="http://schemas.microsoft.com/office/word/2010/wordprocessingShape" mc:Ignorable="w14 w15 w16se w16cid wp14">
+<w:ftr xmlns:wpc="http://schemas.microsoft.com/office/word/2010/wordprocessingCanvas" xmlns:cx="http://schemas.microsoft.com/office/drawing/2014/chartex" xmlns:cx1="http://schemas.microsoft.com/office/drawing/2015/9/8/chartex" xmlns:cx2="http://schemas.microsoft.com/office/drawing/2015/10/21/chartex" xmlns:cx3="http://schemas.microsoft.com/office/drawing/2016/5/9/chartex" xmlns:cx4="http://schemas.microsoft.com/office/drawing/2016/5/10/chartex" xmlns:cx5="http://schemas.microsoft.com/office/drawing/2016/5/11/chartex" xmlns:cx6="http://schemas.microsoft.com/office/drawing/2016/5/12/chartex" xmlns:cx7="http://schemas.microsoft.com/office/drawing/2016/5/13/chartex" xmlns:cx8="http://schemas.microsoft.com/office/drawing/2016/5/14/chartex" xmlns:mc="http://schemas.openxmlformats.org/markup-compatibility/2006" xmlns:aink="http://schemas.microsoft.com/office/drawing/2016/ink" xmlns:am3d="http://schemas.microsoft.com/office/drawing/2017/model3d" xmlns:o="urn:schemas-microsoft-com:office:office" xmlns:r="http://schemas.openxmlformats.org/officeDocument/2006/relationships" xmlns:m="http://schemas.openxmlformats.org/officeDocument/2006/math" xmlns:v="urn:schemas-microsoft-com:vml" xmlns:wp14="http://schemas.microsoft.com/office/word/2010/wordprocessingDrawing" xmlns:wp="http://schemas.openxmlformats.org/drawingml/2006/wordprocessingDrawing" xmlns:w10="urn:schemas-microsoft-com:office:word" xmlns:w="http://schemas.openxmlformats.org/wordprocessingml/2006/main" xmlns:w14="http://schemas.microsoft.com/office/word/2010/wordml" xmlns:w15="http://schemas.microsoft.com/office/word/2012/wordml" xmlns:w16cex="http://schemas.microsoft.com/office/word/2018/wordml/cex" xmlns:w16cid="http://schemas.microsoft.com/office/word/2016/wordml/cid" xmlns:w16="http://schemas.microsoft.com/office/word/2018/wordml" xmlns:w16se="http://schemas.microsoft.com/office/word/2015/wordml/symex" xmlns:wpg="http://schemas.microsoft.com/office/word/2010/wordprocessingGroup" xmlns:wpi="http://schemas.microsoft.com/office/word/2010/wordprocessingInk" xmlns:wne="http://schemas.microsoft.com/office/word/2006/wordml" xmlns:wps="http://schemas.microsoft.com/office/word/2010/wordprocessingShape" mc:Ignorable="w14 w15 w16se w16cid w16 w16cex wp14">
   <w:p>
     <w:pPr>
       <w:pStyle w:val="Footer"/>
@@ -14088,7 +14121,7 @@
 </file>
 
 <file path=word/footnotes.xml><?xml version="1.0" encoding="utf-8"?>
-<w:footnotes xmlns:wpc="http://schemas.microsoft.com/office/word/2010/wordprocessingCanvas" xmlns:cx="http://schemas.microsoft.com/office/drawing/2014/chartex" xmlns:cx1="http://schemas.microsoft.com/office/drawing/2015/9/8/chartex" xmlns:cx2="http://schemas.microsoft.com/office/drawing/2015/10/21/chartex" xmlns:cx3="http://schemas.microsoft.com/office/drawing/2016/5/9/chartex" xmlns:cx4="http://schemas.microsoft.com/office/drawing/2016/5/10/chartex" xmlns:cx5="http://schemas.microsoft.com/office/drawing/2016/5/11/chartex" xmlns:cx6="http://schemas.microsoft.com/office/drawing/2016/5/12/chartex" xmlns:cx7="http://schemas.microsoft.com/office/drawing/2016/5/13/chartex" xmlns:cx8="http://schemas.microsoft.com/office/drawing/2016/5/14/chartex" xmlns:mc="http://schemas.openxmlformats.org/markup-compatibility/2006" xmlns:aink="http://schemas.microsoft.com/office/drawing/2016/ink" xmlns:am3d="http://schemas.microsoft.com/office/drawing/2017/model3d" xmlns:o="urn:schemas-microsoft-com:office:office" xmlns:r="http://schemas.openxmlformats.org/officeDocument/2006/relationships" xmlns:m="http://schemas.openxmlformats.org/officeDocument/2006/math" xmlns:v="urn:schemas-microsoft-com:vml" xmlns:wp14="http://schemas.microsoft.com/office/word/2010/wordprocessingDrawing" xmlns:wp="http://schemas.openxmlformats.org/drawingml/2006/wordprocessingDrawing" xmlns:w10="urn:schemas-microsoft-com:office:word" xmlns:w="http://schemas.openxmlformats.org/wordprocessingml/2006/main" xmlns:w14="http://schemas.microsoft.com/office/word/2010/wordml" xmlns:w15="http://schemas.microsoft.com/office/word/2012/wordml" xmlns:w16cid="http://schemas.microsoft.com/office/word/2016/wordml/cid" xmlns:w16se="http://schemas.microsoft.com/office/word/2015/wordml/symex" xmlns:wpg="http://schemas.microsoft.com/office/word/2010/wordprocessingGroup" xmlns:wpi="http://schemas.microsoft.com/office/word/2010/wordprocessingInk" xmlns:wne="http://schemas.microsoft.com/office/word/2006/wordml" xmlns:wps="http://schemas.microsoft.com/office/word/2010/wordprocessingShape" mc:Ignorable="w14 w15 w16se w16cid wp14">
+<w:footnotes xmlns:wpc="http://schemas.microsoft.com/office/word/2010/wordprocessingCanvas" xmlns:cx="http://schemas.microsoft.com/office/drawing/2014/chartex" xmlns:cx1="http://schemas.microsoft.com/office/drawing/2015/9/8/chartex" xmlns:cx2="http://schemas.microsoft.com/office/drawing/2015/10/21/chartex" xmlns:cx3="http://schemas.microsoft.com/office/drawing/2016/5/9/chartex" xmlns:cx4="http://schemas.microsoft.com/office/drawing/2016/5/10/chartex" xmlns:cx5="http://schemas.microsoft.com/office/drawing/2016/5/11/chartex" xmlns:cx6="http://schemas.microsoft.com/office/drawing/2016/5/12/chartex" xmlns:cx7="http://schemas.microsoft.com/office/drawing/2016/5/13/chartex" xmlns:cx8="http://schemas.microsoft.com/office/drawing/2016/5/14/chartex" xmlns:mc="http://schemas.openxmlformats.org/markup-compatibility/2006" xmlns:aink="http://schemas.microsoft.com/office/drawing/2016/ink" xmlns:am3d="http://schemas.microsoft.com/office/drawing/2017/model3d" xmlns:o="urn:schemas-microsoft-com:office:office" xmlns:r="http://schemas.openxmlformats.org/officeDocument/2006/relationships" xmlns:m="http://schemas.openxmlformats.org/officeDocument/2006/math" xmlns:v="urn:schemas-microsoft-com:vml" xmlns:wp14="http://schemas.microsoft.com/office/word/2010/wordprocessingDrawing" xmlns:wp="http://schemas.openxmlformats.org/drawingml/2006/wordprocessingDrawing" xmlns:w10="urn:schemas-microsoft-com:office:word" xmlns:w="http://schemas.openxmlformats.org/wordprocessingml/2006/main" xmlns:w14="http://schemas.microsoft.com/office/word/2010/wordml" xmlns:w15="http://schemas.microsoft.com/office/word/2012/wordml" xmlns:w16cex="http://schemas.microsoft.com/office/word/2018/wordml/cex" xmlns:w16cid="http://schemas.microsoft.com/office/word/2016/wordml/cid" xmlns:w16="http://schemas.microsoft.com/office/word/2018/wordml" xmlns:w16se="http://schemas.microsoft.com/office/word/2015/wordml/symex" xmlns:wpg="http://schemas.microsoft.com/office/word/2010/wordprocessingGroup" xmlns:wpi="http://schemas.microsoft.com/office/word/2010/wordprocessingInk" xmlns:wne="http://schemas.microsoft.com/office/word/2006/wordml" xmlns:wps="http://schemas.microsoft.com/office/word/2010/wordprocessingShape" mc:Ignorable="w14 w15 w16se w16cid w16 w16cex wp14">
   <w:footnote w:type="separator" w:id="-1">
     <w:p>
       <w:pPr>
@@ -14120,7 +14153,7 @@
 </file>
 
 <file path=word/header1.xml><?xml version="1.0" encoding="utf-8"?>
-<w:hdr xmlns:wpc="http://schemas.microsoft.com/office/word/2010/wordprocessingCanvas" xmlns:cx="http://schemas.microsoft.com/office/drawing/2014/chartex" xmlns:cx1="http://schemas.microsoft.com/office/drawing/2015/9/8/chartex" xmlns:cx2="http://schemas.microsoft.com/office/drawing/2015/10/21/chartex" xmlns:cx3="http://schemas.microsoft.com/office/drawing/2016/5/9/chartex" xmlns:cx4="http://schemas.microsoft.com/office/drawing/2016/5/10/chartex" xmlns:cx5="http://schemas.microsoft.com/office/drawing/2016/5/11/chartex" xmlns:cx6="http://schemas.microsoft.com/office/drawing/2016/5/12/chartex" xmlns:cx7="http://schemas.microsoft.com/office/drawing/2016/5/13/chartex" xmlns:cx8="http://schemas.microsoft.com/office/drawing/2016/5/14/chartex" xmlns:mc="http://schemas.openxmlformats.org/markup-compatibility/2006" xmlns:aink="http://schemas.microsoft.com/office/drawing/2016/ink" xmlns:am3d="http://schemas.microsoft.com/office/drawing/2017/model3d" xmlns:o="urn:schemas-microsoft-com:office:office" xmlns:r="http://schemas.openxmlformats.org/officeDocument/2006/relationships" xmlns:m="http://schemas.openxmlformats.org/officeDocument/2006/math" xmlns:v="urn:schemas-microsoft-com:vml" xmlns:wp14="http://schemas.microsoft.com/office/word/2010/wordprocessingDrawing" xmlns:wp="http://schemas.openxmlformats.org/drawingml/2006/wordprocessingDrawing" xmlns:w10="urn:schemas-microsoft-com:office:word" xmlns:w="http://schemas.openxmlformats.org/wordprocessingml/2006/main" xmlns:w14="http://schemas.microsoft.com/office/word/2010/wordml" xmlns:w15="http://schemas.microsoft.com/office/word/2012/wordml" xmlns:w16cid="http://schemas.microsoft.com/office/word/2016/wordml/cid" xmlns:w16se="http://schemas.microsoft.com/office/word/2015/wordml/symex" xmlns:wpg="http://schemas.microsoft.com/office/word/2010/wordprocessingGroup" xmlns:wpi="http://schemas.microsoft.com/office/word/2010/wordprocessingInk" xmlns:wne="http://schemas.microsoft.com/office/word/2006/wordml" xmlns:wps="http://schemas.microsoft.com/office/word/2010/wordprocessingShape" mc:Ignorable="w14 w15 w16se w16cid wp14">
+<w:hdr xmlns:wpc="http://schemas.microsoft.com/office/word/2010/wordprocessingCanvas" xmlns:cx="http://schemas.microsoft.com/office/drawing/2014/chartex" xmlns:cx1="http://schemas.microsoft.com/office/drawing/2015/9/8/chartex" xmlns:cx2="http://schemas.microsoft.com/office/drawing/2015/10/21/chartex" xmlns:cx3="http://schemas.microsoft.com/office/drawing/2016/5/9/chartex" xmlns:cx4="http://schemas.microsoft.com/office/drawing/2016/5/10/chartex" xmlns:cx5="http://schemas.microsoft.com/office/drawing/2016/5/11/chartex" xmlns:cx6="http://schemas.microsoft.com/office/drawing/2016/5/12/chartex" xmlns:cx7="http://schemas.microsoft.com/office/drawing/2016/5/13/chartex" xmlns:cx8="http://schemas.microsoft.com/office/drawing/2016/5/14/chartex" xmlns:mc="http://schemas.openxmlformats.org/markup-compatibility/2006" xmlns:aink="http://schemas.microsoft.com/office/drawing/2016/ink" xmlns:am3d="http://schemas.microsoft.com/office/drawing/2017/model3d" xmlns:o="urn:schemas-microsoft-com:office:office" xmlns:r="http://schemas.openxmlformats.org/officeDocument/2006/relationships" xmlns:m="http://schemas.openxmlformats.org/officeDocument/2006/math" xmlns:v="urn:schemas-microsoft-com:vml" xmlns:wp14="http://schemas.microsoft.com/office/word/2010/wordprocessingDrawing" xmlns:wp="http://schemas.openxmlformats.org/drawingml/2006/wordprocessingDrawing" xmlns:w10="urn:schemas-microsoft-com:office:word" xmlns:w="http://schemas.openxmlformats.org/wordprocessingml/2006/main" xmlns:w14="http://schemas.microsoft.com/office/word/2010/wordml" xmlns:w15="http://schemas.microsoft.com/office/word/2012/wordml" xmlns:w16cex="http://schemas.microsoft.com/office/word/2018/wordml/cex" xmlns:w16cid="http://schemas.microsoft.com/office/word/2016/wordml/cid" xmlns:w16="http://schemas.microsoft.com/office/word/2018/wordml" xmlns:w16se="http://schemas.microsoft.com/office/word/2015/wordml/symex" xmlns:wpg="http://schemas.microsoft.com/office/word/2010/wordprocessingGroup" xmlns:wpi="http://schemas.microsoft.com/office/word/2010/wordprocessingInk" xmlns:wne="http://schemas.microsoft.com/office/word/2006/wordml" xmlns:wps="http://schemas.microsoft.com/office/word/2010/wordprocessingShape" mc:Ignorable="w14 w15 w16se w16cid w16 w16cex wp14">
   <w:p>
     <w:pPr>
       <w:pStyle w:val="Header"/>
@@ -14130,7 +14163,7 @@
 </file>
 
 <file path=word/header2.xml><?xml version="1.0" encoding="utf-8"?>
-<w:hdr xmlns:wpc="http://schemas.microsoft.com/office/word/2010/wordprocessingCanvas" xmlns:cx="http://schemas.microsoft.com/office/drawing/2014/chartex" xmlns:cx1="http://schemas.microsoft.com/office/drawing/2015/9/8/chartex" xmlns:cx2="http://schemas.microsoft.com/office/drawing/2015/10/21/chartex" xmlns:cx3="http://schemas.microsoft.com/office/drawing/2016/5/9/chartex" xmlns:cx4="http://schemas.microsoft.com/office/drawing/2016/5/10/chartex" xmlns:cx5="http://schemas.microsoft.com/office/drawing/2016/5/11/chartex" xmlns:cx6="http://schemas.microsoft.com/office/drawing/2016/5/12/chartex" xmlns:cx7="http://schemas.microsoft.com/office/drawing/2016/5/13/chartex" xmlns:cx8="http://schemas.microsoft.com/office/drawing/2016/5/14/chartex" xmlns:mc="http://schemas.openxmlformats.org/markup-compatibility/2006" xmlns:aink="http://schemas.microsoft.com/office/drawing/2016/ink" xmlns:am3d="http://schemas.microsoft.com/office/drawing/2017/model3d" xmlns:o="urn:schemas-microsoft-com:office:office" xmlns:r="http://schemas.openxmlformats.org/officeDocument/2006/relationships" xmlns:m="http://schemas.openxmlformats.org/officeDocument/2006/math" xmlns:v="urn:schemas-microsoft-com:vml" xmlns:wp14="http://schemas.microsoft.com/office/word/2010/wordprocessingDrawing" xmlns:wp="http://schemas.openxmlformats.org/drawingml/2006/wordprocessingDrawing" xmlns:w10="urn:schemas-microsoft-com:office:word" xmlns:w="http://schemas.openxmlformats.org/wordprocessingml/2006/main" xmlns:w14="http://schemas.microsoft.com/office/word/2010/wordml" xmlns:w15="http://schemas.microsoft.com/office/word/2012/wordml" xmlns:w16cid="http://schemas.microsoft.com/office/word/2016/wordml/cid" xmlns:w16se="http://schemas.microsoft.com/office/word/2015/wordml/symex" xmlns:wpg="http://schemas.microsoft.com/office/word/2010/wordprocessingGroup" xmlns:wpi="http://schemas.microsoft.com/office/word/2010/wordprocessingInk" xmlns:wne="http://schemas.microsoft.com/office/word/2006/wordml" xmlns:wps="http://schemas.microsoft.com/office/word/2010/wordprocessingShape" mc:Ignorable="w14 w15 w16se w16cid wp14">
+<w:hdr xmlns:wpc="http://schemas.microsoft.com/office/word/2010/wordprocessingCanvas" xmlns:cx="http://schemas.microsoft.com/office/drawing/2014/chartex" xmlns:cx1="http://schemas.microsoft.com/office/drawing/2015/9/8/chartex" xmlns:cx2="http://schemas.microsoft.com/office/drawing/2015/10/21/chartex" xmlns:cx3="http://schemas.microsoft.com/office/drawing/2016/5/9/chartex" xmlns:cx4="http://schemas.microsoft.com/office/drawing/2016/5/10/chartex" xmlns:cx5="http://schemas.microsoft.com/office/drawing/2016/5/11/chartex" xmlns:cx6="http://schemas.microsoft.com/office/drawing/2016/5/12/chartex" xmlns:cx7="http://schemas.microsoft.com/office/drawing/2016/5/13/chartex" xmlns:cx8="http://schemas.microsoft.com/office/drawing/2016/5/14/chartex" xmlns:mc="http://schemas.openxmlformats.org/markup-compatibility/2006" xmlns:aink="http://schemas.microsoft.com/office/drawing/2016/ink" xmlns:am3d="http://schemas.microsoft.com/office/drawing/2017/model3d" xmlns:o="urn:schemas-microsoft-com:office:office" xmlns:r="http://schemas.openxmlformats.org/officeDocument/2006/relationships" xmlns:m="http://schemas.openxmlformats.org/officeDocument/2006/math" xmlns:v="urn:schemas-microsoft-com:vml" xmlns:wp14="http://schemas.microsoft.com/office/word/2010/wordprocessingDrawing" xmlns:wp="http://schemas.openxmlformats.org/drawingml/2006/wordprocessingDrawing" xmlns:w10="urn:schemas-microsoft-com:office:word" xmlns:w="http://schemas.openxmlformats.org/wordprocessingml/2006/main" xmlns:w14="http://schemas.microsoft.com/office/word/2010/wordml" xmlns:w15="http://schemas.microsoft.com/office/word/2012/wordml" xmlns:w16cex="http://schemas.microsoft.com/office/word/2018/wordml/cex" xmlns:w16cid="http://schemas.microsoft.com/office/word/2016/wordml/cid" xmlns:w16="http://schemas.microsoft.com/office/word/2018/wordml" xmlns:w16se="http://schemas.microsoft.com/office/word/2015/wordml/symex" xmlns:wpg="http://schemas.microsoft.com/office/word/2010/wordprocessingGroup" xmlns:wpi="http://schemas.microsoft.com/office/word/2010/wordprocessingInk" xmlns:wne="http://schemas.microsoft.com/office/word/2006/wordml" xmlns:wps="http://schemas.microsoft.com/office/word/2010/wordprocessingShape" mc:Ignorable="w14 w15 w16se w16cid w16 w16cex wp14">
   <w:p>
     <w:pPr>
       <w:pStyle w:val="Header"/>
@@ -14140,7 +14173,7 @@
 </file>
 
 <file path=word/header3.xml><?xml version="1.0" encoding="utf-8"?>
-<w:hdr xmlns:wpc="http://schemas.microsoft.com/office/word/2010/wordprocessingCanvas" xmlns:cx="http://schemas.microsoft.com/office/drawing/2014/chartex" xmlns:cx1="http://schemas.microsoft.com/office/drawing/2015/9/8/chartex" xmlns:cx2="http://schemas.microsoft.com/office/drawing/2015/10/21/chartex" xmlns:cx3="http://schemas.microsoft.com/office/drawing/2016/5/9/chartex" xmlns:cx4="http://schemas.microsoft.com/office/drawing/2016/5/10/chartex" xmlns:cx5="http://schemas.microsoft.com/office/drawing/2016/5/11/chartex" xmlns:cx6="http://schemas.microsoft.com/office/drawing/2016/5/12/chartex" xmlns:cx7="http://schemas.microsoft.com/office/drawing/2016/5/13/chartex" xmlns:cx8="http://schemas.microsoft.com/office/drawing/2016/5/14/chartex" xmlns:mc="http://schemas.openxmlformats.org/markup-compatibility/2006" xmlns:aink="http://schemas.microsoft.com/office/drawing/2016/ink" xmlns:am3d="http://schemas.microsoft.com/office/drawing/2017/model3d" xmlns:o="urn:schemas-microsoft-com:office:office" xmlns:r="http://schemas.openxmlformats.org/officeDocument/2006/relationships" xmlns:m="http://schemas.openxmlformats.org/officeDocument/2006/math" xmlns:v="urn:schemas-microsoft-com:vml" xmlns:wp14="http://schemas.microsoft.com/office/word/2010/wordprocessingDrawing" xmlns:wp="http://schemas.openxmlformats.org/drawingml/2006/wordprocessingDrawing" xmlns:w10="urn:schemas-microsoft-com:office:word" xmlns:w="http://schemas.openxmlformats.org/wordprocessingml/2006/main" xmlns:w14="http://schemas.microsoft.com/office/word/2010/wordml" xmlns:w15="http://schemas.microsoft.com/office/word/2012/wordml" xmlns:w16cid="http://schemas.microsoft.com/office/word/2016/wordml/cid" xmlns:w16se="http://schemas.microsoft.com/office/word/2015/wordml/symex" xmlns:wpg="http://schemas.microsoft.com/office/word/2010/wordprocessingGroup" xmlns:wpi="http://schemas.microsoft.com/office/word/2010/wordprocessingInk" xmlns:wne="http://schemas.microsoft.com/office/word/2006/wordml" xmlns:wps="http://schemas.microsoft.com/office/word/2010/wordprocessingShape" mc:Ignorable="w14 w15 w16se w16cid wp14">
+<w:hdr xmlns:wpc="http://schemas.microsoft.com/office/word/2010/wordprocessingCanvas" xmlns:cx="http://schemas.microsoft.com/office/drawing/2014/chartex" xmlns:cx1="http://schemas.microsoft.com/office/drawing/2015/9/8/chartex" xmlns:cx2="http://schemas.microsoft.com/office/drawing/2015/10/21/chartex" xmlns:cx3="http://schemas.microsoft.com/office/drawing/2016/5/9/chartex" xmlns:cx4="http://schemas.microsoft.com/office/drawing/2016/5/10/chartex" xmlns:cx5="http://schemas.microsoft.com/office/drawing/2016/5/11/chartex" xmlns:cx6="http://schemas.microsoft.com/office/drawing/2016/5/12/chartex" xmlns:cx7="http://schemas.microsoft.com/office/drawing/2016/5/13/chartex" xmlns:cx8="http://schemas.microsoft.com/office/drawing/2016/5/14/chartex" xmlns:mc="http://schemas.openxmlformats.org/markup-compatibility/2006" xmlns:aink="http://schemas.microsoft.com/office/drawing/2016/ink" xmlns:am3d="http://schemas.microsoft.com/office/drawing/2017/model3d" xmlns:o="urn:schemas-microsoft-com:office:office" xmlns:r="http://schemas.openxmlformats.org/officeDocument/2006/relationships" xmlns:m="http://schemas.openxmlformats.org/officeDocument/2006/math" xmlns:v="urn:schemas-microsoft-com:vml" xmlns:wp14="http://schemas.microsoft.com/office/word/2010/wordprocessingDrawing" xmlns:wp="http://schemas.openxmlformats.org/drawingml/2006/wordprocessingDrawing" xmlns:w10="urn:schemas-microsoft-com:office:word" xmlns:w="http://schemas.openxmlformats.org/wordprocessingml/2006/main" xmlns:w14="http://schemas.microsoft.com/office/word/2010/wordml" xmlns:w15="http://schemas.microsoft.com/office/word/2012/wordml" xmlns:w16cex="http://schemas.microsoft.com/office/word/2018/wordml/cex" xmlns:w16cid="http://schemas.microsoft.com/office/word/2016/wordml/cid" xmlns:w16="http://schemas.microsoft.com/office/word/2018/wordml" xmlns:w16se="http://schemas.microsoft.com/office/word/2015/wordml/symex" xmlns:wpg="http://schemas.microsoft.com/office/word/2010/wordprocessingGroup" xmlns:wpi="http://schemas.microsoft.com/office/word/2010/wordprocessingInk" xmlns:wne="http://schemas.microsoft.com/office/word/2006/wordml" xmlns:wps="http://schemas.microsoft.com/office/word/2010/wordprocessingShape" mc:Ignorable="w14 w15 w16se w16cid w16 w16cex wp14">
   <w:p>
     <w:pPr>
       <w:pStyle w:val="Header"/>
@@ -14150,7 +14183,7 @@
 </file>
 
 <file path=word/numbering.xml><?xml version="1.0" encoding="utf-8"?>
-<w:numbering xmlns:wpc="http://schemas.microsoft.com/office/word/2010/wordprocessingCanvas" xmlns:cx="http://schemas.microsoft.com/office/drawing/2014/chartex" xmlns:cx1="http://schemas.microsoft.com/office/drawing/2015/9/8/chartex" xmlns:cx2="http://schemas.microsoft.com/office/drawing/2015/10/21/chartex" xmlns:cx3="http://schemas.microsoft.com/office/drawing/2016/5/9/chartex" xmlns:cx4="http://schemas.microsoft.com/office/drawing/2016/5/10/chartex" xmlns:cx5="http://schemas.microsoft.com/office/drawing/2016/5/11/chartex" xmlns:cx6="http://schemas.microsoft.com/office/drawing/2016/5/12/chartex" xmlns:cx7="http://schemas.microsoft.com/office/drawing/2016/5/13/chartex" xmlns:cx8="http://schemas.microsoft.com/office/drawing/2016/5/14/chartex" xmlns:mc="http://schemas.openxmlformats.org/markup-compatibility/2006" xmlns:aink="http://schemas.microsoft.com/office/drawing/2016/ink" xmlns:am3d="http://schemas.microsoft.com/office/drawing/2017/model3d" xmlns:o="urn:schemas-microsoft-com:office:office" xmlns:r="http://schemas.openxmlformats.org/officeDocument/2006/relationships" xmlns:m="http://schemas.openxmlformats.org/officeDocument/2006/math" xmlns:v="urn:schemas-microsoft-com:vml" xmlns:wp14="http://schemas.microsoft.com/office/word/2010/wordprocessingDrawing" xmlns:wp="http://schemas.openxmlformats.org/drawingml/2006/wordprocessingDrawing" xmlns:w10="urn:schemas-microsoft-com:office:word" xmlns:w="http://schemas.openxmlformats.org/wordprocessingml/2006/main" xmlns:w14="http://schemas.microsoft.com/office/word/2010/wordml" xmlns:w15="http://schemas.microsoft.com/office/word/2012/wordml" xmlns:w16cid="http://schemas.microsoft.com/office/word/2016/wordml/cid" xmlns:w16se="http://schemas.microsoft.com/office/word/2015/wordml/symex" xmlns:wpg="http://schemas.microsoft.com/office/word/2010/wordprocessingGroup" xmlns:wpi="http://schemas.microsoft.com/office/word/2010/wordprocessingInk" xmlns:wne="http://schemas.microsoft.com/office/word/2006/wordml" xmlns:wps="http://schemas.microsoft.com/office/word/2010/wordprocessingShape" mc:Ignorable="w14 w15 w16se w16cid wp14">
+<w:numbering xmlns:wpc="http://schemas.microsoft.com/office/word/2010/wordprocessingCanvas" xmlns:cx="http://schemas.microsoft.com/office/drawing/2014/chartex" xmlns:cx1="http://schemas.microsoft.com/office/drawing/2015/9/8/chartex" xmlns:cx2="http://schemas.microsoft.com/office/drawing/2015/10/21/chartex" xmlns:cx3="http://schemas.microsoft.com/office/drawing/2016/5/9/chartex" xmlns:cx4="http://schemas.microsoft.com/office/drawing/2016/5/10/chartex" xmlns:cx5="http://schemas.microsoft.com/office/drawing/2016/5/11/chartex" xmlns:cx6="http://schemas.microsoft.com/office/drawing/2016/5/12/chartex" xmlns:cx7="http://schemas.microsoft.com/office/drawing/2016/5/13/chartex" xmlns:cx8="http://schemas.microsoft.com/office/drawing/2016/5/14/chartex" xmlns:mc="http://schemas.openxmlformats.org/markup-compatibility/2006" xmlns:aink="http://schemas.microsoft.com/office/drawing/2016/ink" xmlns:am3d="http://schemas.microsoft.com/office/drawing/2017/model3d" xmlns:o="urn:schemas-microsoft-com:office:office" xmlns:r="http://schemas.openxmlformats.org/officeDocument/2006/relationships" xmlns:m="http://schemas.openxmlformats.org/officeDocument/2006/math" xmlns:v="urn:schemas-microsoft-com:vml" xmlns:wp14="http://schemas.microsoft.com/office/word/2010/wordprocessingDrawing" xmlns:wp="http://schemas.openxmlformats.org/drawingml/2006/wordprocessingDrawing" xmlns:w10="urn:schemas-microsoft-com:office:word" xmlns:w="http://schemas.openxmlformats.org/wordprocessingml/2006/main" xmlns:w14="http://schemas.microsoft.com/office/word/2010/wordml" xmlns:w15="http://schemas.microsoft.com/office/word/2012/wordml" xmlns:w16cex="http://schemas.microsoft.com/office/word/2018/wordml/cex" xmlns:w16cid="http://schemas.microsoft.com/office/word/2016/wordml/cid" xmlns:w16="http://schemas.microsoft.com/office/word/2018/wordml" xmlns:w16se="http://schemas.microsoft.com/office/word/2015/wordml/symex" xmlns:wpg="http://schemas.microsoft.com/office/word/2010/wordprocessingGroup" xmlns:wpi="http://schemas.microsoft.com/office/word/2010/wordprocessingInk" xmlns:wne="http://schemas.microsoft.com/office/word/2006/wordml" xmlns:wps="http://schemas.microsoft.com/office/word/2010/wordprocessingShape" mc:Ignorable="w14 w15 w16se w16cid w16 w16cex wp14">
   <w:abstractNum w:abstractNumId="0" w15:restartNumberingAfterBreak="0">
     <w:nsid w:val="07102C02"/>
     <w:multiLevelType w:val="hybridMultilevel"/>
@@ -15868,7 +15901,7 @@
 </file>
 
 <file path=word/styles.xml><?xml version="1.0" encoding="utf-8"?>
-<w:styles xmlns:mc="http://schemas.openxmlformats.org/markup-compatibility/2006" xmlns:r="http://schemas.openxmlformats.org/officeDocument/2006/relationships" xmlns:w="http://schemas.openxmlformats.org/wordprocessingml/2006/main" xmlns:w14="http://schemas.microsoft.com/office/word/2010/wordml" xmlns:w15="http://schemas.microsoft.com/office/word/2012/wordml" xmlns:w16cid="http://schemas.microsoft.com/office/word/2016/wordml/cid" xmlns:w16se="http://schemas.microsoft.com/office/word/2015/wordml/symex" mc:Ignorable="w14 w15 w16se w16cid">
+<w:styles xmlns:mc="http://schemas.openxmlformats.org/markup-compatibility/2006" xmlns:r="http://schemas.openxmlformats.org/officeDocument/2006/relationships" xmlns:w="http://schemas.openxmlformats.org/wordprocessingml/2006/main" xmlns:w14="http://schemas.microsoft.com/office/word/2010/wordml" xmlns:w15="http://schemas.microsoft.com/office/word/2012/wordml" xmlns:w16cex="http://schemas.microsoft.com/office/word/2018/wordml/cex" xmlns:w16cid="http://schemas.microsoft.com/office/word/2016/wordml/cid" xmlns:w16="http://schemas.microsoft.com/office/word/2018/wordml" xmlns:w16se="http://schemas.microsoft.com/office/word/2015/wordml/symex" mc:Ignorable="w14 w15 w16se w16cid w16 w16cex">
   <w:docDefaults>
     <w:rPrDefault>
       <w:rPr>
@@ -15884,7 +15917,7 @@
       </w:pPr>
     </w:pPrDefault>
   </w:docDefaults>
-  <w:latentStyles w:defLockedState="0" w:defUIPriority="99" w:defSemiHidden="0" w:defUnhideWhenUsed="0" w:defQFormat="0" w:count="375">
+  <w:latentStyles w:defLockedState="0" w:defUIPriority="99" w:defSemiHidden="0" w:defUnhideWhenUsed="0" w:defQFormat="0" w:count="376">
     <w:lsdException w:name="Normal" w:uiPriority="0" w:qFormat="1"/>
     <w:lsdException w:name="heading 1" w:uiPriority="9" w:qFormat="1"/>
     <w:lsdException w:name="heading 2" w:semiHidden="1" w:uiPriority="9" w:unhideWhenUsed="1" w:qFormat="1"/>
@@ -16260,6 +16293,7 @@
     <w:lsdException w:name="Smart Hyperlink" w:semiHidden="1" w:unhideWhenUsed="1"/>
     <w:lsdException w:name="Hashtag" w:semiHidden="1" w:unhideWhenUsed="1"/>
     <w:lsdException w:name="Unresolved Mention" w:semiHidden="1" w:unhideWhenUsed="1"/>
+    <w:lsdException w:name="Smart Link" w:semiHidden="1" w:unhideWhenUsed="1"/>
   </w:latentStyles>
   <w:style w:type="paragraph" w:default="1" w:styleId="Normal">
     <w:name w:val="Normal"/>
@@ -16333,7 +16367,6 @@
   <w:style w:type="character" w:default="1" w:styleId="DefaultParagraphFont">
     <w:name w:val="Default Paragraph Font"/>
     <w:uiPriority w:val="1"/>
-    <w:semiHidden/>
     <w:unhideWhenUsed/>
   </w:style>
   <w:style w:type="table" w:default="1" w:styleId="TableNormal">
@@ -16922,6 +16955,15 @@
 </file>
 
 <file path=customXml/item1.xml><?xml version="1.0" encoding="utf-8"?>
+<?mso-contentType ?>
+<FormTemplates xmlns="http://schemas.microsoft.com/sharepoint/v3/contenttype/forms">
+  <Display>DocumentLibraryForm</Display>
+  <Edit>DocumentLibraryForm</Edit>
+  <New>DocumentLibraryForm</New>
+</FormTemplates>
+</file>
+
+<file path=customXml/item2.xml><?xml version="1.0" encoding="utf-8"?>
 <ct:contentTypeSchema xmlns:ct="http://schemas.microsoft.com/office/2006/metadata/contentType" xmlns:ma="http://schemas.microsoft.com/office/2006/metadata/properties/metaAttributes" ct:_="" ma:_="" ma:contentTypeName="Document" ma:contentTypeID="0x01010074F10D0031F0BF458937D03CD959F800" ma:contentTypeVersion="7" ma:contentTypeDescription="Create a new document." ma:contentTypeScope="" ma:versionID="cd5dc5177ce39f5eefd2d36a9017b873">
   <xsd:schema xmlns:xsd="http://www.w3.org/2001/XMLSchema" xmlns:xs="http://www.w3.org/2001/XMLSchema" xmlns:p="http://schemas.microsoft.com/office/2006/metadata/properties" xmlns:ns2="d3e75b01-560b-433b-b252-2f7f4dd541a7" targetNamespace="http://schemas.microsoft.com/office/2006/metadata/properties" ma:root="true" ma:fieldsID="78457aa718daa4f1f188928f54b95684" ns2:_="">
     <xsd:import namespace="d3e75b01-560b-433b-b252-2f7f4dd541a7"/>
@@ -17085,15 +17127,6 @@
 </ct:contentTypeSchema>
 </file>
 
-<file path=customXml/item2.xml><?xml version="1.0" encoding="utf-8"?>
-<?mso-contentType ?>
-<FormTemplates xmlns="http://schemas.microsoft.com/sharepoint/v3/contenttype/forms">
-  <Display>DocumentLibraryForm</Display>
-  <Edit>DocumentLibraryForm</Edit>
-  <New>DocumentLibraryForm</New>
-</FormTemplates>
-</file>
-
 <file path=customXml/item3.xml><?xml version="1.0" encoding="utf-8"?>
 <p:properties xmlns:p="http://schemas.microsoft.com/office/2006/metadata/properties" xmlns:xsi="http://www.w3.org/2001/XMLSchema-instance" xmlns:pc="http://schemas.microsoft.com/office/infopath/2007/PartnerControls">
   <documentManagement/>
@@ -17105,6 +17138,14 @@
 </file>
 
 <file path=customXml/itemProps1.xml><?xml version="1.0" encoding="utf-8"?>
+<ds:datastoreItem xmlns:ds="http://schemas.openxmlformats.org/officeDocument/2006/customXml" ds:itemID="{26BADB16-F778-4390-B3BD-D305E5FB0029}">
+  <ds:schemaRefs>
+    <ds:schemaRef ds:uri="http://schemas.microsoft.com/sharepoint/v3/contenttype/forms"/>
+  </ds:schemaRefs>
+</ds:datastoreItem>
+</file>
+
+<file path=customXml/itemProps2.xml><?xml version="1.0" encoding="utf-8"?>
 <ds:datastoreItem xmlns:ds="http://schemas.openxmlformats.org/officeDocument/2006/customXml" ds:itemID="{84FE7808-B688-48F8-AF1F-BC6ABC3FAE52}">
   <ds:schemaRefs>
     <ds:schemaRef ds:uri="http://schemas.microsoft.com/office/2006/metadata/contentType"/>
@@ -17122,14 +17163,6 @@
 </ds:datastoreItem>
 </file>
 
-<file path=customXml/itemProps2.xml><?xml version="1.0" encoding="utf-8"?>
-<ds:datastoreItem xmlns:ds="http://schemas.openxmlformats.org/officeDocument/2006/customXml" ds:itemID="{26BADB16-F778-4390-B3BD-D305E5FB0029}">
-  <ds:schemaRefs>
-    <ds:schemaRef ds:uri="http://schemas.microsoft.com/sharepoint/v3/contenttype/forms"/>
-  </ds:schemaRefs>
-</ds:datastoreItem>
-</file>
-
 <file path=customXml/itemProps3.xml><?xml version="1.0" encoding="utf-8"?>
 <ds:datastoreItem xmlns:ds="http://schemas.openxmlformats.org/officeDocument/2006/customXml" ds:itemID="{071FDEA6-ED5E-46A7-95B6-1C51358923E8}">
   <ds:schemaRefs>
@@ -17140,7 +17173,7 @@
 </file>
 
 <file path=customXml/itemProps4.xml><?xml version="1.0" encoding="utf-8"?>
-<ds:datastoreItem xmlns:ds="http://schemas.openxmlformats.org/officeDocument/2006/customXml" ds:itemID="{8EAE08F1-661B-ED4C-9772-1926756FABB4}">
+<ds:datastoreItem xmlns:ds="http://schemas.openxmlformats.org/officeDocument/2006/customXml" ds:itemID="{3447162F-B1F8-4076-BDC2-BCB8D188EDB2}">
   <ds:schemaRefs>
     <ds:schemaRef ds:uri="http://schemas.openxmlformats.org/officeDocument/2006/bibliography"/>
   </ds:schemaRefs>

</xml_diff>

<commit_message>
Added README file and PDF ver. of TDD doc
</commit_message>
<xml_diff>
--- a/Documentation/CrossPlatformDevelopment - Design Document.docx
+++ b/Documentation/CrossPlatformDevelopment - Design Document.docx
@@ -376,6 +376,7 @@
                                     <w:dataBinding w:prefixMappings="xmlns:ns0='http://purl.org/dc/elements/1.1/' xmlns:ns1='http://schemas.openxmlformats.org/package/2006/metadata/core-properties' " w:xpath="/ns1:coreProperties[1]/ns0:title[1]" w:storeItemID="{6C3C8BC8-F283-45AE-878A-BAB7291924A1}"/>
                                     <w:text w:multiLine="1"/>
                                   </w:sdtPr>
+                                  <w:sdtEndPr/>
                                   <w:sdtContent>
                                     <w:r>
                                       <w:rPr>
@@ -420,6 +421,7 @@
                                   <w:dataBinding w:prefixMappings="xmlns:ns0='http://purl.org/dc/elements/1.1/' xmlns:ns1='http://schemas.openxmlformats.org/package/2006/metadata/core-properties' " w:xpath="/ns1:coreProperties[1]/ns0:subject[1]" w:storeItemID="{6C3C8BC8-F283-45AE-878A-BAB7291924A1}"/>
                                   <w:text/>
                                 </w:sdtPr>
+                                <w:sdtEndPr/>
                                 <w:sdtContent>
                                   <w:p>
                                     <w:pPr>
@@ -495,6 +497,7 @@
                               <w:dataBinding w:prefixMappings="xmlns:ns0='http://purl.org/dc/elements/1.1/' xmlns:ns1='http://schemas.openxmlformats.org/package/2006/metadata/core-properties' " w:xpath="/ns1:coreProperties[1]/ns0:title[1]" w:storeItemID="{6C3C8BC8-F283-45AE-878A-BAB7291924A1}"/>
                               <w:text w:multiLine="1"/>
                             </w:sdtPr>
+                            <w:sdtEndPr/>
                             <w:sdtContent>
                               <w:r>
                                 <w:rPr>
@@ -539,6 +542,7 @@
                             <w:dataBinding w:prefixMappings="xmlns:ns0='http://purl.org/dc/elements/1.1/' xmlns:ns1='http://schemas.openxmlformats.org/package/2006/metadata/core-properties' " w:xpath="/ns1:coreProperties[1]/ns0:subject[1]" w:storeItemID="{6C3C8BC8-F283-45AE-878A-BAB7291924A1}"/>
                             <w:text/>
                           </w:sdtPr>
+                          <w:sdtEndPr/>
                           <w:sdtContent>
                             <w:p>
                               <w:pPr>
@@ -12211,15 +12215,7 @@
                                   <w:szCs w:val="18"/>
                                   <w:lang w:val="en-AU"/>
                                 </w:rPr>
-                                <w:t xml:space="preserve">. </w:t>
-                              </w:r>
-                              <w:r>
-                                <w:rPr>
-                                  <w:sz w:val="18"/>
-                                  <w:szCs w:val="18"/>
-                                  <w:lang w:val="en-AU"/>
-                                </w:rPr>
-                                <w:t xml:space="preserve">On </w:t>
+                                <w:t xml:space="preserve">. On </w:t>
                               </w:r>
                               <w:r>
                                 <w:rPr>
@@ -12237,23 +12233,7 @@
                                   <w:szCs w:val="18"/>
                                   <w:lang w:val="en-AU"/>
                                 </w:rPr>
-                                <w:t xml:space="preserve"> you </w:t>
-                              </w:r>
-                              <w:r>
-                                <w:rPr>
-                                  <w:sz w:val="18"/>
-                                  <w:szCs w:val="18"/>
-                                  <w:lang w:val="en-AU"/>
-                                </w:rPr>
-                                <w:t>can press</w:t>
-                              </w:r>
-                              <w:r>
-                                <w:rPr>
-                                  <w:sz w:val="18"/>
-                                  <w:szCs w:val="18"/>
-                                  <w:lang w:val="en-AU"/>
-                                </w:rPr>
-                                <w:t xml:space="preserve"> the </w:t>
+                                <w:t xml:space="preserve"> you can press the </w:t>
                               </w:r>
                               <w:r>
                                 <w:rPr>
@@ -12271,39 +12251,7 @@
                                   <w:szCs w:val="18"/>
                                   <w:lang w:val="en-AU"/>
                                 </w:rPr>
-                                <w:t xml:space="preserve"> key to </w:t>
-                              </w:r>
-                              <w:r>
-                                <w:rPr>
-                                  <w:sz w:val="18"/>
-                                  <w:szCs w:val="18"/>
-                                  <w:lang w:val="en-AU"/>
-                                </w:rPr>
-                                <w:t>hide the box</w:t>
-                              </w:r>
-                              <w:r>
-                                <w:rPr>
-                                  <w:sz w:val="18"/>
-                                  <w:szCs w:val="18"/>
-                                  <w:lang w:val="en-AU"/>
-                                </w:rPr>
-                                <w:t>,</w:t>
-                              </w:r>
-                              <w:r>
-                                <w:rPr>
-                                  <w:sz w:val="18"/>
-                                  <w:szCs w:val="18"/>
-                                  <w:lang w:val="en-AU"/>
-                                </w:rPr>
-                                <w:t xml:space="preserve"> or click the hide button</w:t>
-                              </w:r>
-                              <w:r>
-                                <w:rPr>
-                                  <w:sz w:val="18"/>
-                                  <w:szCs w:val="18"/>
-                                  <w:lang w:val="en-AU"/>
-                                </w:rPr>
-                                <w:t xml:space="preserve">. On </w:t>
+                                <w:t xml:space="preserve"> key to hide the box, or click the hide button. On </w:t>
                               </w:r>
                               <w:r>
                                 <w:rPr>
@@ -12321,47 +12269,7 @@
                                   <w:szCs w:val="18"/>
                                   <w:lang w:val="en-AU"/>
                                 </w:rPr>
-                                <w:t xml:space="preserve"> you must </w:t>
-                              </w:r>
-                              <w:r>
-                                <w:rPr>
-                                  <w:sz w:val="18"/>
-                                  <w:szCs w:val="18"/>
-                                  <w:lang w:val="en-AU"/>
-                                </w:rPr>
-                                <w:t>tap</w:t>
-                              </w:r>
-                              <w:r>
-                                <w:rPr>
-                                  <w:sz w:val="18"/>
-                                  <w:szCs w:val="18"/>
-                                  <w:lang w:val="en-AU"/>
-                                </w:rPr>
-                                <w:t xml:space="preserve"> </w:t>
-                              </w:r>
-                              <w:r>
-                                <w:rPr>
-                                  <w:sz w:val="18"/>
-                                  <w:szCs w:val="18"/>
-                                  <w:lang w:val="en-AU"/>
-                                </w:rPr>
-                                <w:t>the button</w:t>
-                              </w:r>
-                              <w:r>
-                                <w:rPr>
-                                  <w:sz w:val="18"/>
-                                  <w:szCs w:val="18"/>
-                                  <w:lang w:val="en-AU"/>
-                                </w:rPr>
-                                <w:t xml:space="preserve"> </w:t>
-                              </w:r>
-                              <w:r>
-                                <w:rPr>
-                                  <w:sz w:val="18"/>
-                                  <w:szCs w:val="18"/>
-                                  <w:lang w:val="en-AU"/>
-                                </w:rPr>
-                                <w:t>located just below.</w:t>
+                                <w:t xml:space="preserve"> you must tap the button located just below.</w:t>
                               </w:r>
                             </w:p>
                           </w:txbxContent>
@@ -12570,15 +12478,7 @@
                             <w:szCs w:val="18"/>
                             <w:lang w:val="en-AU"/>
                           </w:rPr>
-                          <w:t xml:space="preserve">. </w:t>
-                        </w:r>
-                        <w:r>
-                          <w:rPr>
-                            <w:sz w:val="18"/>
-                            <w:szCs w:val="18"/>
-                            <w:lang w:val="en-AU"/>
-                          </w:rPr>
-                          <w:t xml:space="preserve">On </w:t>
+                          <w:t xml:space="preserve">. On </w:t>
                         </w:r>
                         <w:r>
                           <w:rPr>
@@ -12596,23 +12496,7 @@
                             <w:szCs w:val="18"/>
                             <w:lang w:val="en-AU"/>
                           </w:rPr>
-                          <w:t xml:space="preserve"> you </w:t>
-                        </w:r>
-                        <w:r>
-                          <w:rPr>
-                            <w:sz w:val="18"/>
-                            <w:szCs w:val="18"/>
-                            <w:lang w:val="en-AU"/>
-                          </w:rPr>
-                          <w:t>can press</w:t>
-                        </w:r>
-                        <w:r>
-                          <w:rPr>
-                            <w:sz w:val="18"/>
-                            <w:szCs w:val="18"/>
-                            <w:lang w:val="en-AU"/>
-                          </w:rPr>
-                          <w:t xml:space="preserve"> the </w:t>
+                          <w:t xml:space="preserve"> you can press the </w:t>
                         </w:r>
                         <w:r>
                           <w:rPr>
@@ -12630,39 +12514,7 @@
                             <w:szCs w:val="18"/>
                             <w:lang w:val="en-AU"/>
                           </w:rPr>
-                          <w:t xml:space="preserve"> key to </w:t>
-                        </w:r>
-                        <w:r>
-                          <w:rPr>
-                            <w:sz w:val="18"/>
-                            <w:szCs w:val="18"/>
-                            <w:lang w:val="en-AU"/>
-                          </w:rPr>
-                          <w:t>hide the box</w:t>
-                        </w:r>
-                        <w:r>
-                          <w:rPr>
-                            <w:sz w:val="18"/>
-                            <w:szCs w:val="18"/>
-                            <w:lang w:val="en-AU"/>
-                          </w:rPr>
-                          <w:t>,</w:t>
-                        </w:r>
-                        <w:r>
-                          <w:rPr>
-                            <w:sz w:val="18"/>
-                            <w:szCs w:val="18"/>
-                            <w:lang w:val="en-AU"/>
-                          </w:rPr>
-                          <w:t xml:space="preserve"> or click the hide button</w:t>
-                        </w:r>
-                        <w:r>
-                          <w:rPr>
-                            <w:sz w:val="18"/>
-                            <w:szCs w:val="18"/>
-                            <w:lang w:val="en-AU"/>
-                          </w:rPr>
-                          <w:t xml:space="preserve">. On </w:t>
+                          <w:t xml:space="preserve"> key to hide the box, or click the hide button. On </w:t>
                         </w:r>
                         <w:r>
                           <w:rPr>
@@ -12680,47 +12532,7 @@
                             <w:szCs w:val="18"/>
                             <w:lang w:val="en-AU"/>
                           </w:rPr>
-                          <w:t xml:space="preserve"> you must </w:t>
-                        </w:r>
-                        <w:r>
-                          <w:rPr>
-                            <w:sz w:val="18"/>
-                            <w:szCs w:val="18"/>
-                            <w:lang w:val="en-AU"/>
-                          </w:rPr>
-                          <w:t>tap</w:t>
-                        </w:r>
-                        <w:r>
-                          <w:rPr>
-                            <w:sz w:val="18"/>
-                            <w:szCs w:val="18"/>
-                            <w:lang w:val="en-AU"/>
-                          </w:rPr>
-                          <w:t xml:space="preserve"> </w:t>
-                        </w:r>
-                        <w:r>
-                          <w:rPr>
-                            <w:sz w:val="18"/>
-                            <w:szCs w:val="18"/>
-                            <w:lang w:val="en-AU"/>
-                          </w:rPr>
-                          <w:t>the button</w:t>
-                        </w:r>
-                        <w:r>
-                          <w:rPr>
-                            <w:sz w:val="18"/>
-                            <w:szCs w:val="18"/>
-                            <w:lang w:val="en-AU"/>
-                          </w:rPr>
-                          <w:t xml:space="preserve"> </w:t>
-                        </w:r>
-                        <w:r>
-                          <w:rPr>
-                            <w:sz w:val="18"/>
-                            <w:szCs w:val="18"/>
-                            <w:lang w:val="en-AU"/>
-                          </w:rPr>
-                          <w:t>located just below.</w:t>
+                          <w:t xml:space="preserve"> you must tap the button located just below.</w:t>
                         </w:r>
                       </w:p>
                     </w:txbxContent>
@@ -16367,6 +16179,7 @@
   <w:style w:type="character" w:default="1" w:styleId="DefaultParagraphFont">
     <w:name w:val="Default Paragraph Font"/>
     <w:uiPriority w:val="1"/>
+    <w:semiHidden/>
     <w:unhideWhenUsed/>
   </w:style>
   <w:style w:type="table" w:default="1" w:styleId="TableNormal">
@@ -16964,6 +16777,16 @@
 </file>
 
 <file path=customXml/item2.xml><?xml version="1.0" encoding="utf-8"?>
+<b:Sources xmlns:b="http://schemas.openxmlformats.org/officeDocument/2006/bibliography" xmlns="http://schemas.openxmlformats.org/officeDocument/2006/bibliography" SelectedStyle="\APASixthEditionOfficeOnline.xsl" StyleName="APA" Version="6"/>
+</file>
+
+<file path=customXml/item3.xml><?xml version="1.0" encoding="utf-8"?>
+<p:properties xmlns:p="http://schemas.microsoft.com/office/2006/metadata/properties" xmlns:xsi="http://www.w3.org/2001/XMLSchema-instance" xmlns:pc="http://schemas.microsoft.com/office/infopath/2007/PartnerControls">
+  <documentManagement/>
+</p:properties>
+</file>
+
+<file path=customXml/item4.xml><?xml version="1.0" encoding="utf-8"?>
 <ct:contentTypeSchema xmlns:ct="http://schemas.microsoft.com/office/2006/metadata/contentType" xmlns:ma="http://schemas.microsoft.com/office/2006/metadata/properties/metaAttributes" ct:_="" ma:_="" ma:contentTypeName="Document" ma:contentTypeID="0x01010074F10D0031F0BF458937D03CD959F800" ma:contentTypeVersion="7" ma:contentTypeDescription="Create a new document." ma:contentTypeScope="" ma:versionID="cd5dc5177ce39f5eefd2d36a9017b873">
   <xsd:schema xmlns:xsd="http://www.w3.org/2001/XMLSchema" xmlns:xs="http://www.w3.org/2001/XMLSchema" xmlns:p="http://schemas.microsoft.com/office/2006/metadata/properties" xmlns:ns2="d3e75b01-560b-433b-b252-2f7f4dd541a7" targetNamespace="http://schemas.microsoft.com/office/2006/metadata/properties" ma:root="true" ma:fieldsID="78457aa718daa4f1f188928f54b95684" ns2:_="">
     <xsd:import namespace="d3e75b01-560b-433b-b252-2f7f4dd541a7"/>
@@ -17127,16 +16950,6 @@
 </ct:contentTypeSchema>
 </file>
 
-<file path=customXml/item3.xml><?xml version="1.0" encoding="utf-8"?>
-<p:properties xmlns:p="http://schemas.microsoft.com/office/2006/metadata/properties" xmlns:xsi="http://www.w3.org/2001/XMLSchema-instance" xmlns:pc="http://schemas.microsoft.com/office/infopath/2007/PartnerControls">
-  <documentManagement/>
-</p:properties>
-</file>
-
-<file path=customXml/item4.xml><?xml version="1.0" encoding="utf-8"?>
-<b:Sources xmlns:b="http://schemas.openxmlformats.org/officeDocument/2006/bibliography" xmlns="http://schemas.openxmlformats.org/officeDocument/2006/bibliography" SelectedStyle="\APASixthEditionOfficeOnline.xsl" StyleName="APA" Version="6"/>
-</file>
-
 <file path=customXml/itemProps1.xml><?xml version="1.0" encoding="utf-8"?>
 <ds:datastoreItem xmlns:ds="http://schemas.openxmlformats.org/officeDocument/2006/customXml" ds:itemID="{26BADB16-F778-4390-B3BD-D305E5FB0029}">
   <ds:schemaRefs>
@@ -17146,6 +16959,23 @@
 </file>
 
 <file path=customXml/itemProps2.xml><?xml version="1.0" encoding="utf-8"?>
+<ds:datastoreItem xmlns:ds="http://schemas.openxmlformats.org/officeDocument/2006/customXml" ds:itemID="{3447162F-B1F8-4076-BDC2-BCB8D188EDB2}">
+  <ds:schemaRefs>
+    <ds:schemaRef ds:uri="http://schemas.openxmlformats.org/officeDocument/2006/bibliography"/>
+  </ds:schemaRefs>
+</ds:datastoreItem>
+</file>
+
+<file path=customXml/itemProps3.xml><?xml version="1.0" encoding="utf-8"?>
+<ds:datastoreItem xmlns:ds="http://schemas.openxmlformats.org/officeDocument/2006/customXml" ds:itemID="{071FDEA6-ED5E-46A7-95B6-1C51358923E8}">
+  <ds:schemaRefs>
+    <ds:schemaRef ds:uri="http://schemas.microsoft.com/office/2006/metadata/properties"/>
+    <ds:schemaRef ds:uri="http://schemas.microsoft.com/office/infopath/2007/PartnerControls"/>
+  </ds:schemaRefs>
+</ds:datastoreItem>
+</file>
+
+<file path=customXml/itemProps4.xml><?xml version="1.0" encoding="utf-8"?>
 <ds:datastoreItem xmlns:ds="http://schemas.openxmlformats.org/officeDocument/2006/customXml" ds:itemID="{84FE7808-B688-48F8-AF1F-BC6ABC3FAE52}">
   <ds:schemaRefs>
     <ds:schemaRef ds:uri="http://schemas.microsoft.com/office/2006/metadata/contentType"/>
@@ -17161,21 +16991,4 @@
     <ds:schemaRef ds:uri="http://schemas.microsoft.com/internal/obd"/>
   </ds:schemaRefs>
 </ds:datastoreItem>
-</file>
-
-<file path=customXml/itemProps3.xml><?xml version="1.0" encoding="utf-8"?>
-<ds:datastoreItem xmlns:ds="http://schemas.openxmlformats.org/officeDocument/2006/customXml" ds:itemID="{071FDEA6-ED5E-46A7-95B6-1C51358923E8}">
-  <ds:schemaRefs>
-    <ds:schemaRef ds:uri="http://schemas.microsoft.com/office/2006/metadata/properties"/>
-    <ds:schemaRef ds:uri="http://schemas.microsoft.com/office/infopath/2007/PartnerControls"/>
-  </ds:schemaRefs>
-</ds:datastoreItem>
-</file>
-
-<file path=customXml/itemProps4.xml><?xml version="1.0" encoding="utf-8"?>
-<ds:datastoreItem xmlns:ds="http://schemas.openxmlformats.org/officeDocument/2006/customXml" ds:itemID="{3447162F-B1F8-4076-BDC2-BCB8D188EDB2}">
-  <ds:schemaRefs>
-    <ds:schemaRef ds:uri="http://schemas.openxmlformats.org/officeDocument/2006/bibliography"/>
-  </ds:schemaRefs>
-</ds:datastoreItem>
 </file>
</xml_diff>